<commit_message>
Atualização dos Planos para a execução da SPRINT-03
</commit_message>
<xml_diff>
--- a/docs/Project Docs/STE_PP_PlanoDoProjeto.docx
+++ b/docs/Project Docs/STE_PP_PlanoDoProjeto.docx
@@ -2,10 +2,8 @@
 <file path=word/document.xml><?xml version="1.0" encoding="utf-8"?>
 <w:document xmlns:wpc="http://schemas.microsoft.com/office/word/2010/wordprocessingCanvas" xmlns:cx="http://schemas.microsoft.com/office/drawing/2014/chartex" xmlns:cx1="http://schemas.microsoft.com/office/drawing/2015/9/8/chartex" xmlns:cx2="http://schemas.microsoft.com/office/drawing/2015/10/21/chartex" xmlns:mc="http://schemas.openxmlformats.org/markup-compatibility/2006" xmlns:o="urn:schemas-microsoft-com:office:office" xmlns:r="http://schemas.openxmlformats.org/officeDocument/2006/relationships" xmlns:m="http://schemas.openxmlformats.org/officeDocument/2006/math" xmlns:v="urn:schemas-microsoft-com:vml" xmlns:wp14="http://schemas.microsoft.com/office/word/2010/wordprocessingDrawing" xmlns:wp="http://schemas.openxmlformats.org/drawingml/2006/wordprocessingDrawing" xmlns:w10="urn:schemas-microsoft-com:office:word" xmlns:w="http://schemas.openxmlformats.org/wordprocessingml/2006/main" xmlns:w14="http://schemas.microsoft.com/office/word/2010/wordml" xmlns:w15="http://schemas.microsoft.com/office/word/2012/wordml" xmlns:w16se="http://schemas.microsoft.com/office/word/2015/wordml/symex" xmlns:wpg="http://schemas.microsoft.com/office/word/2010/wordprocessingGroup" xmlns:wpi="http://schemas.microsoft.com/office/word/2010/wordprocessingInk" xmlns:wne="http://schemas.microsoft.com/office/word/2006/wordml" xmlns:wps="http://schemas.microsoft.com/office/word/2010/wordprocessingShape" mc:Ignorable="w14 w15 w16se wp14">
   <w:body>
+    <w:bookmarkStart w:id="0" w:name="_Ref471361557"/>
     <w:p>
-      <w:bookmarkStart w:id="0" w:name="_Ref471361557"/>
-      <w:bookmarkStart w:id="1" w:name="_GoBack"/>
-      <w:bookmarkEnd w:id="1"/>
       <w:r>
         <w:rPr>
           <w:noProof/>
@@ -8359,22 +8357,22 @@
       <w:pPr>
         <w:pStyle w:val="Ttulo1"/>
       </w:pPr>
-      <w:bookmarkStart w:id="2" w:name="_Toc452226770"/>
+      <w:bookmarkStart w:id="1" w:name="_Toc452226770"/>
       <w:r>
         <w:lastRenderedPageBreak/>
         <w:t>Introdução</w:t>
       </w:r>
-      <w:bookmarkEnd w:id="2"/>
+      <w:bookmarkEnd w:id="1"/>
     </w:p>
     <w:p>
       <w:pPr>
         <w:pStyle w:val="Ttulo2"/>
       </w:pPr>
-      <w:bookmarkStart w:id="3" w:name="_Toc452226771"/>
+      <w:bookmarkStart w:id="2" w:name="_Toc452226771"/>
       <w:r>
         <w:t>Visão Geral</w:t>
       </w:r>
-      <w:bookmarkEnd w:id="3"/>
+      <w:bookmarkEnd w:id="2"/>
     </w:p>
     <w:p>
       <w:r>
@@ -8416,11 +8414,11 @@
       <w:pPr>
         <w:pStyle w:val="Ttulo2"/>
       </w:pPr>
-      <w:bookmarkStart w:id="4" w:name="_Toc452226772"/>
+      <w:bookmarkStart w:id="3" w:name="_Toc452226772"/>
       <w:r>
         <w:t>Escopo</w:t>
       </w:r>
-      <w:bookmarkEnd w:id="4"/>
+      <w:bookmarkEnd w:id="3"/>
     </w:p>
     <w:p>
       <w:r>
@@ -8457,11 +8455,11 @@
       <w:pPr>
         <w:pStyle w:val="Ttulo2"/>
       </w:pPr>
-      <w:bookmarkStart w:id="5" w:name="_Toc452226773"/>
+      <w:bookmarkStart w:id="4" w:name="_Toc452226773"/>
       <w:r>
         <w:t>Acrônimos</w:t>
       </w:r>
-      <w:bookmarkEnd w:id="5"/>
+      <w:bookmarkEnd w:id="4"/>
     </w:p>
     <w:p>
       <w:r>
@@ -8772,7 +8770,7 @@
                 <w:iCs/>
                 <w:color w:val="auto"/>
               </w:rPr>
-              <w:t>DAIQ</w:t>
+              <w:t>CP</w:t>
             </w:r>
           </w:p>
         </w:tc>
@@ -8803,7 +8801,7 @@
                 <w:iCs/>
                 <w:color w:val="auto"/>
               </w:rPr>
-              <w:t>Documento de Avaliação e Inspeção de Qualidade</w:t>
+              <w:t>Cronograma do Projeto</w:t>
             </w:r>
           </w:p>
         </w:tc>
@@ -8835,7 +8833,7 @@
                 <w:iCs/>
                 <w:color w:val="auto"/>
               </w:rPr>
-              <w:t>CP</w:t>
+              <w:t>CA</w:t>
             </w:r>
           </w:p>
         </w:tc>
@@ -8860,13 +8858,337 @@
                 <w:color w:val="auto"/>
               </w:rPr>
             </w:pPr>
+            <w:proofErr w:type="spellStart"/>
             <w:r>
               <w:rPr>
                 <w:i w:val="0"/>
                 <w:iCs/>
                 <w:color w:val="auto"/>
               </w:rPr>
-              <w:t>Cronograma do Projeto</w:t>
+              <w:t>Checklist</w:t>
+            </w:r>
+            <w:proofErr w:type="spellEnd"/>
+            <w:r>
+              <w:rPr>
+                <w:i w:val="0"/>
+                <w:iCs/>
+                <w:color w:val="auto"/>
+              </w:rPr>
+              <w:t xml:space="preserve"> de Avaliação de Qualidade</w:t>
+            </w:r>
+          </w:p>
+        </w:tc>
+      </w:tr>
+      <w:tr>
+        <w:tc>
+          <w:tcPr>
+            <w:tcW w:w="3396" w:type="dxa"/>
+            <w:tcBorders>
+              <w:top w:val="single" w:sz="4" w:space="0" w:color="auto"/>
+              <w:left w:val="single" w:sz="4" w:space="0" w:color="auto"/>
+              <w:bottom w:val="single" w:sz="4" w:space="0" w:color="auto"/>
+              <w:right w:val="single" w:sz="4" w:space="0" w:color="auto"/>
+            </w:tcBorders>
+          </w:tcPr>
+          <w:p>
+            <w:pPr>
+              <w:pStyle w:val="instrucaodepreenchimento"/>
+              <w:jc w:val="left"/>
+              <w:rPr>
+                <w:i w:val="0"/>
+                <w:iCs/>
+                <w:color w:val="auto"/>
+              </w:rPr>
+            </w:pPr>
+            <w:r>
+              <w:rPr>
+                <w:i w:val="0"/>
+                <w:iCs/>
+                <w:color w:val="auto"/>
+              </w:rPr>
+              <w:t>PA</w:t>
+            </w:r>
+          </w:p>
+        </w:tc>
+        <w:tc>
+          <w:tcPr>
+            <w:tcW w:w="6241" w:type="dxa"/>
+            <w:tcBorders>
+              <w:top w:val="single" w:sz="4" w:space="0" w:color="auto"/>
+              <w:left w:val="single" w:sz="4" w:space="0" w:color="auto"/>
+              <w:bottom w:val="single" w:sz="4" w:space="0" w:color="auto"/>
+              <w:right w:val="single" w:sz="4" w:space="0" w:color="auto"/>
+            </w:tcBorders>
+          </w:tcPr>
+          <w:p>
+            <w:pPr>
+              <w:pStyle w:val="instrucaodepreenchimento"/>
+              <w:ind w:left="108"/>
+              <w:jc w:val="left"/>
+              <w:rPr>
+                <w:i w:val="0"/>
+                <w:iCs/>
+                <w:color w:val="auto"/>
+              </w:rPr>
+            </w:pPr>
+            <w:r>
+              <w:rPr>
+                <w:i w:val="0"/>
+                <w:iCs/>
+                <w:color w:val="auto"/>
+              </w:rPr>
+              <w:t>Planilha de Avaliação MPS.br</w:t>
+            </w:r>
+          </w:p>
+        </w:tc>
+      </w:tr>
+      <w:tr>
+        <w:tc>
+          <w:tcPr>
+            <w:tcW w:w="3396" w:type="dxa"/>
+            <w:tcBorders>
+              <w:top w:val="single" w:sz="4" w:space="0" w:color="auto"/>
+              <w:left w:val="single" w:sz="4" w:space="0" w:color="auto"/>
+              <w:bottom w:val="single" w:sz="4" w:space="0" w:color="auto"/>
+              <w:right w:val="single" w:sz="4" w:space="0" w:color="auto"/>
+            </w:tcBorders>
+          </w:tcPr>
+          <w:p>
+            <w:pPr>
+              <w:pStyle w:val="instrucaodepreenchimento"/>
+              <w:jc w:val="left"/>
+              <w:rPr>
+                <w:i w:val="0"/>
+                <w:iCs/>
+                <w:color w:val="auto"/>
+              </w:rPr>
+            </w:pPr>
+            <w:r>
+              <w:rPr>
+                <w:i w:val="0"/>
+                <w:iCs/>
+                <w:color w:val="auto"/>
+              </w:rPr>
+              <w:t>AR</w:t>
+            </w:r>
+          </w:p>
+        </w:tc>
+        <w:tc>
+          <w:tcPr>
+            <w:tcW w:w="6241" w:type="dxa"/>
+            <w:tcBorders>
+              <w:top w:val="single" w:sz="4" w:space="0" w:color="auto"/>
+              <w:left w:val="single" w:sz="4" w:space="0" w:color="auto"/>
+              <w:bottom w:val="single" w:sz="4" w:space="0" w:color="auto"/>
+              <w:right w:val="single" w:sz="4" w:space="0" w:color="auto"/>
+            </w:tcBorders>
+          </w:tcPr>
+          <w:p>
+            <w:pPr>
+              <w:pStyle w:val="instrucaodepreenchimento"/>
+              <w:ind w:left="108"/>
+              <w:jc w:val="left"/>
+              <w:rPr>
+                <w:i w:val="0"/>
+                <w:iCs/>
+                <w:color w:val="auto"/>
+              </w:rPr>
+            </w:pPr>
+            <w:r>
+              <w:rPr>
+                <w:i w:val="0"/>
+                <w:iCs/>
+                <w:color w:val="auto"/>
+              </w:rPr>
+              <w:t>Atas de Reunião</w:t>
+            </w:r>
+          </w:p>
+        </w:tc>
+      </w:tr>
+      <w:tr>
+        <w:tc>
+          <w:tcPr>
+            <w:tcW w:w="3396" w:type="dxa"/>
+            <w:tcBorders>
+              <w:top w:val="single" w:sz="4" w:space="0" w:color="auto"/>
+              <w:left w:val="single" w:sz="4" w:space="0" w:color="auto"/>
+              <w:bottom w:val="single" w:sz="4" w:space="0" w:color="auto"/>
+              <w:right w:val="single" w:sz="4" w:space="0" w:color="auto"/>
+            </w:tcBorders>
+          </w:tcPr>
+          <w:p>
+            <w:pPr>
+              <w:pStyle w:val="instrucaodepreenchimento"/>
+              <w:jc w:val="left"/>
+              <w:rPr>
+                <w:i w:val="0"/>
+                <w:iCs/>
+                <w:color w:val="auto"/>
+              </w:rPr>
+            </w:pPr>
+            <w:r>
+              <w:rPr>
+                <w:i w:val="0"/>
+                <w:iCs/>
+                <w:color w:val="auto"/>
+              </w:rPr>
+              <w:t>ER</w:t>
+            </w:r>
+          </w:p>
+        </w:tc>
+        <w:tc>
+          <w:tcPr>
+            <w:tcW w:w="6241" w:type="dxa"/>
+            <w:tcBorders>
+              <w:top w:val="single" w:sz="4" w:space="0" w:color="auto"/>
+              <w:left w:val="single" w:sz="4" w:space="0" w:color="auto"/>
+              <w:bottom w:val="single" w:sz="4" w:space="0" w:color="auto"/>
+              <w:right w:val="single" w:sz="4" w:space="0" w:color="auto"/>
+            </w:tcBorders>
+          </w:tcPr>
+          <w:p>
+            <w:pPr>
+              <w:pStyle w:val="instrucaodepreenchimento"/>
+              <w:jc w:val="left"/>
+              <w:rPr>
+                <w:i w:val="0"/>
+                <w:iCs/>
+                <w:color w:val="auto"/>
+              </w:rPr>
+            </w:pPr>
+            <w:r>
+              <w:rPr>
+                <w:i w:val="0"/>
+                <w:iCs/>
+                <w:color w:val="auto"/>
+              </w:rPr>
+              <w:t xml:space="preserve">  Diagrama Entidade-Relacionamento do Banco de Dados</w:t>
+            </w:r>
+          </w:p>
+        </w:tc>
+      </w:tr>
+      <w:tr>
+        <w:tc>
+          <w:tcPr>
+            <w:tcW w:w="3396" w:type="dxa"/>
+            <w:tcBorders>
+              <w:top w:val="single" w:sz="4" w:space="0" w:color="auto"/>
+              <w:left w:val="single" w:sz="4" w:space="0" w:color="auto"/>
+              <w:bottom w:val="single" w:sz="4" w:space="0" w:color="auto"/>
+              <w:right w:val="single" w:sz="4" w:space="0" w:color="auto"/>
+            </w:tcBorders>
+          </w:tcPr>
+          <w:p>
+            <w:pPr>
+              <w:pStyle w:val="instrucaodepreenchimento"/>
+              <w:jc w:val="left"/>
+              <w:rPr>
+                <w:i w:val="0"/>
+                <w:iCs/>
+                <w:color w:val="auto"/>
+              </w:rPr>
+            </w:pPr>
+            <w:r>
+              <w:rPr>
+                <w:i w:val="0"/>
+                <w:iCs/>
+                <w:color w:val="auto"/>
+              </w:rPr>
+              <w:t>TE</w:t>
+            </w:r>
+          </w:p>
+        </w:tc>
+        <w:tc>
+          <w:tcPr>
+            <w:tcW w:w="6241" w:type="dxa"/>
+            <w:tcBorders>
+              <w:top w:val="single" w:sz="4" w:space="0" w:color="auto"/>
+              <w:left w:val="single" w:sz="4" w:space="0" w:color="auto"/>
+              <w:bottom w:val="single" w:sz="4" w:space="0" w:color="auto"/>
+              <w:right w:val="single" w:sz="4" w:space="0" w:color="auto"/>
+            </w:tcBorders>
+          </w:tcPr>
+          <w:p>
+            <w:pPr>
+              <w:pStyle w:val="instrucaodepreenchimento"/>
+              <w:ind w:left="108"/>
+              <w:jc w:val="left"/>
+              <w:rPr>
+                <w:i w:val="0"/>
+                <w:iCs/>
+                <w:color w:val="auto"/>
+              </w:rPr>
+            </w:pPr>
+            <w:r>
+              <w:rPr>
+                <w:i w:val="0"/>
+                <w:iCs/>
+                <w:color w:val="auto"/>
+              </w:rPr>
+              <w:t>Termo de Compromisso</w:t>
+            </w:r>
+          </w:p>
+        </w:tc>
+      </w:tr>
+      <w:tr>
+        <w:tc>
+          <w:tcPr>
+            <w:tcW w:w="3396" w:type="dxa"/>
+            <w:tcBorders>
+              <w:top w:val="single" w:sz="4" w:space="0" w:color="auto"/>
+              <w:left w:val="single" w:sz="4" w:space="0" w:color="auto"/>
+              <w:bottom w:val="single" w:sz="4" w:space="0" w:color="auto"/>
+              <w:right w:val="single" w:sz="4" w:space="0" w:color="auto"/>
+            </w:tcBorders>
+          </w:tcPr>
+          <w:p>
+            <w:pPr>
+              <w:pStyle w:val="instrucaodepreenchimento"/>
+              <w:jc w:val="left"/>
+              <w:rPr>
+                <w:i w:val="0"/>
+                <w:iCs/>
+                <w:color w:val="auto"/>
+              </w:rPr>
+            </w:pPr>
+            <w:r>
+              <w:rPr>
+                <w:i w:val="0"/>
+                <w:iCs/>
+                <w:color w:val="auto"/>
+              </w:rPr>
+              <w:t>CUR</w:t>
+            </w:r>
+          </w:p>
+        </w:tc>
+        <w:tc>
+          <w:tcPr>
+            <w:tcW w:w="6241" w:type="dxa"/>
+            <w:tcBorders>
+              <w:top w:val="single" w:sz="4" w:space="0" w:color="auto"/>
+              <w:left w:val="single" w:sz="4" w:space="0" w:color="auto"/>
+              <w:bottom w:val="single" w:sz="4" w:space="0" w:color="auto"/>
+              <w:right w:val="single" w:sz="4" w:space="0" w:color="auto"/>
+            </w:tcBorders>
+          </w:tcPr>
+          <w:p>
+            <w:pPr>
+              <w:pStyle w:val="instrucaodepreenchimento"/>
+              <w:ind w:left="108"/>
+              <w:jc w:val="left"/>
+              <w:rPr>
+                <w:i w:val="0"/>
+                <w:iCs/>
+                <w:color w:val="auto"/>
+              </w:rPr>
+            </w:pPr>
+            <w:r>
+              <w:rPr>
+                <w:i w:val="0"/>
+                <w:iCs/>
+                <w:color w:val="auto"/>
+              </w:rPr>
+              <w:t>Currículo</w:t>
             </w:r>
           </w:p>
         </w:tc>
@@ -8880,11 +9202,11 @@
           <w:top w:val="single" w:sz="4" w:space="2" w:color="auto" w:shadow="1"/>
         </w:pBdr>
       </w:pPr>
-      <w:bookmarkStart w:id="6" w:name="_Toc452226774"/>
+      <w:bookmarkStart w:id="5" w:name="_Toc452226774"/>
       <w:r>
         <w:t>Plano de Ambiente</w:t>
       </w:r>
-      <w:bookmarkEnd w:id="6"/>
+      <w:bookmarkEnd w:id="5"/>
     </w:p>
     <w:p>
       <w:pPr>
@@ -8906,11 +9228,12 @@
       <w:pPr>
         <w:pStyle w:val="Ttulo2"/>
       </w:pPr>
-      <w:bookmarkStart w:id="7" w:name="_Toc452226775"/>
-      <w:r>
+      <w:bookmarkStart w:id="6" w:name="_Toc452226775"/>
+      <w:r>
+        <w:lastRenderedPageBreak/>
         <w:t>Ambientes</w:t>
       </w:r>
-      <w:bookmarkEnd w:id="7"/>
+      <w:bookmarkEnd w:id="6"/>
     </w:p>
     <w:p>
       <w:r>
@@ -8921,12 +9244,11 @@
       <w:pPr>
         <w:pStyle w:val="Ttulo3"/>
       </w:pPr>
-      <w:bookmarkStart w:id="8" w:name="_Toc452226776"/>
-      <w:r>
-        <w:lastRenderedPageBreak/>
+      <w:bookmarkStart w:id="7" w:name="_Toc452226776"/>
+      <w:r>
         <w:t>Ambiente de Laboratório</w:t>
       </w:r>
-      <w:bookmarkEnd w:id="8"/>
+      <w:bookmarkEnd w:id="7"/>
     </w:p>
     <w:p>
       <w:r>
@@ -9818,18 +10140,16 @@
                 <w:szCs w:val="20"/>
                 <w:lang w:eastAsia="pt-BR"/>
               </w:rPr>
-              <w:t xml:space="preserve">Marca: </w:t>
-            </w:r>
-            <w:proofErr w:type="spellStart"/>
+              <w:t>Marca: Sam</w:t>
+            </w:r>
             <w:r>
               <w:rPr>
                 <w:rFonts w:ascii="Times New Roman" w:eastAsia="Times New Roman" w:hAnsi="Times New Roman" w:cs="Times New Roman"/>
                 <w:szCs w:val="20"/>
                 <w:lang w:eastAsia="pt-BR"/>
               </w:rPr>
-              <w:t>Sansung</w:t>
-            </w:r>
-            <w:proofErr w:type="spellEnd"/>
+              <w:t>sung</w:t>
+            </w:r>
           </w:p>
           <w:p>
             <w:pPr>
@@ -10020,42 +10340,41 @@
                 <w:szCs w:val="20"/>
                 <w:lang w:eastAsia="pt-BR"/>
               </w:rPr>
-              <w:t xml:space="preserve">Marca: Notebook </w:t>
-            </w:r>
-            <w:proofErr w:type="spellStart"/>
+              <w:t>Marca: Notebook Sam</w:t>
+            </w:r>
             <w:r>
               <w:rPr>
                 <w:rFonts w:ascii="Times New Roman" w:eastAsia="Times New Roman" w:hAnsi="Times New Roman" w:cs="Times New Roman"/>
                 <w:szCs w:val="20"/>
                 <w:lang w:eastAsia="pt-BR"/>
               </w:rPr>
-              <w:t>Sansung</w:t>
-            </w:r>
-            <w:proofErr w:type="spellEnd"/>
-            <w:r>
+              <w:t>sung AtivBook4</w:t>
+            </w:r>
+          </w:p>
+          <w:p>
+            <w:pPr>
               <w:rPr>
                 <w:rFonts w:ascii="Times New Roman" w:eastAsia="Times New Roman" w:hAnsi="Times New Roman" w:cs="Times New Roman"/>
                 <w:szCs w:val="20"/>
                 <w:lang w:eastAsia="pt-BR"/>
               </w:rPr>
-              <w:t xml:space="preserve"> AtivBook4</w:t>
-            </w:r>
-          </w:p>
-          <w:p>
-            <w:pPr>
+            </w:pPr>
+            <w:r>
               <w:rPr>
                 <w:rFonts w:ascii="Times New Roman" w:eastAsia="Times New Roman" w:hAnsi="Times New Roman" w:cs="Times New Roman"/>
                 <w:szCs w:val="20"/>
                 <w:lang w:eastAsia="pt-BR"/>
               </w:rPr>
-            </w:pPr>
+              <w:lastRenderedPageBreak/>
+              <w:t>Configurações: i5 3420M, 8GB de RAM, 240</w:t>
+            </w:r>
             <w:r>
               <w:rPr>
                 <w:rFonts w:ascii="Times New Roman" w:eastAsia="Times New Roman" w:hAnsi="Times New Roman" w:cs="Times New Roman"/>
                 <w:szCs w:val="20"/>
                 <w:lang w:eastAsia="pt-BR"/>
               </w:rPr>
-              <w:t>Configurações: i5 3420M, 4GB de RAM, 500GB de HD</w:t>
+              <w:t>GB de HD</w:t>
             </w:r>
           </w:p>
         </w:tc>
@@ -10078,6 +10397,7 @@
                 <w:szCs w:val="20"/>
                 <w:lang w:val="en-GB" w:eastAsia="pt-BR"/>
               </w:rPr>
+              <w:lastRenderedPageBreak/>
               <w:t>Windows 10 Pro</w:t>
             </w:r>
           </w:p>
@@ -10136,6 +10456,7 @@
                 <w:szCs w:val="20"/>
                 <w:lang w:val="en-GB" w:eastAsia="pt-BR"/>
               </w:rPr>
+              <w:lastRenderedPageBreak/>
               <w:t>Microsoft Office 2016</w:t>
             </w:r>
           </w:p>
@@ -10158,6 +10479,7 @@
                 <w:szCs w:val="20"/>
                 <w:lang w:eastAsia="pt-BR"/>
               </w:rPr>
+              <w:lastRenderedPageBreak/>
               <w:t>Desenvolvimento e Documentação do projeto</w:t>
             </w:r>
           </w:p>
@@ -10204,7 +10526,6 @@
                 <w:szCs w:val="20"/>
                 <w:lang w:eastAsia="pt-BR"/>
               </w:rPr>
-              <w:lastRenderedPageBreak/>
               <w:t>Marca: ASUS S46CB</w:t>
             </w:r>
           </w:p>
@@ -10318,11 +10639,11 @@
       <w:pPr>
         <w:pStyle w:val="Ttulo3"/>
       </w:pPr>
-      <w:bookmarkStart w:id="9" w:name="_Toc452226777"/>
+      <w:bookmarkStart w:id="8" w:name="_Toc452226777"/>
       <w:r>
         <w:t>Ambiente de Testes</w:t>
       </w:r>
-      <w:bookmarkEnd w:id="9"/>
+      <w:bookmarkEnd w:id="8"/>
     </w:p>
     <w:p>
       <w:r>
@@ -10342,11 +10663,11 @@
       <w:r>
         <w:t xml:space="preserve"> </w:t>
       </w:r>
-      <w:bookmarkStart w:id="10" w:name="_Toc452226778"/>
+      <w:bookmarkStart w:id="9" w:name="_Toc452226778"/>
       <w:r>
         <w:t>Resumo das Licenças Necessárias</w:t>
       </w:r>
-      <w:bookmarkEnd w:id="10"/>
+      <w:bookmarkEnd w:id="9"/>
     </w:p>
     <w:tbl>
       <w:tblPr>
@@ -10621,11 +10942,11 @@
           <w:top w:val="single" w:sz="4" w:space="2" w:color="auto" w:shadow="1"/>
         </w:pBdr>
       </w:pPr>
-      <w:bookmarkStart w:id="11" w:name="_Toc452226779"/>
+      <w:bookmarkStart w:id="10" w:name="_Toc452226779"/>
       <w:r>
         <w:t>Plano de Gerência de Riscos</w:t>
       </w:r>
-      <w:bookmarkEnd w:id="11"/>
+      <w:bookmarkEnd w:id="10"/>
     </w:p>
     <w:p>
       <w:pPr>
@@ -10649,11 +10970,11 @@
       <w:pPr>
         <w:pStyle w:val="Ttulo2"/>
       </w:pPr>
-      <w:bookmarkStart w:id="12" w:name="_Toc452226780"/>
+      <w:bookmarkStart w:id="11" w:name="_Toc452226780"/>
       <w:r>
         <w:t>Identificação de Riscos</w:t>
       </w:r>
-      <w:bookmarkEnd w:id="12"/>
+      <w:bookmarkEnd w:id="11"/>
     </w:p>
     <w:p>
       <w:r>
@@ -10672,11 +10993,11 @@
       <w:pPr>
         <w:pStyle w:val="Ttulo2"/>
       </w:pPr>
-      <w:bookmarkStart w:id="13" w:name="_Toc452226781"/>
+      <w:bookmarkStart w:id="12" w:name="_Toc452226781"/>
       <w:r>
         <w:t>Monitoramento</w:t>
       </w:r>
-      <w:bookmarkEnd w:id="13"/>
+      <w:bookmarkEnd w:id="12"/>
     </w:p>
     <w:p>
       <w:r>
@@ -10715,286 +11036,6 @@
       </w:r>
     </w:p>
     <w:p/>
-    <w:tbl>
-      <w:tblPr>
-        <w:tblW w:w="10008" w:type="dxa"/>
-        <w:tblInd w:w="55" w:type="dxa"/>
-        <w:tblBorders>
-          <w:top w:val="single" w:sz="4" w:space="0" w:color="auto"/>
-          <w:left w:val="single" w:sz="4" w:space="0" w:color="auto"/>
-          <w:bottom w:val="single" w:sz="4" w:space="0" w:color="auto"/>
-          <w:right w:val="single" w:sz="4" w:space="0" w:color="auto"/>
-          <w:insideH w:val="single" w:sz="4" w:space="0" w:color="auto"/>
-          <w:insideV w:val="single" w:sz="4" w:space="0" w:color="auto"/>
-        </w:tblBorders>
-        <w:tblCellMar>
-          <w:left w:w="70" w:type="dxa"/>
-          <w:right w:w="70" w:type="dxa"/>
-        </w:tblCellMar>
-        <w:tblLook w:val="0000" w:firstRow="0" w:lastRow="0" w:firstColumn="0" w:lastColumn="0" w:noHBand="0" w:noVBand="0"/>
-      </w:tblPr>
-      <w:tblGrid>
-        <w:gridCol w:w="3417"/>
-        <w:gridCol w:w="3686"/>
-        <w:gridCol w:w="1559"/>
-        <w:gridCol w:w="1346"/>
-      </w:tblGrid>
-      <w:tr>
-        <w:trPr>
-          <w:trHeight w:val="255"/>
-        </w:trPr>
-        <w:tc>
-          <w:tcPr>
-            <w:tcW w:w="3417" w:type="dxa"/>
-            <w:shd w:val="clear" w:color="auto" w:fill="D0CECE" w:themeFill="background2" w:themeFillShade="E6"/>
-            <w:vAlign w:val="center"/>
-          </w:tcPr>
-          <w:p>
-            <w:pPr>
-              <w:jc w:val="center"/>
-              <w:rPr>
-                <w:rFonts w:cs="Tahoma"/>
-                <w:b/>
-                <w:bCs/>
-                <w:sz w:val="16"/>
-                <w:szCs w:val="16"/>
-              </w:rPr>
-            </w:pPr>
-            <w:r>
-              <w:rPr>
-                <w:rFonts w:cs="Tahoma"/>
-                <w:b/>
-                <w:bCs/>
-                <w:sz w:val="16"/>
-                <w:szCs w:val="16"/>
-              </w:rPr>
-              <w:t>ATIVIDADE</w:t>
-            </w:r>
-          </w:p>
-        </w:tc>
-        <w:tc>
-          <w:tcPr>
-            <w:tcW w:w="3686" w:type="dxa"/>
-            <w:shd w:val="clear" w:color="auto" w:fill="D0CECE" w:themeFill="background2" w:themeFillShade="E6"/>
-            <w:vAlign w:val="center"/>
-          </w:tcPr>
-          <w:p>
-            <w:pPr>
-              <w:jc w:val="center"/>
-              <w:rPr>
-                <w:rFonts w:cs="Tahoma"/>
-                <w:b/>
-                <w:bCs/>
-                <w:sz w:val="16"/>
-                <w:szCs w:val="16"/>
-              </w:rPr>
-            </w:pPr>
-            <w:r>
-              <w:rPr>
-                <w:rFonts w:cs="Tahoma"/>
-                <w:b/>
-                <w:bCs/>
-                <w:sz w:val="16"/>
-                <w:szCs w:val="16"/>
-              </w:rPr>
-              <w:t>CAUSAS DO ATRASO</w:t>
-            </w:r>
-          </w:p>
-        </w:tc>
-        <w:tc>
-          <w:tcPr>
-            <w:tcW w:w="1559" w:type="dxa"/>
-            <w:shd w:val="clear" w:color="auto" w:fill="D0CECE" w:themeFill="background2" w:themeFillShade="E6"/>
-            <w:vAlign w:val="center"/>
-          </w:tcPr>
-          <w:p>
-            <w:pPr>
-              <w:jc w:val="center"/>
-              <w:rPr>
-                <w:rFonts w:cs="Tahoma"/>
-                <w:b/>
-                <w:bCs/>
-                <w:sz w:val="16"/>
-                <w:szCs w:val="16"/>
-              </w:rPr>
-            </w:pPr>
-            <w:r>
-              <w:rPr>
-                <w:rFonts w:cs="Tahoma"/>
-                <w:b/>
-                <w:bCs/>
-                <w:sz w:val="16"/>
-                <w:szCs w:val="16"/>
-              </w:rPr>
-              <w:t>DATA DE CONCLUSÃO ESTIMADA</w:t>
-            </w:r>
-          </w:p>
-        </w:tc>
-        <w:tc>
-          <w:tcPr>
-            <w:tcW w:w="1346" w:type="dxa"/>
-            <w:shd w:val="clear" w:color="auto" w:fill="D0CECE" w:themeFill="background2" w:themeFillShade="E6"/>
-            <w:vAlign w:val="center"/>
-          </w:tcPr>
-          <w:p>
-            <w:pPr>
-              <w:jc w:val="center"/>
-              <w:rPr>
-                <w:rFonts w:cs="Tahoma"/>
-                <w:b/>
-                <w:bCs/>
-                <w:sz w:val="16"/>
-                <w:szCs w:val="16"/>
-              </w:rPr>
-            </w:pPr>
-            <w:r>
-              <w:rPr>
-                <w:rFonts w:cs="Tahoma"/>
-                <w:b/>
-                <w:bCs/>
-                <w:sz w:val="16"/>
-                <w:szCs w:val="16"/>
-              </w:rPr>
-              <w:t>DATA DE CONCLUSÃO</w:t>
-            </w:r>
-          </w:p>
-          <w:p>
-            <w:pPr>
-              <w:jc w:val="center"/>
-              <w:rPr>
-                <w:rFonts w:cs="Tahoma"/>
-                <w:b/>
-                <w:bCs/>
-                <w:sz w:val="16"/>
-                <w:szCs w:val="16"/>
-              </w:rPr>
-            </w:pPr>
-            <w:r>
-              <w:rPr>
-                <w:rFonts w:cs="Tahoma"/>
-                <w:b/>
-                <w:bCs/>
-                <w:sz w:val="16"/>
-                <w:szCs w:val="16"/>
-              </w:rPr>
-              <w:t>REALIZADA</w:t>
-            </w:r>
-          </w:p>
-        </w:tc>
-      </w:tr>
-      <w:tr>
-        <w:trPr>
-          <w:trHeight w:val="225"/>
-        </w:trPr>
-        <w:tc>
-          <w:tcPr>
-            <w:tcW w:w="3417" w:type="dxa"/>
-            <w:shd w:val="clear" w:color="auto" w:fill="auto"/>
-            <w:vAlign w:val="center"/>
-          </w:tcPr>
-          <w:p>
-            <w:pPr>
-              <w:rPr>
-                <w:rFonts w:cs="Tahoma"/>
-                <w:szCs w:val="24"/>
-              </w:rPr>
-            </w:pPr>
-            <w:r>
-              <w:rPr>
-                <w:rFonts w:cs="Tahoma"/>
-                <w:szCs w:val="24"/>
-              </w:rPr>
-              <w:t>Avaliação MPS.Br Nível G da Sprint 02</w:t>
-            </w:r>
-          </w:p>
-        </w:tc>
-        <w:tc>
-          <w:tcPr>
-            <w:tcW w:w="3686" w:type="dxa"/>
-            <w:shd w:val="clear" w:color="auto" w:fill="auto"/>
-            <w:vAlign w:val="center"/>
-          </w:tcPr>
-          <w:p>
-            <w:pPr>
-              <w:jc w:val="center"/>
-              <w:rPr>
-                <w:rFonts w:cs="Tahoma"/>
-                <w:sz w:val="16"/>
-                <w:szCs w:val="16"/>
-              </w:rPr>
-            </w:pPr>
-            <w:r>
-              <w:rPr>
-                <w:rFonts w:cs="Tahoma"/>
-                <w:sz w:val="16"/>
-                <w:szCs w:val="16"/>
-              </w:rPr>
-              <w:t>Falta de experiência em realizar a avaliação MPS.Br</w:t>
-            </w:r>
-          </w:p>
-        </w:tc>
-        <w:tc>
-          <w:tcPr>
-            <w:tcW w:w="1559" w:type="dxa"/>
-            <w:shd w:val="clear" w:color="auto" w:fill="auto"/>
-            <w:vAlign w:val="center"/>
-          </w:tcPr>
-          <w:p>
-            <w:pPr>
-              <w:jc w:val="center"/>
-              <w:rPr>
-                <w:rFonts w:cs="Tahoma"/>
-                <w:sz w:val="16"/>
-                <w:szCs w:val="16"/>
-              </w:rPr>
-            </w:pPr>
-            <w:r>
-              <w:rPr>
-                <w:rFonts w:cs="Tahoma"/>
-                <w:sz w:val="16"/>
-                <w:szCs w:val="16"/>
-              </w:rPr>
-              <w:t>09/06</w:t>
-            </w:r>
-            <w:r>
-              <w:rPr>
-                <w:rFonts w:cs="Tahoma"/>
-                <w:sz w:val="16"/>
-                <w:szCs w:val="16"/>
-              </w:rPr>
-              <w:t>/2016</w:t>
-            </w:r>
-          </w:p>
-        </w:tc>
-        <w:tc>
-          <w:tcPr>
-            <w:tcW w:w="1346" w:type="dxa"/>
-            <w:shd w:val="clear" w:color="auto" w:fill="auto"/>
-            <w:vAlign w:val="center"/>
-          </w:tcPr>
-          <w:p>
-            <w:pPr>
-              <w:jc w:val="center"/>
-              <w:rPr>
-                <w:rFonts w:cs="Tahoma"/>
-                <w:sz w:val="16"/>
-                <w:szCs w:val="16"/>
-              </w:rPr>
-            </w:pPr>
-            <w:r>
-              <w:rPr>
-                <w:rFonts w:cs="Tahoma"/>
-                <w:sz w:val="16"/>
-                <w:szCs w:val="16"/>
-              </w:rPr>
-              <w:t>---</w:t>
-            </w:r>
-          </w:p>
-        </w:tc>
-      </w:tr>
-    </w:tbl>
-    <w:p/>
-    <w:p/>
     <w:p>
       <w:pPr>
         <w:rPr>
@@ -11007,7 +11048,6 @@
           <w:rFonts w:ascii="Arial" w:hAnsi="Arial" w:cs="Arial"/>
           <w:b/>
         </w:rPr>
-        <w:lastRenderedPageBreak/>
         <w:t>Situação dos riscos</w:t>
       </w:r>
     </w:p>
@@ -11208,6 +11248,7 @@
                 <w:sz w:val="16"/>
                 <w:szCs w:val="16"/>
               </w:rPr>
+              <w:lastRenderedPageBreak/>
               <w:t>28/05/16</w:t>
             </w:r>
           </w:p>
@@ -11482,7 +11523,7 @@
                 <w:sz w:val="16"/>
                 <w:szCs w:val="16"/>
               </w:rPr>
-              <w:t>---</w:t>
+              <w:t>Integrantes com maior conhecimento serão supervisores dos integrantes com menor conhecimento</w:t>
             </w:r>
           </w:p>
         </w:tc>
@@ -12088,11 +12129,11 @@
           <w:top w:val="single" w:sz="4" w:space="2" w:color="auto" w:shadow="1"/>
         </w:pBdr>
       </w:pPr>
-      <w:bookmarkStart w:id="14" w:name="_Toc452226782"/>
+      <w:bookmarkStart w:id="13" w:name="_Toc452226782"/>
       <w:r>
         <w:t>Plano de Qualidade</w:t>
       </w:r>
-      <w:bookmarkEnd w:id="14"/>
+      <w:bookmarkEnd w:id="13"/>
     </w:p>
     <w:p>
       <w:r>
@@ -12106,11 +12147,11 @@
       <w:pPr>
         <w:pStyle w:val="Ttulo2"/>
       </w:pPr>
-      <w:bookmarkStart w:id="15" w:name="_Toc452226783"/>
+      <w:bookmarkStart w:id="14" w:name="_Toc452226783"/>
       <w:r>
         <w:t>Métricas de Qualidade</w:t>
       </w:r>
-      <w:bookmarkEnd w:id="15"/>
+      <w:bookmarkEnd w:id="14"/>
     </w:p>
     <w:p>
       <w:r>
@@ -12134,8 +12175,8 @@
         <w:tblLook w:val="0000" w:firstRow="0" w:lastRow="0" w:firstColumn="0" w:lastColumn="0" w:noHBand="0" w:noVBand="0"/>
       </w:tblPr>
       <w:tblGrid>
-        <w:gridCol w:w="2114"/>
-        <w:gridCol w:w="1559"/>
+        <w:gridCol w:w="1696"/>
+        <w:gridCol w:w="1977"/>
         <w:gridCol w:w="3307"/>
         <w:gridCol w:w="2064"/>
       </w:tblGrid>
@@ -12145,7 +12186,7 @@
         </w:trPr>
         <w:tc>
           <w:tcPr>
-            <w:tcW w:w="2114" w:type="dxa"/>
+            <w:tcW w:w="1696" w:type="dxa"/>
             <w:shd w:val="clear" w:color="auto" w:fill="AEAAAA" w:themeFill="background2" w:themeFillShade="BF"/>
           </w:tcPr>
           <w:p>
@@ -12167,7 +12208,7 @@
         </w:tc>
         <w:tc>
           <w:tcPr>
-            <w:tcW w:w="1559" w:type="dxa"/>
+            <w:tcW w:w="1977" w:type="dxa"/>
             <w:shd w:val="clear" w:color="auto" w:fill="AEAAAA" w:themeFill="background2" w:themeFillShade="BF"/>
           </w:tcPr>
           <w:p>
@@ -12237,7 +12278,7 @@
         </w:trPr>
         <w:tc>
           <w:tcPr>
-            <w:tcW w:w="2114" w:type="dxa"/>
+            <w:tcW w:w="1696" w:type="dxa"/>
           </w:tcPr>
           <w:p>
             <w:pPr>
@@ -12256,7 +12297,7 @@
         </w:tc>
         <w:tc>
           <w:tcPr>
-            <w:tcW w:w="1559" w:type="dxa"/>
+            <w:tcW w:w="1977" w:type="dxa"/>
           </w:tcPr>
           <w:p>
             <w:pPr>
@@ -12269,7 +12310,35 @@
               <w:rPr>
                 <w:szCs w:val="24"/>
               </w:rPr>
-              <w:t>Qualquer número inteiro maior ou igual a zero</w:t>
+              <w:t>Contempla</w:t>
+            </w:r>
+          </w:p>
+          <w:p>
+            <w:pPr>
+              <w:jc w:val="center"/>
+              <w:rPr>
+                <w:szCs w:val="24"/>
+              </w:rPr>
+            </w:pPr>
+            <w:r>
+              <w:rPr>
+                <w:szCs w:val="24"/>
+              </w:rPr>
+              <w:t>Parcialmente</w:t>
+            </w:r>
+          </w:p>
+          <w:p>
+            <w:pPr>
+              <w:jc w:val="center"/>
+              <w:rPr>
+                <w:szCs w:val="24"/>
+              </w:rPr>
+            </w:pPr>
+            <w:r>
+              <w:rPr>
+                <w:szCs w:val="24"/>
+              </w:rPr>
+              <w:t>Não- contempla</w:t>
             </w:r>
           </w:p>
         </w:tc>
@@ -12296,7 +12365,15 @@
                 <w:bCs/>
                 <w:szCs w:val="24"/>
               </w:rPr>
-              <w:t>diferente de zero</w:t>
+              <w:t xml:space="preserve">diferente </w:t>
+            </w:r>
+            <w:r>
+              <w:rPr>
+                <w:b/>
+                <w:bCs/>
+                <w:szCs w:val="24"/>
+              </w:rPr>
+              <w:t>“Contempla”</w:t>
             </w:r>
             <w:r>
               <w:rPr>
@@ -12338,7 +12415,7 @@
         </w:trPr>
         <w:tc>
           <w:tcPr>
-            <w:tcW w:w="2114" w:type="dxa"/>
+            <w:tcW w:w="1696" w:type="dxa"/>
           </w:tcPr>
           <w:p>
             <w:pPr>
@@ -12357,7 +12434,7 @@
         </w:tc>
         <w:tc>
           <w:tcPr>
-            <w:tcW w:w="1559" w:type="dxa"/>
+            <w:tcW w:w="1977" w:type="dxa"/>
           </w:tcPr>
           <w:p>
             <w:pPr>
@@ -12370,7 +12447,35 @@
               <w:rPr>
                 <w:szCs w:val="24"/>
               </w:rPr>
-              <w:t>Qualquer número inteiro maior ou igual a zero</w:t>
+              <w:t>Contempla</w:t>
+            </w:r>
+          </w:p>
+          <w:p>
+            <w:pPr>
+              <w:jc w:val="center"/>
+              <w:rPr>
+                <w:szCs w:val="24"/>
+              </w:rPr>
+            </w:pPr>
+            <w:r>
+              <w:rPr>
+                <w:szCs w:val="24"/>
+              </w:rPr>
+              <w:t>Parcialmente</w:t>
+            </w:r>
+          </w:p>
+          <w:p>
+            <w:pPr>
+              <w:jc w:val="center"/>
+              <w:rPr>
+                <w:szCs w:val="24"/>
+              </w:rPr>
+            </w:pPr>
+            <w:r>
+              <w:rPr>
+                <w:szCs w:val="24"/>
+              </w:rPr>
+              <w:t>Não- contempla</w:t>
             </w:r>
           </w:p>
         </w:tc>
@@ -12397,13 +12502,21 @@
                 <w:bCs/>
                 <w:szCs w:val="24"/>
               </w:rPr>
-              <w:t>maior ou igual a quatro</w:t>
-            </w:r>
-            <w:r>
-              <w:rPr>
+              <w:t xml:space="preserve">diferente </w:t>
+            </w:r>
+            <w:r>
+              <w:rPr>
+                <w:b/>
+                <w:bCs/>
                 <w:szCs w:val="24"/>
               </w:rPr>
-              <w:t>, indica a necessidade de reajustar o item inspecionado de modo a garantir sua qualidade</w:t>
+              <w:t>“Contempla”</w:t>
+            </w:r>
+            <w:r>
+              <w:rPr>
+                <w:szCs w:val="24"/>
+              </w:rPr>
+              <w:t xml:space="preserve"> indica a necessidade de reajustar o item inspecionado de modo a garantir sua qualidade</w:t>
             </w:r>
           </w:p>
         </w:tc>
@@ -12435,352 +12548,6 @@
       </w:tr>
     </w:tbl>
     <w:p/>
-    <w:p>
-      <w:pPr>
-        <w:pStyle w:val="Ttulo2"/>
-      </w:pPr>
-      <w:bookmarkStart w:id="16" w:name="_Toc452226784"/>
-      <w:r>
-        <w:lastRenderedPageBreak/>
-        <w:t>Atividades de Garantia de Qualidade</w:t>
-      </w:r>
-      <w:bookmarkEnd w:id="16"/>
-    </w:p>
-    <w:tbl>
-      <w:tblPr>
-        <w:tblStyle w:val="Tabelacomgrade"/>
-        <w:tblW w:w="0" w:type="auto"/>
-        <w:jc w:val="center"/>
-        <w:tblLook w:val="04A0" w:firstRow="1" w:lastRow="0" w:firstColumn="1" w:lastColumn="0" w:noHBand="0" w:noVBand="1"/>
-      </w:tblPr>
-      <w:tblGrid>
-        <w:gridCol w:w="2302"/>
-        <w:gridCol w:w="2302"/>
-        <w:gridCol w:w="4151"/>
-      </w:tblGrid>
-      <w:tr>
-        <w:trPr>
-          <w:jc w:val="center"/>
-        </w:trPr>
-        <w:tc>
-          <w:tcPr>
-            <w:tcW w:w="2302" w:type="dxa"/>
-            <w:shd w:val="clear" w:color="auto" w:fill="AEAAAA" w:themeFill="background2" w:themeFillShade="BF"/>
-          </w:tcPr>
-          <w:p>
-            <w:pPr>
-              <w:jc w:val="center"/>
-              <w:rPr>
-                <w:rFonts w:ascii="Times New Roman" w:hAnsi="Times New Roman" w:cs="Times New Roman"/>
-                <w:b/>
-                <w:szCs w:val="24"/>
-              </w:rPr>
-            </w:pPr>
-            <w:r>
-              <w:rPr>
-                <w:rFonts w:ascii="Times New Roman" w:hAnsi="Times New Roman" w:cs="Times New Roman"/>
-                <w:b/>
-                <w:szCs w:val="24"/>
-              </w:rPr>
-              <w:t>Ferramenta</w:t>
-            </w:r>
-          </w:p>
-        </w:tc>
-        <w:tc>
-          <w:tcPr>
-            <w:tcW w:w="2302" w:type="dxa"/>
-            <w:shd w:val="clear" w:color="auto" w:fill="AEAAAA" w:themeFill="background2" w:themeFillShade="BF"/>
-          </w:tcPr>
-          <w:p>
-            <w:pPr>
-              <w:jc w:val="center"/>
-              <w:rPr>
-                <w:rFonts w:ascii="Times New Roman" w:hAnsi="Times New Roman" w:cs="Times New Roman"/>
-                <w:b/>
-                <w:szCs w:val="24"/>
-              </w:rPr>
-            </w:pPr>
-            <w:r>
-              <w:rPr>
-                <w:rFonts w:ascii="Times New Roman" w:hAnsi="Times New Roman" w:cs="Times New Roman"/>
-                <w:b/>
-                <w:szCs w:val="24"/>
-              </w:rPr>
-              <w:t>Tipo</w:t>
-            </w:r>
-          </w:p>
-        </w:tc>
-        <w:tc>
-          <w:tcPr>
-            <w:tcW w:w="4151" w:type="dxa"/>
-            <w:shd w:val="clear" w:color="auto" w:fill="AEAAAA" w:themeFill="background2" w:themeFillShade="BF"/>
-          </w:tcPr>
-          <w:p>
-            <w:pPr>
-              <w:jc w:val="center"/>
-              <w:rPr>
-                <w:rFonts w:ascii="Times New Roman" w:hAnsi="Times New Roman" w:cs="Times New Roman"/>
-                <w:b/>
-                <w:szCs w:val="24"/>
-              </w:rPr>
-            </w:pPr>
-            <w:r>
-              <w:rPr>
-                <w:rFonts w:ascii="Times New Roman" w:hAnsi="Times New Roman" w:cs="Times New Roman"/>
-                <w:b/>
-                <w:szCs w:val="24"/>
-              </w:rPr>
-              <w:t>Aplicação</w:t>
-            </w:r>
-          </w:p>
-        </w:tc>
-      </w:tr>
-      <w:tr>
-        <w:trPr>
-          <w:jc w:val="center"/>
-        </w:trPr>
-        <w:tc>
-          <w:tcPr>
-            <w:tcW w:w="2302" w:type="dxa"/>
-            <w:vAlign w:val="center"/>
-          </w:tcPr>
-          <w:p>
-            <w:pPr>
-              <w:jc w:val="center"/>
-              <w:rPr>
-                <w:rFonts w:ascii="Times New Roman" w:hAnsi="Times New Roman" w:cs="Times New Roman"/>
-                <w:szCs w:val="24"/>
-              </w:rPr>
-            </w:pPr>
-            <w:proofErr w:type="spellStart"/>
-            <w:r>
-              <w:rPr>
-                <w:rFonts w:ascii="Times New Roman" w:hAnsi="Times New Roman" w:cs="Times New Roman"/>
-                <w:szCs w:val="24"/>
-              </w:rPr>
-              <w:t>CheckList</w:t>
-            </w:r>
-            <w:proofErr w:type="spellEnd"/>
-          </w:p>
-        </w:tc>
-        <w:tc>
-          <w:tcPr>
-            <w:tcW w:w="2302" w:type="dxa"/>
-            <w:vAlign w:val="center"/>
-          </w:tcPr>
-          <w:p>
-            <w:pPr>
-              <w:jc w:val="center"/>
-              <w:rPr>
-                <w:rFonts w:ascii="Times New Roman" w:hAnsi="Times New Roman" w:cs="Times New Roman"/>
-                <w:szCs w:val="24"/>
-              </w:rPr>
-            </w:pPr>
-            <w:r>
-              <w:rPr>
-                <w:rFonts w:ascii="Times New Roman" w:hAnsi="Times New Roman" w:cs="Times New Roman"/>
-                <w:szCs w:val="24"/>
-              </w:rPr>
-              <w:t>Avaliação</w:t>
-            </w:r>
-          </w:p>
-        </w:tc>
-        <w:tc>
-          <w:tcPr>
-            <w:tcW w:w="4151" w:type="dxa"/>
-          </w:tcPr>
-          <w:p>
-            <w:pPr>
-              <w:jc w:val="center"/>
-              <w:rPr>
-                <w:rFonts w:ascii="Times New Roman" w:hAnsi="Times New Roman" w:cs="Times New Roman"/>
-                <w:szCs w:val="24"/>
-              </w:rPr>
-            </w:pPr>
-            <w:r>
-              <w:rPr>
-                <w:rFonts w:ascii="Times New Roman" w:hAnsi="Times New Roman" w:cs="Times New Roman"/>
-                <w:szCs w:val="24"/>
-              </w:rPr>
-              <w:t>Avaliar se o artefato produzido está em conformidade com a política da organização, com os padrões estabelecidos e se atende o seu resultado esperado</w:t>
-            </w:r>
-          </w:p>
-        </w:tc>
-      </w:tr>
-      <w:tr>
-        <w:trPr>
-          <w:jc w:val="center"/>
-        </w:trPr>
-        <w:tc>
-          <w:tcPr>
-            <w:tcW w:w="2302" w:type="dxa"/>
-            <w:vAlign w:val="center"/>
-          </w:tcPr>
-          <w:p>
-            <w:pPr>
-              <w:jc w:val="center"/>
-              <w:rPr>
-                <w:rFonts w:ascii="Times New Roman" w:hAnsi="Times New Roman" w:cs="Times New Roman"/>
-                <w:szCs w:val="24"/>
-              </w:rPr>
-            </w:pPr>
-            <w:r>
-              <w:rPr>
-                <w:rFonts w:ascii="Times New Roman" w:hAnsi="Times New Roman" w:cs="Times New Roman"/>
-                <w:szCs w:val="24"/>
-              </w:rPr>
-              <w:t>Revisão da especificação funcional</w:t>
-            </w:r>
-          </w:p>
-        </w:tc>
-        <w:tc>
-          <w:tcPr>
-            <w:tcW w:w="2302" w:type="dxa"/>
-            <w:vAlign w:val="center"/>
-          </w:tcPr>
-          <w:p>
-            <w:pPr>
-              <w:spacing w:before="0" w:after="0"/>
-              <w:jc w:val="center"/>
-              <w:rPr>
-                <w:rFonts w:ascii="Times New Roman" w:hAnsi="Times New Roman" w:cs="Times New Roman"/>
-                <w:szCs w:val="24"/>
-              </w:rPr>
-            </w:pPr>
-          </w:p>
-          <w:p>
-            <w:pPr>
-              <w:spacing w:before="0" w:after="0"/>
-              <w:jc w:val="center"/>
-              <w:rPr>
-                <w:rFonts w:ascii="Times New Roman" w:hAnsi="Times New Roman" w:cs="Times New Roman"/>
-                <w:szCs w:val="24"/>
-              </w:rPr>
-            </w:pPr>
-            <w:r>
-              <w:rPr>
-                <w:rFonts w:ascii="Times New Roman" w:hAnsi="Times New Roman" w:cs="Times New Roman"/>
-                <w:szCs w:val="24"/>
-              </w:rPr>
-              <w:t>Inspeção</w:t>
-            </w:r>
-          </w:p>
-        </w:tc>
-        <w:tc>
-          <w:tcPr>
-            <w:tcW w:w="4151" w:type="dxa"/>
-          </w:tcPr>
-          <w:p>
-            <w:pPr>
-              <w:jc w:val="center"/>
-              <w:rPr>
-                <w:rFonts w:ascii="Times New Roman" w:hAnsi="Times New Roman" w:cs="Times New Roman"/>
-                <w:szCs w:val="24"/>
-              </w:rPr>
-            </w:pPr>
-            <w:r>
-              <w:rPr>
-                <w:rFonts w:ascii="Times New Roman" w:hAnsi="Times New Roman" w:cs="Times New Roman"/>
-                <w:szCs w:val="24"/>
-              </w:rPr>
-              <w:t>Verificar se o código atende todas as funcionalidades requeridas.</w:t>
-            </w:r>
-          </w:p>
-        </w:tc>
-      </w:tr>
-      <w:tr>
-        <w:trPr>
-          <w:jc w:val="center"/>
-        </w:trPr>
-        <w:tc>
-          <w:tcPr>
-            <w:tcW w:w="2302" w:type="dxa"/>
-            <w:vAlign w:val="center"/>
-          </w:tcPr>
-          <w:p>
-            <w:pPr>
-              <w:spacing w:before="0" w:after="0"/>
-              <w:jc w:val="center"/>
-              <w:rPr>
-                <w:rFonts w:ascii="Times New Roman" w:hAnsi="Times New Roman" w:cs="Times New Roman"/>
-                <w:szCs w:val="24"/>
-              </w:rPr>
-            </w:pPr>
-          </w:p>
-          <w:p>
-            <w:pPr>
-              <w:spacing w:before="0" w:after="0"/>
-              <w:jc w:val="center"/>
-              <w:rPr>
-                <w:rFonts w:ascii="Times New Roman" w:hAnsi="Times New Roman" w:cs="Times New Roman"/>
-                <w:szCs w:val="24"/>
-              </w:rPr>
-            </w:pPr>
-            <w:r>
-              <w:rPr>
-                <w:rFonts w:ascii="Times New Roman" w:hAnsi="Times New Roman" w:cs="Times New Roman"/>
-                <w:szCs w:val="24"/>
-              </w:rPr>
-              <w:t>Revisão de Código</w:t>
-            </w:r>
-          </w:p>
-        </w:tc>
-        <w:tc>
-          <w:tcPr>
-            <w:tcW w:w="2302" w:type="dxa"/>
-            <w:vAlign w:val="center"/>
-          </w:tcPr>
-          <w:p>
-            <w:pPr>
-              <w:spacing w:before="0" w:after="0"/>
-              <w:jc w:val="center"/>
-              <w:rPr>
-                <w:rFonts w:ascii="Times New Roman" w:hAnsi="Times New Roman" w:cs="Times New Roman"/>
-                <w:szCs w:val="24"/>
-              </w:rPr>
-            </w:pPr>
-          </w:p>
-          <w:p>
-            <w:pPr>
-              <w:spacing w:before="0" w:after="0"/>
-              <w:jc w:val="center"/>
-              <w:rPr>
-                <w:rFonts w:ascii="Times New Roman" w:hAnsi="Times New Roman" w:cs="Times New Roman"/>
-                <w:szCs w:val="24"/>
-              </w:rPr>
-            </w:pPr>
-            <w:r>
-              <w:rPr>
-                <w:rFonts w:ascii="Times New Roman" w:hAnsi="Times New Roman" w:cs="Times New Roman"/>
-                <w:szCs w:val="24"/>
-              </w:rPr>
-              <w:t>Inspeção</w:t>
-            </w:r>
-          </w:p>
-        </w:tc>
-        <w:tc>
-          <w:tcPr>
-            <w:tcW w:w="4151" w:type="dxa"/>
-          </w:tcPr>
-          <w:p>
-            <w:pPr>
-              <w:jc w:val="center"/>
-              <w:rPr>
-                <w:rFonts w:ascii="Times New Roman" w:hAnsi="Times New Roman" w:cs="Times New Roman"/>
-                <w:szCs w:val="24"/>
-              </w:rPr>
-            </w:pPr>
-            <w:r>
-              <w:rPr>
-                <w:rFonts w:ascii="Times New Roman" w:hAnsi="Times New Roman" w:cs="Times New Roman"/>
-                <w:szCs w:val="24"/>
-              </w:rPr>
-              <w:t>Verificar se o código está escrito de acordo com os padrões da organização e escrito de forma coerente e correta</w:t>
-            </w:r>
-          </w:p>
-        </w:tc>
-      </w:tr>
-    </w:tbl>
     <w:p>
       <w:pPr>
         <w:pStyle w:val="Ttulo2"/>
@@ -12788,18 +12555,24 @@
           <w:ilvl w:val="0"/>
           <w:numId w:val="0"/>
         </w:numPr>
-        <w:ind w:left="576"/>
+        <w:rPr>
+          <w:rFonts w:ascii="Times New Roman" w:hAnsi="Times New Roman"/>
+          <w:b w:val="0"/>
+          <w:sz w:val="24"/>
+        </w:rPr>
       </w:pPr>
     </w:p>
+    <w:p/>
     <w:p>
       <w:pPr>
         <w:pStyle w:val="Ttulo2"/>
       </w:pPr>
-      <w:bookmarkStart w:id="17" w:name="_Toc452226785"/>
-      <w:r>
+      <w:bookmarkStart w:id="15" w:name="_Toc452226785"/>
+      <w:r>
+        <w:lastRenderedPageBreak/>
         <w:t>Organização e Responsabilidades</w:t>
       </w:r>
-      <w:bookmarkEnd w:id="17"/>
+      <w:bookmarkEnd w:id="15"/>
     </w:p>
     <w:tbl>
       <w:tblPr>
@@ -12967,11 +12740,11 @@
       <w:pPr>
         <w:pStyle w:val="Ttulo2"/>
       </w:pPr>
-      <w:bookmarkStart w:id="18" w:name="_Toc452226786"/>
+      <w:bookmarkStart w:id="16" w:name="_Toc452226786"/>
       <w:r>
         <w:t>Atividades e Cronograma Macro</w:t>
       </w:r>
-      <w:bookmarkEnd w:id="18"/>
+      <w:bookmarkEnd w:id="16"/>
     </w:p>
     <w:tbl>
       <w:tblPr>
@@ -13424,7 +13197,6 @@
               <w:rPr>
                 <w:szCs w:val="24"/>
               </w:rPr>
-              <w:lastRenderedPageBreak/>
               <w:t>Checklist</w:t>
             </w:r>
             <w:proofErr w:type="spellEnd"/>
@@ -13657,6 +13429,11 @@
       </w:tr>
     </w:tbl>
     <w:p/>
+    <w:p/>
+    <w:p/>
+    <w:p/>
+    <w:p/>
+    <w:p/>
     <w:p>
       <w:pPr>
         <w:pStyle w:val="Ttulo1"/>
@@ -13664,11 +13441,12 @@
           <w:top w:val="single" w:sz="4" w:space="2" w:color="auto" w:shadow="1"/>
         </w:pBdr>
       </w:pPr>
-      <w:bookmarkStart w:id="19" w:name="_Toc452226787"/>
-      <w:r>
+      <w:bookmarkStart w:id="17" w:name="_Toc452226787"/>
+      <w:r>
+        <w:lastRenderedPageBreak/>
         <w:t>Controle de Mudanças</w:t>
       </w:r>
-      <w:bookmarkEnd w:id="19"/>
+      <w:bookmarkEnd w:id="17"/>
     </w:p>
     <w:p>
       <w:pPr>
@@ -13693,21 +13471,21 @@
       <w:pPr>
         <w:pStyle w:val="Ttulo2"/>
       </w:pPr>
-      <w:bookmarkStart w:id="20" w:name="_Toc452226788"/>
+      <w:bookmarkStart w:id="18" w:name="_Toc452226788"/>
       <w:r>
         <w:t>Atividades e Cronograma Macro</w:t>
       </w:r>
-      <w:bookmarkEnd w:id="20"/>
+      <w:bookmarkEnd w:id="18"/>
     </w:p>
     <w:p>
       <w:pPr>
         <w:pStyle w:val="Ttulo3"/>
       </w:pPr>
-      <w:bookmarkStart w:id="21" w:name="_Toc452226789"/>
+      <w:bookmarkStart w:id="19" w:name="_Toc452226789"/>
       <w:r>
         <w:t>Atividades</w:t>
       </w:r>
-      <w:bookmarkEnd w:id="21"/>
+      <w:bookmarkEnd w:id="19"/>
     </w:p>
     <w:p>
       <w:pPr>
@@ -13728,7 +13506,7 @@
           <w:iCs/>
           <w:color w:val="auto"/>
         </w:rPr>
-        <w:t xml:space="preserve">A mudança deve ser solicitada através de e-mail identificando o solicitante e o que necessita ser mudado.  </w:t>
+        <w:t xml:space="preserve">A mudança deve ser solicitada </w:t>
       </w:r>
       <w:r>
         <w:rPr>
@@ -13736,231 +13514,117 @@
           <w:iCs/>
           <w:color w:val="auto"/>
         </w:rPr>
-        <w:t>O corpo da solicitação deve conter como mínimas informações as descritas a seguir:</w:t>
+        <w:t xml:space="preserve">na ferramenta </w:t>
+      </w:r>
+      <w:proofErr w:type="spellStart"/>
+      <w:r>
+        <w:rPr>
+          <w:i w:val="0"/>
+          <w:iCs/>
+          <w:color w:val="auto"/>
+        </w:rPr>
+        <w:t>Trello</w:t>
+      </w:r>
+      <w:proofErr w:type="spellEnd"/>
+      <w:r>
+        <w:rPr>
+          <w:i w:val="0"/>
+          <w:iCs/>
+          <w:color w:val="auto"/>
+        </w:rPr>
+        <w:t xml:space="preserve"> na lista “</w:t>
+      </w:r>
+      <w:proofErr w:type="spellStart"/>
+      <w:r>
+        <w:rPr>
+          <w:i w:val="0"/>
+          <w:iCs/>
+          <w:color w:val="auto"/>
+        </w:rPr>
+        <w:t>Request</w:t>
+      </w:r>
+      <w:proofErr w:type="spellEnd"/>
+      <w:r>
+        <w:rPr>
+          <w:i w:val="0"/>
+          <w:iCs/>
+          <w:color w:val="auto"/>
+        </w:rPr>
+        <w:t xml:space="preserve"> </w:t>
+      </w:r>
+      <w:proofErr w:type="spellStart"/>
+      <w:r>
+        <w:rPr>
+          <w:i w:val="0"/>
+          <w:iCs/>
+          <w:color w:val="auto"/>
+        </w:rPr>
+        <w:t>change</w:t>
+      </w:r>
+      <w:proofErr w:type="spellEnd"/>
+      <w:r>
+        <w:rPr>
+          <w:i w:val="0"/>
+          <w:iCs/>
+          <w:color w:val="auto"/>
+        </w:rPr>
+        <w:t xml:space="preserve"> in </w:t>
+      </w:r>
+      <w:proofErr w:type="spellStart"/>
+      <w:r>
+        <w:rPr>
+          <w:i w:val="0"/>
+          <w:iCs/>
+          <w:color w:val="auto"/>
+        </w:rPr>
+        <w:t>Backlog</w:t>
+      </w:r>
+      <w:proofErr w:type="spellEnd"/>
+      <w:r>
+        <w:rPr>
+          <w:i w:val="0"/>
+          <w:iCs/>
+          <w:color w:val="auto"/>
+        </w:rPr>
+        <w:t xml:space="preserve">” que compõem o quadro </w:t>
+      </w:r>
+      <w:hyperlink r:id="rId10" w:history="1">
+        <w:proofErr w:type="spellStart"/>
+        <w:r>
+          <w:rPr>
+            <w:rStyle w:val="Hyperlink"/>
+            <w:i w:val="0"/>
+            <w:iCs/>
+          </w:rPr>
+          <w:t>Ba</w:t>
+        </w:r>
+        <w:r>
+          <w:rPr>
+            <w:rStyle w:val="Hyperlink"/>
+            <w:i w:val="0"/>
+            <w:iCs/>
+          </w:rPr>
+          <w:t>c</w:t>
+        </w:r>
+        <w:r>
+          <w:rPr>
+            <w:rStyle w:val="Hyperlink"/>
+            <w:i w:val="0"/>
+            <w:iCs/>
+          </w:rPr>
+          <w:t>klog</w:t>
+        </w:r>
+        <w:proofErr w:type="spellEnd"/>
+      </w:hyperlink>
+      <w:r>
+        <w:rPr>
+          <w:i w:val="0"/>
+          <w:iCs/>
+          <w:color w:val="auto"/>
+        </w:rPr>
+        <w:t>.</w:t>
       </w:r>
     </w:p>
-    <w:tbl>
-      <w:tblPr>
-        <w:tblW w:w="0" w:type="auto"/>
-        <w:jc w:val="center"/>
-        <w:tblBorders>
-          <w:top w:val="single" w:sz="4" w:space="0" w:color="auto"/>
-          <w:left w:val="single" w:sz="4" w:space="0" w:color="auto"/>
-          <w:bottom w:val="single" w:sz="4" w:space="0" w:color="auto"/>
-          <w:right w:val="single" w:sz="4" w:space="0" w:color="auto"/>
-          <w:insideH w:val="single" w:sz="4" w:space="0" w:color="auto"/>
-          <w:insideV w:val="single" w:sz="4" w:space="0" w:color="auto"/>
-        </w:tblBorders>
-        <w:tblLayout w:type="fixed"/>
-        <w:tblLook w:val="0000" w:firstRow="0" w:lastRow="0" w:firstColumn="0" w:lastColumn="0" w:noHBand="0" w:noVBand="0"/>
-      </w:tblPr>
-      <w:tblGrid>
-        <w:gridCol w:w="3114"/>
-        <w:gridCol w:w="5103"/>
-      </w:tblGrid>
-      <w:tr>
-        <w:trPr>
-          <w:jc w:val="center"/>
-        </w:trPr>
-        <w:tc>
-          <w:tcPr>
-            <w:tcW w:w="3114" w:type="dxa"/>
-            <w:shd w:val="clear" w:color="auto" w:fill="AEAAAA" w:themeFill="background2" w:themeFillShade="BF"/>
-          </w:tcPr>
-          <w:p>
-            <w:pPr>
-              <w:jc w:val="left"/>
-              <w:rPr>
-                <w:rFonts w:ascii="Arial" w:hAnsi="Arial"/>
-                <w:b/>
-                <w:sz w:val="20"/>
-              </w:rPr>
-            </w:pPr>
-            <w:r>
-              <w:rPr>
-                <w:rFonts w:ascii="Arial" w:hAnsi="Arial"/>
-                <w:b/>
-                <w:sz w:val="20"/>
-              </w:rPr>
-              <w:t>Nome do Solicitante</w:t>
-            </w:r>
-          </w:p>
-        </w:tc>
-        <w:tc>
-          <w:tcPr>
-            <w:tcW w:w="5103" w:type="dxa"/>
-            <w:shd w:val="clear" w:color="auto" w:fill="FFFFFF" w:themeFill="background1"/>
-          </w:tcPr>
-          <w:p>
-            <w:pPr>
-              <w:jc w:val="left"/>
-              <w:rPr>
-                <w:rFonts w:ascii="Arial" w:hAnsi="Arial"/>
-                <w:sz w:val="20"/>
-              </w:rPr>
-            </w:pPr>
-            <w:r>
-              <w:rPr>
-                <w:rFonts w:ascii="Arial" w:hAnsi="Arial"/>
-                <w:sz w:val="20"/>
-              </w:rPr>
-              <w:t>Insira o nome do solicitante</w:t>
-            </w:r>
-          </w:p>
-        </w:tc>
-      </w:tr>
-      <w:tr>
-        <w:trPr>
-          <w:jc w:val="center"/>
-        </w:trPr>
-        <w:tc>
-          <w:tcPr>
-            <w:tcW w:w="3114" w:type="dxa"/>
-            <w:shd w:val="clear" w:color="auto" w:fill="AEAAAA" w:themeFill="background2" w:themeFillShade="BF"/>
-          </w:tcPr>
-          <w:p>
-            <w:pPr>
-              <w:jc w:val="left"/>
-              <w:rPr>
-                <w:rFonts w:ascii="Arial" w:hAnsi="Arial" w:cs="Arial"/>
-                <w:b/>
-                <w:sz w:val="20"/>
-              </w:rPr>
-            </w:pPr>
-            <w:r>
-              <w:rPr>
-                <w:rFonts w:ascii="Arial" w:hAnsi="Arial" w:cs="Arial"/>
-                <w:b/>
-                <w:sz w:val="20"/>
-              </w:rPr>
-              <w:t>Data da Identificação da necessidade de Mudança</w:t>
-            </w:r>
-          </w:p>
-        </w:tc>
-        <w:tc>
-          <w:tcPr>
-            <w:tcW w:w="5103" w:type="dxa"/>
-          </w:tcPr>
-          <w:p>
-            <w:pPr>
-              <w:spacing w:before="0" w:after="0"/>
-              <w:jc w:val="left"/>
-              <w:rPr>
-                <w:rFonts w:ascii="Arial" w:hAnsi="Arial" w:cs="Arial"/>
-                <w:sz w:val="20"/>
-              </w:rPr>
-            </w:pPr>
-            <w:r>
-              <w:rPr>
-                <w:rFonts w:ascii="Arial" w:hAnsi="Arial" w:cs="Arial"/>
-                <w:sz w:val="20"/>
-              </w:rPr>
-              <w:t>Insira a data de identificação da necessidade</w:t>
-            </w:r>
-          </w:p>
-        </w:tc>
-      </w:tr>
-      <w:tr>
-        <w:trPr>
-          <w:jc w:val="center"/>
-        </w:trPr>
-        <w:tc>
-          <w:tcPr>
-            <w:tcW w:w="3114" w:type="dxa"/>
-            <w:shd w:val="clear" w:color="auto" w:fill="AEAAAA" w:themeFill="background2" w:themeFillShade="BF"/>
-          </w:tcPr>
-          <w:p>
-            <w:pPr>
-              <w:spacing w:before="0" w:after="0"/>
-              <w:jc w:val="left"/>
-              <w:rPr>
-                <w:rFonts w:ascii="Arial" w:hAnsi="Arial" w:cs="Arial"/>
-                <w:b/>
-                <w:sz w:val="20"/>
-              </w:rPr>
-            </w:pPr>
-            <w:r>
-              <w:rPr>
-                <w:rFonts w:ascii="Arial" w:hAnsi="Arial" w:cs="Arial"/>
-                <w:b/>
-                <w:sz w:val="20"/>
-              </w:rPr>
-              <w:t>Descrição da Mudança Solicitada</w:t>
-            </w:r>
-          </w:p>
-        </w:tc>
-        <w:tc>
-          <w:tcPr>
-            <w:tcW w:w="5103" w:type="dxa"/>
-          </w:tcPr>
-          <w:p>
-            <w:pPr>
-              <w:spacing w:before="0" w:after="0"/>
-              <w:jc w:val="left"/>
-              <w:rPr>
-                <w:rFonts w:ascii="Arial" w:hAnsi="Arial" w:cs="Arial"/>
-                <w:sz w:val="20"/>
-              </w:rPr>
-            </w:pPr>
-            <w:r>
-              <w:rPr>
-                <w:rFonts w:ascii="Arial" w:hAnsi="Arial" w:cs="Arial"/>
-                <w:sz w:val="20"/>
-              </w:rPr>
-              <w:t>Descreva a mudança</w:t>
-            </w:r>
-          </w:p>
-        </w:tc>
-      </w:tr>
-      <w:tr>
-        <w:trPr>
-          <w:jc w:val="center"/>
-        </w:trPr>
-        <w:tc>
-          <w:tcPr>
-            <w:tcW w:w="3114" w:type="dxa"/>
-            <w:shd w:val="clear" w:color="auto" w:fill="AEAAAA" w:themeFill="background2" w:themeFillShade="BF"/>
-          </w:tcPr>
-          <w:p>
-            <w:pPr>
-              <w:jc w:val="left"/>
-              <w:rPr>
-                <w:rFonts w:ascii="Arial" w:hAnsi="Arial" w:cs="Arial"/>
-                <w:b/>
-                <w:sz w:val="20"/>
-              </w:rPr>
-            </w:pPr>
-            <w:r>
-              <w:rPr>
-                <w:rFonts w:ascii="Arial" w:hAnsi="Arial" w:cs="Arial"/>
-                <w:b/>
-                <w:sz w:val="20"/>
-              </w:rPr>
-              <w:t>Justificativa da Solicitação</w:t>
-            </w:r>
-          </w:p>
-        </w:tc>
-        <w:tc>
-          <w:tcPr>
-            <w:tcW w:w="5103" w:type="dxa"/>
-          </w:tcPr>
-          <w:p>
-            <w:pPr>
-              <w:spacing w:before="0" w:after="0"/>
-              <w:jc w:val="left"/>
-            </w:pPr>
-            <w:r>
-              <w:rPr>
-                <w:rFonts w:ascii="Arial" w:hAnsi="Arial" w:cs="Arial"/>
-                <w:sz w:val="20"/>
-              </w:rPr>
-              <w:t>Justifique a mudança</w:t>
-            </w:r>
-          </w:p>
-        </w:tc>
-      </w:tr>
-    </w:tbl>
-    <w:p/>
     <w:p>
       <w:pPr>
         <w:pStyle w:val="instrucaodepreenchimento"/>
@@ -14018,7 +13682,33 @@
           <w:iCs/>
           <w:color w:val="auto"/>
         </w:rPr>
-        <w:t xml:space="preserve">A decisão deve ser comunicada por e-mail ao solicitante ou através de uma reunião. A comunicação deve ser realizada com </w:t>
+        <w:t xml:space="preserve">A decisão é comunicada pelo Gerente de Projeto na forma de comentário no </w:t>
+      </w:r>
+      <w:proofErr w:type="spellStart"/>
+      <w:r>
+        <w:rPr>
+          <w:i w:val="0"/>
+          <w:iCs/>
+          <w:color w:val="auto"/>
+        </w:rPr>
+        <w:t>card</w:t>
+      </w:r>
+      <w:proofErr w:type="spellEnd"/>
+      <w:r>
+        <w:rPr>
+          <w:i w:val="0"/>
+          <w:iCs/>
+          <w:color w:val="auto"/>
+        </w:rPr>
+        <w:t xml:space="preserve"> correspondente</w:t>
+      </w:r>
+      <w:r>
+        <w:rPr>
+          <w:i w:val="0"/>
+          <w:iCs/>
+          <w:color w:val="auto"/>
+        </w:rPr>
+        <w:t xml:space="preserve">. A comunicação deve ser realizada com </w:t>
       </w:r>
       <w:r>
         <w:rPr>
@@ -14089,11 +13779,11 @@
       <w:pPr>
         <w:pStyle w:val="Ttulo3"/>
       </w:pPr>
-      <w:bookmarkStart w:id="22" w:name="_Toc452226790"/>
+      <w:bookmarkStart w:id="20" w:name="_Toc452226790"/>
       <w:r>
         <w:t>Cronograma Macro</w:t>
       </w:r>
-      <w:bookmarkEnd w:id="22"/>
+      <w:bookmarkEnd w:id="20"/>
     </w:p>
     <w:p>
       <w:r>
@@ -14121,13 +13811,12 @@
           <w:top w:val="single" w:sz="4" w:space="2" w:color="auto" w:shadow="1"/>
         </w:pBdr>
       </w:pPr>
-      <w:bookmarkStart w:id="23" w:name="_Toc452226791"/>
-      <w:bookmarkStart w:id="24" w:name="_Toc484496342"/>
-      <w:r>
-        <w:lastRenderedPageBreak/>
+      <w:bookmarkStart w:id="21" w:name="_Toc452226791"/>
+      <w:bookmarkStart w:id="22" w:name="_Toc484496342"/>
+      <w:r>
         <w:t>Plano de Comunicação</w:t>
       </w:r>
-      <w:bookmarkEnd w:id="23"/>
+      <w:bookmarkEnd w:id="21"/>
     </w:p>
     <w:p>
       <w:pPr>
@@ -14261,11 +13950,12 @@
       <w:pPr>
         <w:pStyle w:val="Ttulo2"/>
       </w:pPr>
-      <w:bookmarkStart w:id="25" w:name="_Toc452226792"/>
-      <w:r>
+      <w:bookmarkStart w:id="23" w:name="_Toc452226792"/>
+      <w:r>
+        <w:lastRenderedPageBreak/>
         <w:t>Organização e Responsabilidades</w:t>
       </w:r>
-      <w:bookmarkEnd w:id="25"/>
+      <w:bookmarkEnd w:id="23"/>
     </w:p>
     <w:tbl>
       <w:tblPr>
@@ -14407,21 +14097,21 @@
       <w:pPr>
         <w:pStyle w:val="Ttulo2"/>
       </w:pPr>
-      <w:bookmarkStart w:id="26" w:name="_Toc452226793"/>
+      <w:bookmarkStart w:id="24" w:name="_Toc452226793"/>
       <w:r>
         <w:t>Eventos de Comunicação</w:t>
       </w:r>
-      <w:bookmarkEnd w:id="26"/>
+      <w:bookmarkEnd w:id="24"/>
     </w:p>
     <w:p>
       <w:pPr>
         <w:pStyle w:val="Ttulo3"/>
       </w:pPr>
-      <w:bookmarkStart w:id="27" w:name="_Toc452226794"/>
+      <w:bookmarkStart w:id="25" w:name="_Toc452226794"/>
       <w:r>
         <w:t>Sprint Planning</w:t>
       </w:r>
-      <w:bookmarkEnd w:id="27"/>
+      <w:bookmarkEnd w:id="25"/>
       <w:r>
         <w:t xml:space="preserve"> </w:t>
       </w:r>
@@ -14519,11 +14209,11 @@
       <w:pPr>
         <w:pStyle w:val="Ttulo3"/>
       </w:pPr>
-      <w:bookmarkStart w:id="28" w:name="_Toc452226795"/>
+      <w:bookmarkStart w:id="26" w:name="_Toc452226795"/>
       <w:r>
         <w:t>Daily Scrum</w:t>
       </w:r>
-      <w:bookmarkEnd w:id="28"/>
+      <w:bookmarkEnd w:id="26"/>
     </w:p>
     <w:p>
       <w:r>
@@ -14551,7 +14241,6 @@
         </w:numPr>
       </w:pPr>
       <w:r>
-        <w:lastRenderedPageBreak/>
         <w:t xml:space="preserve">Envolvidos: Equipe do projeto, </w:t>
       </w:r>
       <w:proofErr w:type="spellStart"/>
@@ -14587,7 +14276,7 @@
       <w:pPr>
         <w:pStyle w:val="Ttulo3"/>
       </w:pPr>
-      <w:bookmarkStart w:id="29" w:name="_Toc452226796"/>
+      <w:bookmarkStart w:id="27" w:name="_Toc452226796"/>
       <w:r>
         <w:t xml:space="preserve">Sprint </w:t>
       </w:r>
@@ -14595,7 +14284,7 @@
       <w:r>
         <w:t>Review</w:t>
       </w:r>
-      <w:bookmarkEnd w:id="29"/>
+      <w:bookmarkEnd w:id="27"/>
       <w:proofErr w:type="spellEnd"/>
     </w:p>
     <w:p>
@@ -14707,7 +14396,7 @@
       <w:pPr>
         <w:pStyle w:val="Ttulo3"/>
       </w:pPr>
-      <w:bookmarkStart w:id="30" w:name="_Toc452226797"/>
+      <w:bookmarkStart w:id="28" w:name="_Toc452226797"/>
       <w:r>
         <w:t xml:space="preserve">Sprint </w:t>
       </w:r>
@@ -14715,7 +14404,7 @@
       <w:r>
         <w:t>Retrospective</w:t>
       </w:r>
-      <w:bookmarkEnd w:id="30"/>
+      <w:bookmarkEnd w:id="28"/>
       <w:proofErr w:type="spellEnd"/>
       <w:r>
         <w:t xml:space="preserve"> </w:t>
@@ -14790,11 +14479,12 @@
       <w:pPr>
         <w:pStyle w:val="Ttulo2"/>
       </w:pPr>
-      <w:bookmarkStart w:id="31" w:name="_Toc452226798"/>
-      <w:r>
+      <w:bookmarkStart w:id="29" w:name="_Toc452226798"/>
+      <w:r>
+        <w:lastRenderedPageBreak/>
         <w:t>Atividades e Cronograma Macro</w:t>
       </w:r>
-      <w:bookmarkEnd w:id="31"/>
+      <w:bookmarkEnd w:id="29"/>
     </w:p>
     <w:p>
       <w:r>
@@ -14808,14 +14498,14 @@
           <w:top w:val="single" w:sz="4" w:space="2" w:color="auto" w:shadow="1"/>
         </w:pBdr>
       </w:pPr>
-      <w:bookmarkStart w:id="32" w:name="_Toc452226799"/>
+      <w:bookmarkStart w:id="30" w:name="_Toc452226799"/>
       <w:r>
         <w:t xml:space="preserve">Plano de </w:t>
       </w:r>
       <w:r>
         <w:t>Desenvolvimento</w:t>
       </w:r>
-      <w:bookmarkEnd w:id="32"/>
+      <w:bookmarkEnd w:id="30"/>
     </w:p>
     <w:p>
       <w:pPr>
@@ -14871,11 +14561,11 @@
       <w:pPr>
         <w:pStyle w:val="Ttulo2"/>
       </w:pPr>
-      <w:bookmarkStart w:id="33" w:name="_Toc452226800"/>
+      <w:bookmarkStart w:id="31" w:name="_Toc452226800"/>
       <w:r>
         <w:t>Organização e Responsabilidades</w:t>
       </w:r>
-      <w:bookmarkEnd w:id="33"/>
+      <w:bookmarkEnd w:id="31"/>
       <w:r>
         <w:t xml:space="preserve"> </w:t>
       </w:r>
@@ -15073,7 +14763,6 @@
               <w:rPr>
                 <w:szCs w:val="24"/>
               </w:rPr>
-              <w:lastRenderedPageBreak/>
               <w:t>Solicitar mudanças necessárias</w:t>
             </w:r>
           </w:p>
@@ -15084,12 +14773,11 @@
       <w:pPr>
         <w:pStyle w:val="Ttulo2"/>
       </w:pPr>
-      <w:bookmarkStart w:id="34" w:name="_Toc452226801"/>
-      <w:r>
-        <w:lastRenderedPageBreak/>
+      <w:bookmarkStart w:id="32" w:name="_Toc452226801"/>
+      <w:r>
         <w:t>Estratégia e Cronograma Macro</w:t>
       </w:r>
-      <w:bookmarkEnd w:id="34"/>
+      <w:bookmarkEnd w:id="32"/>
     </w:p>
     <w:p>
       <w:r>
@@ -15645,6 +15333,7 @@
                 <w:sz w:val="22"/>
                 <w:szCs w:val="22"/>
               </w:rPr>
+              <w:lastRenderedPageBreak/>
               <w:t>HU08.</w:t>
             </w:r>
             <w:r>
@@ -15815,7 +15504,453 @@
                 <w:szCs w:val="22"/>
               </w:rPr>
               <w:tab/>
-              <w:t>Como aluno, eu quero cadastrar as datas de trabalhos para não perder a data de entrega dos trabalhos.</w:t>
+              <w:t>Como aluno, eu quero cadastrar as datas de trabalhos para não perder a data de entrega do</w:t>
+            </w:r>
+            <w:bookmarkStart w:id="33" w:name="_GoBack"/>
+            <w:bookmarkEnd w:id="33"/>
+            <w:r>
+              <w:rPr>
+                <w:rFonts w:ascii="Arial" w:hAnsi="Arial" w:cs="Arial"/>
+                <w:color w:val="000000"/>
+                <w:sz w:val="22"/>
+                <w:szCs w:val="22"/>
+              </w:rPr>
+              <w:t>s trabalhos.</w:t>
+            </w:r>
+          </w:p>
+        </w:tc>
+      </w:tr>
+      <w:tr>
+        <w:trPr>
+          <w:trHeight w:val="356"/>
+          <w:jc w:val="center"/>
+        </w:trPr>
+        <w:tc>
+          <w:tcPr>
+            <w:tcW w:w="846" w:type="dxa"/>
+          </w:tcPr>
+          <w:p>
+            <w:pPr>
+              <w:jc w:val="center"/>
+              <w:rPr>
+                <w:rFonts w:ascii="Arial" w:hAnsi="Arial"/>
+                <w:sz w:val="20"/>
+              </w:rPr>
+            </w:pPr>
+            <w:r>
+              <w:rPr>
+                <w:rFonts w:ascii="Arial" w:hAnsi="Arial"/>
+                <w:sz w:val="20"/>
+              </w:rPr>
+              <w:lastRenderedPageBreak/>
+              <w:t>03</w:t>
+            </w:r>
+          </w:p>
+        </w:tc>
+        <w:tc>
+          <w:tcPr>
+            <w:tcW w:w="1417" w:type="dxa"/>
+          </w:tcPr>
+          <w:p>
+            <w:pPr>
+              <w:jc w:val="center"/>
+              <w:rPr>
+                <w:rFonts w:ascii="Arial" w:hAnsi="Arial"/>
+                <w:sz w:val="20"/>
+              </w:rPr>
+            </w:pPr>
+            <w:r>
+              <w:rPr>
+                <w:rFonts w:ascii="Arial" w:hAnsi="Arial"/>
+                <w:sz w:val="20"/>
+              </w:rPr>
+              <w:t>14/06/16</w:t>
+            </w:r>
+          </w:p>
+        </w:tc>
+        <w:tc>
+          <w:tcPr>
+            <w:tcW w:w="1560" w:type="dxa"/>
+          </w:tcPr>
+          <w:p>
+            <w:pPr>
+              <w:jc w:val="center"/>
+              <w:rPr>
+                <w:rFonts w:ascii="Arial" w:hAnsi="Arial"/>
+                <w:sz w:val="20"/>
+              </w:rPr>
+            </w:pPr>
+            <w:r>
+              <w:rPr>
+                <w:rFonts w:ascii="Arial" w:hAnsi="Arial"/>
+                <w:sz w:val="20"/>
+              </w:rPr>
+              <w:t>18/06/16</w:t>
+            </w:r>
+          </w:p>
+        </w:tc>
+        <w:tc>
+          <w:tcPr>
+            <w:tcW w:w="5528" w:type="dxa"/>
+          </w:tcPr>
+          <w:p>
+            <w:pPr>
+              <w:spacing w:before="0" w:after="0"/>
+              <w:ind w:left="360"/>
+              <w:jc w:val="left"/>
+              <w:rPr>
+                <w:rFonts w:ascii="Arial" w:hAnsi="Arial" w:cs="Arial"/>
+                <w:color w:val="000000"/>
+                <w:sz w:val="22"/>
+                <w:szCs w:val="22"/>
+              </w:rPr>
+            </w:pPr>
+            <w:r>
+              <w:rPr>
+                <w:rFonts w:ascii="Arial" w:hAnsi="Arial" w:cs="Arial"/>
+                <w:color w:val="000000"/>
+                <w:sz w:val="22"/>
+                <w:szCs w:val="22"/>
+              </w:rPr>
+              <w:t>HU-11 </w:t>
+            </w:r>
+            <w:r>
+              <w:rPr>
+                <w:rFonts w:ascii="Arial" w:hAnsi="Arial" w:cs="Arial"/>
+                <w:color w:val="000000"/>
+                <w:sz w:val="22"/>
+                <w:szCs w:val="22"/>
+              </w:rPr>
+              <w:tab/>
+              <w:t>Como aluno, eu quero cadastrar uma nova disciplina para organizar meus horários, provas e trabalhos.</w:t>
+            </w:r>
+          </w:p>
+          <w:p>
+            <w:pPr>
+              <w:spacing w:before="0" w:after="0"/>
+              <w:ind w:left="360"/>
+              <w:jc w:val="left"/>
+              <w:rPr>
+                <w:rFonts w:ascii="Arial" w:hAnsi="Arial" w:cs="Arial"/>
+                <w:color w:val="000000"/>
+                <w:sz w:val="22"/>
+                <w:szCs w:val="22"/>
+              </w:rPr>
+            </w:pPr>
+            <w:r>
+              <w:rPr>
+                <w:rFonts w:ascii="Arial" w:hAnsi="Arial" w:cs="Arial"/>
+                <w:color w:val="000000"/>
+                <w:sz w:val="22"/>
+                <w:szCs w:val="22"/>
+              </w:rPr>
+              <w:t>HU-15</w:t>
+            </w:r>
+            <w:r>
+              <w:rPr>
+                <w:rFonts w:ascii="Arial" w:hAnsi="Arial" w:cs="Arial"/>
+                <w:color w:val="000000"/>
+                <w:sz w:val="22"/>
+                <w:szCs w:val="22"/>
+              </w:rPr>
+              <w:tab/>
+              <w:t>Como aluno, eu quero listar os anos letivos para ver meus anos letivos cadastrados.</w:t>
+            </w:r>
+          </w:p>
+          <w:p>
+            <w:pPr>
+              <w:spacing w:before="0" w:after="0"/>
+              <w:ind w:left="360"/>
+              <w:jc w:val="left"/>
+              <w:rPr>
+                <w:rFonts w:ascii="Arial" w:hAnsi="Arial" w:cs="Arial"/>
+                <w:color w:val="000000"/>
+                <w:sz w:val="22"/>
+                <w:szCs w:val="22"/>
+              </w:rPr>
+            </w:pPr>
+            <w:r>
+              <w:rPr>
+                <w:rFonts w:ascii="Arial" w:hAnsi="Arial" w:cs="Arial"/>
+                <w:color w:val="000000"/>
+                <w:sz w:val="22"/>
+                <w:szCs w:val="22"/>
+              </w:rPr>
+              <w:t>HU-16</w:t>
+            </w:r>
+            <w:r>
+              <w:rPr>
+                <w:rFonts w:ascii="Arial" w:hAnsi="Arial" w:cs="Arial"/>
+                <w:color w:val="000000"/>
+                <w:sz w:val="22"/>
+                <w:szCs w:val="22"/>
+              </w:rPr>
+              <w:tab/>
+              <w:t>Como aluno, eu quero listar os semestres letivos para ver meus semestres letivos cadastrados.</w:t>
+            </w:r>
+          </w:p>
+          <w:p>
+            <w:pPr>
+              <w:spacing w:before="0" w:after="0"/>
+              <w:ind w:left="360"/>
+              <w:jc w:val="left"/>
+              <w:rPr>
+                <w:rFonts w:ascii="Arial" w:hAnsi="Arial" w:cs="Arial"/>
+                <w:color w:val="000000"/>
+                <w:sz w:val="22"/>
+                <w:szCs w:val="22"/>
+              </w:rPr>
+            </w:pPr>
+            <w:r>
+              <w:rPr>
+                <w:rFonts w:ascii="Arial" w:hAnsi="Arial" w:cs="Arial"/>
+                <w:color w:val="000000"/>
+                <w:sz w:val="22"/>
+                <w:szCs w:val="22"/>
+              </w:rPr>
+              <w:t>HU-17</w:t>
+            </w:r>
+            <w:r>
+              <w:rPr>
+                <w:rFonts w:ascii="Arial" w:hAnsi="Arial" w:cs="Arial"/>
+                <w:color w:val="000000"/>
+                <w:sz w:val="22"/>
+                <w:szCs w:val="22"/>
+              </w:rPr>
+              <w:tab/>
+              <w:t>Como aluno, eu quero listar as disciplinas para ver minhas disciplinas cadastradas.</w:t>
+            </w:r>
+          </w:p>
+          <w:p>
+            <w:pPr>
+              <w:spacing w:before="0" w:after="0"/>
+              <w:ind w:left="360"/>
+              <w:jc w:val="left"/>
+              <w:rPr>
+                <w:rFonts w:ascii="Arial" w:hAnsi="Arial" w:cs="Arial"/>
+                <w:color w:val="000000"/>
+                <w:sz w:val="22"/>
+                <w:szCs w:val="22"/>
+              </w:rPr>
+            </w:pPr>
+            <w:r>
+              <w:rPr>
+                <w:rFonts w:ascii="Arial" w:hAnsi="Arial" w:cs="Arial"/>
+                <w:color w:val="000000"/>
+                <w:sz w:val="22"/>
+                <w:szCs w:val="22"/>
+              </w:rPr>
+              <w:t>HU-18</w:t>
+            </w:r>
+            <w:r>
+              <w:rPr>
+                <w:rFonts w:ascii="Arial" w:hAnsi="Arial" w:cs="Arial"/>
+                <w:color w:val="000000"/>
+                <w:sz w:val="22"/>
+                <w:szCs w:val="22"/>
+              </w:rPr>
+              <w:tab/>
+              <w:t>Como aluno, eu quero listar os horários de uma disciplina para ver meus horários de aula.</w:t>
+            </w:r>
+          </w:p>
+          <w:p>
+            <w:pPr>
+              <w:spacing w:before="0" w:after="0"/>
+              <w:ind w:left="360"/>
+              <w:jc w:val="left"/>
+              <w:rPr>
+                <w:rFonts w:ascii="Arial" w:hAnsi="Arial" w:cs="Arial"/>
+                <w:color w:val="000000"/>
+                <w:sz w:val="22"/>
+                <w:szCs w:val="22"/>
+              </w:rPr>
+            </w:pPr>
+            <w:r>
+              <w:rPr>
+                <w:rFonts w:ascii="Arial" w:hAnsi="Arial" w:cs="Arial"/>
+                <w:color w:val="000000"/>
+                <w:sz w:val="22"/>
+                <w:szCs w:val="22"/>
+              </w:rPr>
+              <w:t>HU-19</w:t>
+            </w:r>
+            <w:r>
+              <w:rPr>
+                <w:rFonts w:ascii="Arial" w:hAnsi="Arial" w:cs="Arial"/>
+                <w:color w:val="000000"/>
+                <w:sz w:val="22"/>
+                <w:szCs w:val="22"/>
+              </w:rPr>
+              <w:tab/>
+              <w:t>Como aluno, eu quero listar as datas de provas para ver quando são as provas das minhas disciplinas.</w:t>
+            </w:r>
+          </w:p>
+          <w:p>
+            <w:pPr>
+              <w:spacing w:before="0" w:after="0"/>
+              <w:ind w:left="360"/>
+              <w:jc w:val="left"/>
+              <w:rPr>
+                <w:rFonts w:ascii="Arial" w:hAnsi="Arial" w:cs="Arial"/>
+                <w:color w:val="000000"/>
+                <w:sz w:val="22"/>
+                <w:szCs w:val="22"/>
+              </w:rPr>
+            </w:pPr>
+            <w:r>
+              <w:rPr>
+                <w:rFonts w:ascii="Arial" w:hAnsi="Arial" w:cs="Arial"/>
+                <w:color w:val="000000"/>
+                <w:sz w:val="22"/>
+                <w:szCs w:val="22"/>
+              </w:rPr>
+              <w:t>HU-20</w:t>
+            </w:r>
+            <w:r>
+              <w:rPr>
+                <w:rFonts w:ascii="Arial" w:hAnsi="Arial" w:cs="Arial"/>
+                <w:color w:val="000000"/>
+                <w:sz w:val="22"/>
+                <w:szCs w:val="22"/>
+              </w:rPr>
+              <w:tab/>
+              <w:t>Como aluno, eu quero listar as datas de trabalhos para ver as datas de entregas dos meus trabalhos.</w:t>
+            </w:r>
+          </w:p>
+          <w:p>
+            <w:pPr>
+              <w:spacing w:before="0" w:after="0"/>
+              <w:ind w:left="360"/>
+              <w:jc w:val="left"/>
+              <w:rPr>
+                <w:rFonts w:ascii="Arial" w:hAnsi="Arial" w:cs="Arial"/>
+                <w:color w:val="000000"/>
+                <w:sz w:val="22"/>
+                <w:szCs w:val="22"/>
+              </w:rPr>
+            </w:pPr>
+            <w:r>
+              <w:rPr>
+                <w:rFonts w:ascii="Arial" w:hAnsi="Arial" w:cs="Arial"/>
+                <w:color w:val="000000"/>
+                <w:sz w:val="22"/>
+                <w:szCs w:val="22"/>
+              </w:rPr>
+              <w:t>HU-21</w:t>
+            </w:r>
+            <w:r>
+              <w:rPr>
+                <w:rFonts w:ascii="Arial" w:hAnsi="Arial" w:cs="Arial"/>
+                <w:color w:val="000000"/>
+                <w:sz w:val="22"/>
+                <w:szCs w:val="22"/>
+              </w:rPr>
+              <w:tab/>
+              <w:t>Como aluno, eu quero modificar um ano letivo para alterar seu nome, data de início ou de término.</w:t>
+            </w:r>
+          </w:p>
+          <w:p>
+            <w:pPr>
+              <w:spacing w:before="0" w:after="0"/>
+              <w:ind w:left="360"/>
+              <w:jc w:val="left"/>
+              <w:rPr>
+                <w:rFonts w:ascii="Arial" w:hAnsi="Arial" w:cs="Arial"/>
+                <w:color w:val="000000"/>
+                <w:sz w:val="22"/>
+                <w:szCs w:val="22"/>
+              </w:rPr>
+            </w:pPr>
+            <w:r>
+              <w:rPr>
+                <w:rFonts w:ascii="Arial" w:hAnsi="Arial" w:cs="Arial"/>
+                <w:color w:val="000000"/>
+                <w:sz w:val="22"/>
+                <w:szCs w:val="22"/>
+              </w:rPr>
+              <w:t>HU-22</w:t>
+            </w:r>
+            <w:r>
+              <w:rPr>
+                <w:rFonts w:ascii="Arial" w:hAnsi="Arial" w:cs="Arial"/>
+                <w:color w:val="000000"/>
+                <w:sz w:val="22"/>
+                <w:szCs w:val="22"/>
+              </w:rPr>
+              <w:tab/>
+              <w:t>Como aluno, eu quero modificar um semestre letivo para alterar seu nome, data de início ou de término ou o ano letivo.</w:t>
+            </w:r>
+          </w:p>
+          <w:p>
+            <w:pPr>
+              <w:spacing w:before="0" w:after="0"/>
+              <w:ind w:left="360"/>
+              <w:jc w:val="left"/>
+              <w:rPr>
+                <w:rFonts w:ascii="Arial" w:hAnsi="Arial" w:cs="Arial"/>
+                <w:color w:val="000000"/>
+                <w:sz w:val="22"/>
+                <w:szCs w:val="22"/>
+              </w:rPr>
+            </w:pPr>
+            <w:r>
+              <w:rPr>
+                <w:rFonts w:ascii="Arial" w:hAnsi="Arial" w:cs="Arial"/>
+                <w:color w:val="000000"/>
+                <w:sz w:val="22"/>
+                <w:szCs w:val="22"/>
+              </w:rPr>
+              <w:t>HU-37</w:t>
+            </w:r>
+            <w:r>
+              <w:rPr>
+                <w:rFonts w:ascii="Arial" w:hAnsi="Arial" w:cs="Arial"/>
+                <w:color w:val="000000"/>
+                <w:sz w:val="22"/>
+                <w:szCs w:val="22"/>
+              </w:rPr>
+              <w:tab/>
+              <w:t xml:space="preserve">Como aluno, quero </w:t>
+            </w:r>
+            <w:proofErr w:type="spellStart"/>
+            <w:r>
+              <w:rPr>
+                <w:rFonts w:ascii="Arial" w:hAnsi="Arial" w:cs="Arial"/>
+                <w:color w:val="000000"/>
+                <w:sz w:val="22"/>
+                <w:szCs w:val="22"/>
+              </w:rPr>
+              <w:t>logar</w:t>
+            </w:r>
+            <w:proofErr w:type="spellEnd"/>
+            <w:r>
+              <w:rPr>
+                <w:rFonts w:ascii="Arial" w:hAnsi="Arial" w:cs="Arial"/>
+                <w:color w:val="000000"/>
+                <w:sz w:val="22"/>
+                <w:szCs w:val="22"/>
+              </w:rPr>
+              <w:t xml:space="preserve"> ou me cadastrar na aplicação utilizando a minha conta do </w:t>
+            </w:r>
+            <w:proofErr w:type="spellStart"/>
+            <w:r>
+              <w:rPr>
+                <w:rFonts w:ascii="Arial" w:hAnsi="Arial" w:cs="Arial"/>
+                <w:color w:val="000000"/>
+                <w:sz w:val="22"/>
+                <w:szCs w:val="22"/>
+              </w:rPr>
+              <w:t>Facebook</w:t>
+            </w:r>
+            <w:proofErr w:type="spellEnd"/>
+            <w:r>
+              <w:rPr>
+                <w:rFonts w:ascii="Arial" w:hAnsi="Arial" w:cs="Arial"/>
+                <w:color w:val="000000"/>
+                <w:sz w:val="22"/>
+                <w:szCs w:val="22"/>
+              </w:rPr>
+              <w:t>.</w:t>
             </w:r>
           </w:p>
         </w:tc>
@@ -15829,11 +15964,11 @@
           <w:top w:val="single" w:sz="4" w:space="2" w:color="auto" w:shadow="1"/>
         </w:pBdr>
       </w:pPr>
-      <w:bookmarkStart w:id="35" w:name="_Toc452226802"/>
+      <w:bookmarkStart w:id="34" w:name="_Toc452226802"/>
       <w:r>
         <w:t>Plano de Testes</w:t>
       </w:r>
-      <w:bookmarkEnd w:id="35"/>
+      <w:bookmarkEnd w:id="34"/>
     </w:p>
     <w:p>
       <w:r>
@@ -15844,12 +15979,12 @@
       <w:pPr>
         <w:pStyle w:val="Ttulo2"/>
       </w:pPr>
-      <w:bookmarkStart w:id="36" w:name="_Toc452226803"/>
+      <w:bookmarkStart w:id="35" w:name="_Toc452226803"/>
       <w:r>
         <w:lastRenderedPageBreak/>
         <w:t>Organização e Responsabilidade</w:t>
       </w:r>
-      <w:bookmarkEnd w:id="36"/>
+      <w:bookmarkEnd w:id="35"/>
       <w:r>
         <w:t xml:space="preserve"> </w:t>
       </w:r>
@@ -16021,14 +16156,14 @@
       <w:pPr>
         <w:pStyle w:val="Ttulo2"/>
       </w:pPr>
-      <w:bookmarkStart w:id="37" w:name="_Toc452226804"/>
+      <w:bookmarkStart w:id="36" w:name="_Toc452226804"/>
       <w:r>
         <w:t>Atividades</w:t>
       </w:r>
       <w:r>
         <w:t xml:space="preserve"> e Cronograma Macro</w:t>
       </w:r>
-      <w:bookmarkEnd w:id="37"/>
+      <w:bookmarkEnd w:id="36"/>
     </w:p>
     <w:p>
       <w:pPr>
@@ -16070,35 +16205,72 @@
       <w:pPr>
         <w:pStyle w:val="Ttulo3"/>
       </w:pPr>
-      <w:bookmarkStart w:id="38" w:name="_Toc452226805"/>
+      <w:bookmarkStart w:id="37" w:name="_Toc452226805"/>
       <w:r>
         <w:t>Alvo dos testes</w:t>
+      </w:r>
+      <w:bookmarkEnd w:id="37"/>
+    </w:p>
+    <w:p>
+      <w:r>
+        <w:t>Os testes serão feitos com base nas histórias de usuário, para isso serão definidos casos de uso do sistema e casos de teste baseados em cada história de usuário.</w:t>
+      </w:r>
+    </w:p>
+    <w:p>
+      <w:pPr>
+        <w:pStyle w:val="Ttulo3"/>
+      </w:pPr>
+      <w:bookmarkStart w:id="38" w:name="_Toc452226806"/>
+      <w:r>
+        <w:t>Tipos de testes</w:t>
       </w:r>
       <w:bookmarkEnd w:id="38"/>
     </w:p>
     <w:p>
       <w:r>
-        <w:t>Os testes serão feitos com base nas histórias de usuário, para isso serão definidos casos de uso do sistema e casos de teste baseados em cada história de usuário.</w:t>
+        <w:t>Primeiramente será realizado o teste de unidade de cada funcionalidade desenvolvida, essa etapa é de responsabilidade do próprio desenvolvedor da funcionalidade durante o seu desenvolvimento.</w:t>
       </w:r>
     </w:p>
     <w:p>
-      <w:pPr>
-        <w:pStyle w:val="Ttulo3"/>
-      </w:pPr>
-      <w:bookmarkStart w:id="39" w:name="_Toc452226806"/>
-      <w:r>
-        <w:t>Tipos de testes</w:t>
-      </w:r>
-      <w:bookmarkEnd w:id="39"/>
+      <w:r>
+        <w:t xml:space="preserve">Ao final do </w:t>
+      </w:r>
+      <w:proofErr w:type="spellStart"/>
+      <w:r>
+        <w:t>sprint</w:t>
+      </w:r>
+      <w:proofErr w:type="spellEnd"/>
+      <w:r>
+        <w:t xml:space="preserve">, testes de aceitação serão realizados pelo gerente do projeto juntamente com a equipe de desenvolvimento com base nos casos de uso das histórias selecionadas para aquele </w:t>
+      </w:r>
+      <w:proofErr w:type="spellStart"/>
+      <w:r>
+        <w:t>sprint</w:t>
+      </w:r>
+      <w:proofErr w:type="spellEnd"/>
+      <w:r>
+        <w:t>.</w:t>
+      </w:r>
     </w:p>
     <w:p>
-      <w:r>
-        <w:t>Primeiramente será realizado o teste de unidade de cada funcionalidade desenvolvida, essa etapa é de responsabilidade do próprio desenvolvedor da funcionalidade durante o seu desenvolvimento.</w:t>
+      <w:pPr>
+        <w:pStyle w:val="Ttulo3"/>
+      </w:pPr>
+      <w:bookmarkStart w:id="39" w:name="_Toc452226807"/>
+      <w:r>
+        <w:t>Registro dos Resultados</w:t>
+      </w:r>
+      <w:bookmarkEnd w:id="39"/>
+      <w:r>
+        <w:t xml:space="preserve"> </w:t>
       </w:r>
     </w:p>
     <w:p>
       <w:r>
-        <w:t xml:space="preserve">Ao final do </w:t>
+        <w:t xml:space="preserve">Os resultados dos testes deverão ser registrados </w:t>
+      </w:r>
+      <w:r>
+        <w:t xml:space="preserve">no Documento de Monitoramento de Testes, na seção referente aos testes do </w:t>
       </w:r>
       <w:proofErr w:type="spellStart"/>
       <w:r>
@@ -16106,55 +16278,18 @@
       </w:r>
       <w:proofErr w:type="spellEnd"/>
       <w:r>
-        <w:t xml:space="preserve">, testes de aceitação serão realizados pelo gerente do projeto juntamente com a equipe de desenvolvimento com base nos casos de uso das histórias selecionadas para aquele </w:t>
-      </w:r>
-      <w:proofErr w:type="spellStart"/>
-      <w:r>
-        <w:t>sprint</w:t>
-      </w:r>
-      <w:proofErr w:type="spellEnd"/>
-      <w:r>
-        <w:t>.</w:t>
+        <w:t xml:space="preserve"> em questão.</w:t>
       </w:r>
     </w:p>
     <w:p>
       <w:pPr>
         <w:pStyle w:val="Ttulo3"/>
       </w:pPr>
-      <w:bookmarkStart w:id="40" w:name="_Toc452226807"/>
-      <w:r>
-        <w:t>Registro dos Resultados</w:t>
+      <w:bookmarkStart w:id="40" w:name="_Toc452226808"/>
+      <w:r>
+        <w:t>Correções</w:t>
       </w:r>
       <w:bookmarkEnd w:id="40"/>
-      <w:r>
-        <w:t xml:space="preserve"> </w:t>
-      </w:r>
-    </w:p>
-    <w:p>
-      <w:r>
-        <w:t xml:space="preserve">Os resultados dos testes deverão ser registrados </w:t>
-      </w:r>
-      <w:r>
-        <w:t xml:space="preserve">no Documento de Monitoramento de Testes, na seção referente aos testes do </w:t>
-      </w:r>
-      <w:proofErr w:type="spellStart"/>
-      <w:r>
-        <w:t>sprint</w:t>
-      </w:r>
-      <w:proofErr w:type="spellEnd"/>
-      <w:r>
-        <w:t xml:space="preserve"> em questão.</w:t>
-      </w:r>
-    </w:p>
-    <w:p>
-      <w:pPr>
-        <w:pStyle w:val="Ttulo3"/>
-      </w:pPr>
-      <w:bookmarkStart w:id="41" w:name="_Toc452226808"/>
-      <w:r>
-        <w:t>Correções</w:t>
-      </w:r>
-      <w:bookmarkEnd w:id="41"/>
     </w:p>
     <w:p>
       <w:r>
@@ -16196,11 +16331,11 @@
           <w:top w:val="single" w:sz="4" w:space="2" w:color="auto" w:shadow="1"/>
         </w:pBdr>
       </w:pPr>
-      <w:bookmarkStart w:id="42" w:name="_Toc452226809"/>
+      <w:bookmarkStart w:id="41" w:name="_Toc452226809"/>
       <w:r>
         <w:t>Marcos</w:t>
       </w:r>
-      <w:bookmarkEnd w:id="42"/>
+      <w:bookmarkEnd w:id="41"/>
     </w:p>
     <w:p>
       <w:pPr>
@@ -16232,11 +16367,11 @@
       <w:pPr>
         <w:pStyle w:val="Ttulo2"/>
       </w:pPr>
-      <w:bookmarkStart w:id="43" w:name="_Toc452226810"/>
+      <w:bookmarkStart w:id="42" w:name="_Toc452226810"/>
       <w:r>
         <w:t>Definição dos marcos do projeto</w:t>
       </w:r>
-      <w:bookmarkEnd w:id="43"/>
+      <w:bookmarkEnd w:id="42"/>
     </w:p>
     <w:p>
       <w:pPr>
@@ -16253,7 +16388,15 @@
           <w:iCs/>
           <w:color w:val="auto"/>
         </w:rPr>
-        <w:t xml:space="preserve">Os marcos do projeto são definidos de acordo com a metodologia de desenvolvimento. Dessa maneira cada final de </w:t>
+        <w:t>C</w:t>
+      </w:r>
+      <w:r>
+        <w:rPr>
+          <w:i w:val="0"/>
+          <w:iCs/>
+          <w:color w:val="auto"/>
+        </w:rPr>
+        <w:t xml:space="preserve">ada final de </w:t>
       </w:r>
       <w:proofErr w:type="spellStart"/>
       <w:r>
@@ -16278,12 +16421,12 @@
       <w:pPr>
         <w:pStyle w:val="Ttulo1"/>
       </w:pPr>
-      <w:bookmarkStart w:id="44" w:name="_Toc452226811"/>
+      <w:bookmarkStart w:id="43" w:name="_Toc452226811"/>
       <w:r>
         <w:lastRenderedPageBreak/>
         <w:t>Plano de Recursos Humanos</w:t>
       </w:r>
-      <w:bookmarkEnd w:id="44"/>
+      <w:bookmarkEnd w:id="43"/>
     </w:p>
     <w:p>
       <w:r>
@@ -16297,11 +16440,11 @@
       <w:pPr>
         <w:pStyle w:val="Ttulo2"/>
       </w:pPr>
-      <w:bookmarkStart w:id="45" w:name="_Toc452226812"/>
+      <w:bookmarkStart w:id="44" w:name="_Toc452226812"/>
       <w:r>
         <w:t>Descrição dos recursos humanos</w:t>
       </w:r>
-      <w:bookmarkEnd w:id="45"/>
+      <w:bookmarkEnd w:id="44"/>
     </w:p>
     <w:tbl>
       <w:tblPr>
@@ -17157,11 +17300,330 @@
       </w:tr>
     </w:tbl>
     <w:p/>
+    <w:tbl>
+      <w:tblPr>
+        <w:tblW w:w="0" w:type="auto"/>
+        <w:jc w:val="center"/>
+        <w:tblBorders>
+          <w:top w:val="single" w:sz="4" w:space="0" w:color="auto"/>
+          <w:left w:val="single" w:sz="4" w:space="0" w:color="auto"/>
+          <w:bottom w:val="single" w:sz="4" w:space="0" w:color="auto"/>
+          <w:right w:val="single" w:sz="4" w:space="0" w:color="auto"/>
+          <w:insideH w:val="single" w:sz="4" w:space="0" w:color="auto"/>
+          <w:insideV w:val="single" w:sz="4" w:space="0" w:color="auto"/>
+        </w:tblBorders>
+        <w:tblLayout w:type="fixed"/>
+        <w:tblLook w:val="0000" w:firstRow="0" w:lastRow="0" w:firstColumn="0" w:lastColumn="0" w:noHBand="0" w:noVBand="0"/>
+      </w:tblPr>
+      <w:tblGrid>
+        <w:gridCol w:w="3114"/>
+        <w:gridCol w:w="5103"/>
+      </w:tblGrid>
+      <w:tr>
+        <w:trPr>
+          <w:jc w:val="center"/>
+        </w:trPr>
+        <w:tc>
+          <w:tcPr>
+            <w:tcW w:w="3114" w:type="dxa"/>
+            <w:shd w:val="clear" w:color="auto" w:fill="AEAAAA" w:themeFill="background2" w:themeFillShade="BF"/>
+            <w:vAlign w:val="center"/>
+          </w:tcPr>
+          <w:p>
+            <w:pPr>
+              <w:jc w:val="left"/>
+              <w:rPr>
+                <w:rFonts w:ascii="Arial" w:hAnsi="Arial" w:cs="Arial"/>
+                <w:b/>
+                <w:sz w:val="20"/>
+              </w:rPr>
+            </w:pPr>
+            <w:r>
+              <w:rPr>
+                <w:rFonts w:ascii="Arial" w:hAnsi="Arial" w:cs="Arial"/>
+                <w:b/>
+                <w:sz w:val="20"/>
+              </w:rPr>
+              <w:t>Papéis</w:t>
+            </w:r>
+          </w:p>
+        </w:tc>
+        <w:tc>
+          <w:tcPr>
+            <w:tcW w:w="5103" w:type="dxa"/>
+            <w:vAlign w:val="center"/>
+          </w:tcPr>
+          <w:p>
+            <w:pPr>
+              <w:spacing w:before="0" w:after="0"/>
+              <w:jc w:val="left"/>
+              <w:rPr>
+                <w:rFonts w:ascii="Arial" w:hAnsi="Arial" w:cs="Arial"/>
+                <w:sz w:val="20"/>
+              </w:rPr>
+            </w:pPr>
+            <w:r>
+              <w:rPr>
+                <w:rFonts w:ascii="Arial" w:hAnsi="Arial" w:cs="Arial"/>
+                <w:sz w:val="20"/>
+              </w:rPr>
+              <w:t>Gerente de Qualidade</w:t>
+            </w:r>
+          </w:p>
+        </w:tc>
+      </w:tr>
+      <w:tr>
+        <w:trPr>
+          <w:trHeight w:val="344"/>
+          <w:jc w:val="center"/>
+        </w:trPr>
+        <w:tc>
+          <w:tcPr>
+            <w:tcW w:w="3114" w:type="dxa"/>
+            <w:shd w:val="clear" w:color="auto" w:fill="AEAAAA" w:themeFill="background2" w:themeFillShade="BF"/>
+            <w:vAlign w:val="center"/>
+          </w:tcPr>
+          <w:p>
+            <w:pPr>
+              <w:spacing w:before="0" w:after="0"/>
+              <w:jc w:val="left"/>
+              <w:rPr>
+                <w:rFonts w:ascii="Arial" w:hAnsi="Arial" w:cs="Arial"/>
+                <w:b/>
+                <w:sz w:val="20"/>
+              </w:rPr>
+            </w:pPr>
+            <w:r>
+              <w:rPr>
+                <w:rFonts w:ascii="Arial" w:hAnsi="Arial" w:cs="Arial"/>
+                <w:b/>
+                <w:sz w:val="20"/>
+              </w:rPr>
+              <w:t>Autoridade</w:t>
+            </w:r>
+          </w:p>
+        </w:tc>
+        <w:tc>
+          <w:tcPr>
+            <w:tcW w:w="5103" w:type="dxa"/>
+            <w:vAlign w:val="center"/>
+          </w:tcPr>
+          <w:p>
+            <w:pPr>
+              <w:spacing w:before="0" w:after="0"/>
+              <w:jc w:val="left"/>
+              <w:rPr>
+                <w:rFonts w:ascii="Arial" w:hAnsi="Arial" w:cs="Arial"/>
+                <w:sz w:val="20"/>
+              </w:rPr>
+            </w:pPr>
+            <w:r>
+              <w:rPr>
+                <w:rFonts w:ascii="Arial" w:hAnsi="Arial" w:cs="Arial"/>
+                <w:sz w:val="20"/>
+              </w:rPr>
+              <w:t>Revisar e monitorar as não-conformidades detectadas</w:t>
+            </w:r>
+          </w:p>
+        </w:tc>
+      </w:tr>
+      <w:tr>
+        <w:trPr>
+          <w:jc w:val="center"/>
+        </w:trPr>
+        <w:tc>
+          <w:tcPr>
+            <w:tcW w:w="3114" w:type="dxa"/>
+            <w:shd w:val="clear" w:color="auto" w:fill="AEAAAA" w:themeFill="background2" w:themeFillShade="BF"/>
+            <w:vAlign w:val="center"/>
+          </w:tcPr>
+          <w:p>
+            <w:pPr>
+              <w:jc w:val="left"/>
+              <w:rPr>
+                <w:rFonts w:ascii="Arial" w:hAnsi="Arial" w:cs="Arial"/>
+                <w:b/>
+                <w:sz w:val="20"/>
+              </w:rPr>
+            </w:pPr>
+            <w:r>
+              <w:rPr>
+                <w:rFonts w:ascii="Arial" w:hAnsi="Arial" w:cs="Arial"/>
+                <w:b/>
+                <w:sz w:val="20"/>
+              </w:rPr>
+              <w:t>Responsabilidade</w:t>
+            </w:r>
+          </w:p>
+        </w:tc>
+        <w:tc>
+          <w:tcPr>
+            <w:tcW w:w="5103" w:type="dxa"/>
+            <w:vAlign w:val="center"/>
+          </w:tcPr>
+          <w:p>
+            <w:pPr>
+              <w:spacing w:before="0" w:after="0"/>
+              <w:jc w:val="left"/>
+              <w:rPr>
+                <w:rFonts w:ascii="Arial" w:hAnsi="Arial" w:cs="Arial"/>
+                <w:sz w:val="20"/>
+              </w:rPr>
+            </w:pPr>
+            <w:r>
+              <w:rPr>
+                <w:rFonts w:ascii="Arial" w:hAnsi="Arial" w:cs="Arial"/>
+                <w:sz w:val="20"/>
+              </w:rPr>
+              <w:t>Revisar se a execução do processo está em conformidade com o planejamento.</w:t>
+            </w:r>
+          </w:p>
+          <w:p>
+            <w:pPr>
+              <w:spacing w:before="0" w:after="0"/>
+              <w:jc w:val="left"/>
+              <w:rPr>
+                <w:rFonts w:ascii="Arial" w:hAnsi="Arial" w:cs="Arial"/>
+                <w:sz w:val="20"/>
+              </w:rPr>
+            </w:pPr>
+            <w:r>
+              <w:rPr>
+                <w:rFonts w:ascii="Arial" w:hAnsi="Arial" w:cs="Arial"/>
+                <w:sz w:val="20"/>
+              </w:rPr>
+              <w:t xml:space="preserve">Revisar se os artefatos confeccionados estão de acordo com sua </w:t>
+            </w:r>
+            <w:proofErr w:type="spellStart"/>
+            <w:r>
+              <w:rPr>
+                <w:rFonts w:ascii="Arial" w:hAnsi="Arial" w:cs="Arial"/>
+                <w:sz w:val="20"/>
+              </w:rPr>
+              <w:t>pré-definições</w:t>
+            </w:r>
+            <w:proofErr w:type="spellEnd"/>
+            <w:r>
+              <w:rPr>
+                <w:rFonts w:ascii="Arial" w:hAnsi="Arial" w:cs="Arial"/>
+                <w:sz w:val="20"/>
+              </w:rPr>
+              <w:t>.</w:t>
+            </w:r>
+          </w:p>
+          <w:p>
+            <w:pPr>
+              <w:spacing w:before="0" w:after="0"/>
+              <w:jc w:val="left"/>
+              <w:rPr>
+                <w:rFonts w:ascii="Arial" w:hAnsi="Arial" w:cs="Arial"/>
+                <w:sz w:val="20"/>
+              </w:rPr>
+            </w:pPr>
+            <w:r>
+              <w:rPr>
+                <w:rFonts w:ascii="Arial" w:hAnsi="Arial" w:cs="Arial"/>
+                <w:sz w:val="20"/>
+              </w:rPr>
+              <w:t>Detectar não conformidades nas atividades</w:t>
+            </w:r>
+          </w:p>
+          <w:p>
+            <w:pPr>
+              <w:spacing w:before="0" w:after="0"/>
+              <w:jc w:val="left"/>
+              <w:rPr>
+                <w:rFonts w:ascii="Arial" w:hAnsi="Arial" w:cs="Arial"/>
+                <w:sz w:val="20"/>
+              </w:rPr>
+            </w:pPr>
+            <w:r>
+              <w:rPr>
+                <w:rFonts w:ascii="Arial" w:hAnsi="Arial" w:cs="Arial"/>
+                <w:sz w:val="20"/>
+              </w:rPr>
+              <w:t>Relatar não conformidades das atividades</w:t>
+            </w:r>
+          </w:p>
+          <w:p>
+            <w:pPr>
+              <w:spacing w:before="0" w:after="0"/>
+              <w:jc w:val="left"/>
+              <w:rPr>
+                <w:rFonts w:ascii="Arial" w:hAnsi="Arial" w:cs="Arial"/>
+                <w:sz w:val="20"/>
+              </w:rPr>
+            </w:pPr>
+            <w:r>
+              <w:rPr>
+                <w:rFonts w:ascii="Arial" w:hAnsi="Arial" w:cs="Arial"/>
+                <w:sz w:val="20"/>
+              </w:rPr>
+              <w:t>Monitorar não conformidades das atividades</w:t>
+            </w:r>
+          </w:p>
+        </w:tc>
+      </w:tr>
+      <w:tr>
+        <w:trPr>
+          <w:jc w:val="center"/>
+        </w:trPr>
+        <w:tc>
+          <w:tcPr>
+            <w:tcW w:w="3114" w:type="dxa"/>
+            <w:shd w:val="clear" w:color="auto" w:fill="AEAAAA" w:themeFill="background2" w:themeFillShade="BF"/>
+            <w:vAlign w:val="center"/>
+          </w:tcPr>
+          <w:p>
+            <w:pPr>
+              <w:jc w:val="left"/>
+              <w:rPr>
+                <w:rFonts w:ascii="Arial" w:hAnsi="Arial" w:cs="Arial"/>
+                <w:b/>
+                <w:sz w:val="20"/>
+              </w:rPr>
+            </w:pPr>
+            <w:r>
+              <w:rPr>
+                <w:rFonts w:ascii="Arial" w:hAnsi="Arial" w:cs="Arial"/>
+                <w:b/>
+                <w:sz w:val="20"/>
+              </w:rPr>
+              <w:t>Competência</w:t>
+            </w:r>
+          </w:p>
+        </w:tc>
+        <w:tc>
+          <w:tcPr>
+            <w:tcW w:w="5103" w:type="dxa"/>
+            <w:vAlign w:val="center"/>
+          </w:tcPr>
+          <w:p>
+            <w:pPr>
+              <w:spacing w:before="0" w:after="0"/>
+              <w:jc w:val="left"/>
+              <w:rPr>
+                <w:rFonts w:ascii="Arial" w:hAnsi="Arial" w:cs="Arial"/>
+                <w:sz w:val="20"/>
+              </w:rPr>
+            </w:pPr>
+            <w:r>
+              <w:rPr>
+                <w:rFonts w:ascii="Arial" w:hAnsi="Arial" w:cs="Arial"/>
+                <w:sz w:val="20"/>
+              </w:rPr>
+              <w:t>Habilitação de nível superior em Eng. de Software</w:t>
+            </w:r>
+          </w:p>
+        </w:tc>
+      </w:tr>
+    </w:tbl>
+    <w:p/>
     <w:p>
       <w:r>
         <w:t xml:space="preserve">Os executores de cada papel estão definidos no link a seguir: </w:t>
       </w:r>
-      <w:hyperlink r:id="rId10" w:history="1">
+      <w:hyperlink r:id="rId11" w:history="1">
         <w:r>
           <w:rPr>
             <w:rStyle w:val="Hyperlink"/>
@@ -17177,11 +17639,12 @@
           <w:top w:val="single" w:sz="4" w:space="0" w:color="auto" w:shadow="1"/>
         </w:pBdr>
       </w:pPr>
-      <w:bookmarkStart w:id="46" w:name="_Toc452226813"/>
-      <w:r>
+      <w:bookmarkStart w:id="45" w:name="_Toc452226813"/>
+      <w:r>
+        <w:lastRenderedPageBreak/>
         <w:t>Cronograma Geral</w:t>
       </w:r>
-      <w:bookmarkEnd w:id="46"/>
+      <w:bookmarkEnd w:id="45"/>
     </w:p>
     <w:p>
       <w:pPr>
@@ -17195,7 +17658,7 @@
         </w:rPr>
         <w:t xml:space="preserve">O cronograma integrado do projeto está disponível no </w:t>
       </w:r>
-      <w:bookmarkEnd w:id="24"/>
+      <w:bookmarkEnd w:id="22"/>
       <w:r>
         <w:rPr>
           <w:iCs/>
@@ -17207,14 +17670,14 @@
       <w:pPr>
         <w:pStyle w:val="Ttulo2"/>
       </w:pPr>
-      <w:bookmarkStart w:id="47" w:name="_Toc452226814"/>
+      <w:bookmarkStart w:id="46" w:name="_Toc452226814"/>
       <w:r>
         <w:t>Apêndice</w:t>
       </w:r>
       <w:r>
         <w:t>s</w:t>
       </w:r>
-      <w:bookmarkEnd w:id="47"/>
+      <w:bookmarkEnd w:id="46"/>
     </w:p>
     <w:p>
       <w:pPr>
@@ -17222,7 +17685,7 @@
           <w:iCs/>
         </w:rPr>
       </w:pPr>
-      <w:hyperlink r:id="rId11" w:history="1">
+      <w:hyperlink r:id="rId12" w:history="1">
         <w:r>
           <w:rPr>
             <w:rStyle w:val="Hyperlink"/>
@@ -17312,7 +17775,7 @@
               <w:snapToGrid w:val="0"/>
               <w:lang w:eastAsia="en-US"/>
             </w:rPr>
-            <w:t>Arquivo: MSL_PP_</w:t>
+            <w:t>Arquivo: STE_PP_</w:t>
           </w:r>
           <w:r>
             <w:rPr>
@@ -17397,7 +17860,7 @@
               <w:rStyle w:val="Nmerodepgina"/>
               <w:noProof/>
             </w:rPr>
-            <w:t>14</w:t>
+            <w:t>13</w:t>
           </w:r>
           <w:r>
             <w:rPr>
@@ -17434,7 +17897,7 @@
               <w:rStyle w:val="Nmerodepgina"/>
               <w:noProof/>
             </w:rPr>
-            <w:t>14</w:t>
+            <w:t>15</w:t>
           </w:r>
           <w:r>
             <w:rPr>
@@ -17474,14 +17937,27 @@
           <w:r>
             <w:t xml:space="preserve">Última Atualização: </w:t>
           </w:r>
-          <w:fldSimple w:instr=" SAVEDATE  \* MERGEFORMAT ">
-            <w:r>
-              <w:rPr>
-                <w:noProof/>
-              </w:rPr>
-              <w:t>28/05/2016 19:24:00</w:t>
-            </w:r>
-          </w:fldSimple>
+          <w:r>
+            <w:fldChar w:fldCharType="begin"/>
+          </w:r>
+          <w:r>
+            <w:instrText xml:space="preserve"> SAVEDATE  \* MERGEFORMAT </w:instrText>
+          </w:r>
+          <w:r>
+            <w:fldChar w:fldCharType="separate"/>
+          </w:r>
+          <w:r>
+            <w:rPr>
+              <w:noProof/>
+            </w:rPr>
+            <w:t>13/06/2016 16:28:00</w:t>
+          </w:r>
+          <w:r>
+            <w:rPr>
+              <w:noProof/>
+            </w:rPr>
+            <w:fldChar w:fldCharType="end"/>
+          </w:r>
           <w:r>
             <w:t>h</w:t>
           </w:r>
@@ -18736,6 +19212,7 @@
     <w:lsdException w:name="HTML Sample" w:semiHidden="1" w:unhideWhenUsed="1"/>
     <w:lsdException w:name="HTML Typewriter" w:semiHidden="1" w:unhideWhenUsed="1"/>
     <w:lsdException w:name="HTML Variable" w:semiHidden="1" w:unhideWhenUsed="1"/>
+    <w:lsdException w:name="Normal Table" w:semiHidden="1" w:unhideWhenUsed="1"/>
     <w:lsdException w:name="annotation subject" w:semiHidden="1" w:unhideWhenUsed="1"/>
     <w:lsdException w:name="No List" w:semiHidden="1" w:unhideWhenUsed="1"/>
     <w:lsdException w:name="Outline List 1" w:semiHidden="1" w:unhideWhenUsed="1"/>
@@ -18782,8 +19259,10 @@
     <w:lsdException w:name="Table Subtle 2" w:semiHidden="1" w:unhideWhenUsed="1"/>
     <w:lsdException w:name="Table Web 1" w:semiHidden="1" w:unhideWhenUsed="1"/>
     <w:lsdException w:name="Table Web 2" w:semiHidden="1" w:unhideWhenUsed="1"/>
+    <w:lsdException w:name="Table Web 3" w:semiHidden="1" w:unhideWhenUsed="1"/>
     <w:lsdException w:name="Balloon Text" w:semiHidden="1" w:unhideWhenUsed="1"/>
     <w:lsdException w:name="Table Grid" w:uiPriority="39"/>
+    <w:lsdException w:name="Table Theme" w:semiHidden="1" w:unhideWhenUsed="1"/>
     <w:lsdException w:name="Placeholder Text" w:semiHidden="1"/>
     <w:lsdException w:name="No Spacing" w:uiPriority="1" w:qFormat="1"/>
     <w:lsdException w:name="Light Shading" w:uiPriority="60"/>
@@ -20012,7 +20491,7 @@
 </file>
 
 <file path=customXml/itemProps1.xml><?xml version="1.0" encoding="utf-8"?>
-<ds:datastoreItem xmlns:ds="http://schemas.openxmlformats.org/officeDocument/2006/customXml" ds:itemID="{EEA8ADF3-5E32-4155-AB24-426B88543458}">
+<ds:datastoreItem xmlns:ds="http://schemas.openxmlformats.org/officeDocument/2006/customXml" ds:itemID="{E0CB7F14-F176-4899-B6BA-86EFA5CE9190}">
   <ds:schemaRefs>
     <ds:schemaRef ds:uri="http://schemas.openxmlformats.org/officeDocument/2006/bibliography"/>
   </ds:schemaRefs>

</xml_diff>

<commit_message>
PROCESS Melhorias no Plano de Projeto
</commit_message>
<xml_diff>
--- a/docs/Project Docs/STE_PP_PlanoDoProjeto.docx
+++ b/docs/Project Docs/STE_PP_PlanoDoProjeto.docx
@@ -2,8 +2,8 @@
 <file path=word/document.xml><?xml version="1.0" encoding="utf-8"?>
 <w:document xmlns:wpc="http://schemas.microsoft.com/office/word/2010/wordprocessingCanvas" xmlns:cx="http://schemas.microsoft.com/office/drawing/2014/chartex" xmlns:cx1="http://schemas.microsoft.com/office/drawing/2015/9/8/chartex" xmlns:cx2="http://schemas.microsoft.com/office/drawing/2015/10/21/chartex" xmlns:mc="http://schemas.openxmlformats.org/markup-compatibility/2006" xmlns:o="urn:schemas-microsoft-com:office:office" xmlns:r="http://schemas.openxmlformats.org/officeDocument/2006/relationships" xmlns:m="http://schemas.openxmlformats.org/officeDocument/2006/math" xmlns:v="urn:schemas-microsoft-com:vml" xmlns:wp14="http://schemas.microsoft.com/office/word/2010/wordprocessingDrawing" xmlns:wp="http://schemas.openxmlformats.org/drawingml/2006/wordprocessingDrawing" xmlns:w10="urn:schemas-microsoft-com:office:word" xmlns:w="http://schemas.openxmlformats.org/wordprocessingml/2006/main" xmlns:w14="http://schemas.microsoft.com/office/word/2010/wordml" xmlns:w15="http://schemas.microsoft.com/office/word/2012/wordml" xmlns:w16se="http://schemas.microsoft.com/office/word/2015/wordml/symex" xmlns:wpg="http://schemas.microsoft.com/office/word/2010/wordprocessingGroup" xmlns:wpi="http://schemas.microsoft.com/office/word/2010/wordprocessingInk" xmlns:wne="http://schemas.microsoft.com/office/word/2006/wordml" xmlns:wps="http://schemas.microsoft.com/office/word/2010/wordprocessingShape" mc:Ignorable="w14 w15 w16se wp14">
   <w:body>
+    <w:bookmarkStart w:id="0" w:name="_Ref471361557"/>
     <w:p>
-      <w:bookmarkStart w:id="0" w:name="_Ref471361557"/>
       <w:r>
         <w:rPr>
           <w:noProof/>
@@ -8562,6 +8562,447 @@
           </w:p>
         </w:tc>
       </w:tr>
+      <w:tr>
+        <w:tc>
+          <w:tcPr>
+            <w:tcW w:w="3396" w:type="dxa"/>
+            <w:tcBorders>
+              <w:top w:val="single" w:sz="4" w:space="0" w:color="auto"/>
+              <w:left w:val="single" w:sz="4" w:space="0" w:color="auto"/>
+              <w:bottom w:val="single" w:sz="4" w:space="0" w:color="auto"/>
+              <w:right w:val="single" w:sz="4" w:space="0" w:color="auto"/>
+            </w:tcBorders>
+          </w:tcPr>
+          <w:p>
+            <w:pPr>
+              <w:pStyle w:val="instrucaodepreenchimento"/>
+              <w:jc w:val="left"/>
+              <w:rPr>
+                <w:i w:val="0"/>
+                <w:iCs/>
+                <w:color w:val="auto"/>
+              </w:rPr>
+            </w:pPr>
+            <w:r>
+              <w:rPr>
+                <w:i w:val="0"/>
+                <w:iCs/>
+                <w:color w:val="auto"/>
+              </w:rPr>
+              <w:t>CER</w:t>
+            </w:r>
+          </w:p>
+        </w:tc>
+        <w:tc>
+          <w:tcPr>
+            <w:tcW w:w="6241" w:type="dxa"/>
+            <w:tcBorders>
+              <w:top w:val="single" w:sz="4" w:space="0" w:color="auto"/>
+              <w:left w:val="single" w:sz="4" w:space="0" w:color="auto"/>
+              <w:bottom w:val="single" w:sz="4" w:space="0" w:color="auto"/>
+              <w:right w:val="single" w:sz="4" w:space="0" w:color="auto"/>
+            </w:tcBorders>
+          </w:tcPr>
+          <w:p>
+            <w:pPr>
+              <w:pStyle w:val="instrucaodepreenchimento"/>
+              <w:ind w:left="108"/>
+              <w:jc w:val="left"/>
+              <w:rPr>
+                <w:i w:val="0"/>
+                <w:iCs/>
+                <w:color w:val="auto"/>
+              </w:rPr>
+            </w:pPr>
+            <w:r>
+              <w:rPr>
+                <w:i w:val="0"/>
+                <w:iCs/>
+                <w:color w:val="auto"/>
+              </w:rPr>
+              <w:t>Certificação</w:t>
+            </w:r>
+          </w:p>
+        </w:tc>
+      </w:tr>
+      <w:tr>
+        <w:tc>
+          <w:tcPr>
+            <w:tcW w:w="3396" w:type="dxa"/>
+            <w:tcBorders>
+              <w:top w:val="single" w:sz="4" w:space="0" w:color="auto"/>
+              <w:left w:val="single" w:sz="4" w:space="0" w:color="auto"/>
+              <w:bottom w:val="single" w:sz="4" w:space="0" w:color="auto"/>
+              <w:right w:val="single" w:sz="4" w:space="0" w:color="auto"/>
+            </w:tcBorders>
+          </w:tcPr>
+          <w:p>
+            <w:pPr>
+              <w:pStyle w:val="instrucaodepreenchimento"/>
+              <w:jc w:val="left"/>
+              <w:rPr>
+                <w:i w:val="0"/>
+                <w:iCs/>
+                <w:color w:val="auto"/>
+              </w:rPr>
+            </w:pPr>
+            <w:r>
+              <w:rPr>
+                <w:i w:val="0"/>
+                <w:iCs/>
+                <w:color w:val="auto"/>
+              </w:rPr>
+              <w:t>DIA</w:t>
+            </w:r>
+          </w:p>
+        </w:tc>
+        <w:tc>
+          <w:tcPr>
+            <w:tcW w:w="6241" w:type="dxa"/>
+            <w:tcBorders>
+              <w:top w:val="single" w:sz="4" w:space="0" w:color="auto"/>
+              <w:left w:val="single" w:sz="4" w:space="0" w:color="auto"/>
+              <w:bottom w:val="single" w:sz="4" w:space="0" w:color="auto"/>
+              <w:right w:val="single" w:sz="4" w:space="0" w:color="auto"/>
+            </w:tcBorders>
+          </w:tcPr>
+          <w:p>
+            <w:pPr>
+              <w:pStyle w:val="instrucaodepreenchimento"/>
+              <w:ind w:left="108"/>
+              <w:jc w:val="left"/>
+              <w:rPr>
+                <w:i w:val="0"/>
+                <w:iCs/>
+                <w:color w:val="auto"/>
+              </w:rPr>
+            </w:pPr>
+            <w:r>
+              <w:rPr>
+                <w:i w:val="0"/>
+                <w:iCs/>
+                <w:color w:val="auto"/>
+              </w:rPr>
+              <w:t>Diagramas</w:t>
+            </w:r>
+          </w:p>
+        </w:tc>
+      </w:tr>
+      <w:tr>
+        <w:tc>
+          <w:tcPr>
+            <w:tcW w:w="3396" w:type="dxa"/>
+            <w:tcBorders>
+              <w:top w:val="single" w:sz="4" w:space="0" w:color="auto"/>
+              <w:left w:val="single" w:sz="4" w:space="0" w:color="auto"/>
+              <w:bottom w:val="single" w:sz="4" w:space="0" w:color="auto"/>
+              <w:right w:val="single" w:sz="4" w:space="0" w:color="auto"/>
+            </w:tcBorders>
+          </w:tcPr>
+          <w:p>
+            <w:pPr>
+              <w:pStyle w:val="instrucaodepreenchimento"/>
+              <w:jc w:val="left"/>
+              <w:rPr>
+                <w:i w:val="0"/>
+                <w:iCs/>
+                <w:color w:val="auto"/>
+              </w:rPr>
+            </w:pPr>
+            <w:r>
+              <w:rPr>
+                <w:i w:val="0"/>
+                <w:iCs/>
+                <w:color w:val="auto"/>
+              </w:rPr>
+              <w:t>GQ</w:t>
+            </w:r>
+          </w:p>
+        </w:tc>
+        <w:tc>
+          <w:tcPr>
+            <w:tcW w:w="6241" w:type="dxa"/>
+            <w:tcBorders>
+              <w:top w:val="single" w:sz="4" w:space="0" w:color="auto"/>
+              <w:left w:val="single" w:sz="4" w:space="0" w:color="auto"/>
+              <w:bottom w:val="single" w:sz="4" w:space="0" w:color="auto"/>
+              <w:right w:val="single" w:sz="4" w:space="0" w:color="auto"/>
+            </w:tcBorders>
+          </w:tcPr>
+          <w:p>
+            <w:pPr>
+              <w:pStyle w:val="instrucaodepreenchimento"/>
+              <w:ind w:left="108"/>
+              <w:jc w:val="left"/>
+              <w:rPr>
+                <w:i w:val="0"/>
+                <w:iCs/>
+                <w:color w:val="auto"/>
+              </w:rPr>
+            </w:pPr>
+            <w:r>
+              <w:rPr>
+                <w:i w:val="0"/>
+                <w:iCs/>
+                <w:color w:val="auto"/>
+              </w:rPr>
+              <w:t>Gerência de Qualidade</w:t>
+            </w:r>
+          </w:p>
+        </w:tc>
+      </w:tr>
+      <w:tr>
+        <w:tc>
+          <w:tcPr>
+            <w:tcW w:w="3396" w:type="dxa"/>
+            <w:tcBorders>
+              <w:top w:val="single" w:sz="4" w:space="0" w:color="auto"/>
+              <w:left w:val="single" w:sz="4" w:space="0" w:color="auto"/>
+              <w:bottom w:val="single" w:sz="4" w:space="0" w:color="auto"/>
+              <w:right w:val="single" w:sz="4" w:space="0" w:color="auto"/>
+            </w:tcBorders>
+          </w:tcPr>
+          <w:p>
+            <w:pPr>
+              <w:pStyle w:val="instrucaodepreenchimento"/>
+              <w:jc w:val="left"/>
+              <w:rPr>
+                <w:i w:val="0"/>
+                <w:iCs/>
+                <w:color w:val="auto"/>
+              </w:rPr>
+            </w:pPr>
+            <w:r>
+              <w:rPr>
+                <w:i w:val="0"/>
+                <w:iCs/>
+                <w:color w:val="auto"/>
+              </w:rPr>
+              <w:t>EV</w:t>
+            </w:r>
+          </w:p>
+        </w:tc>
+        <w:tc>
+          <w:tcPr>
+            <w:tcW w:w="6241" w:type="dxa"/>
+            <w:tcBorders>
+              <w:top w:val="single" w:sz="4" w:space="0" w:color="auto"/>
+              <w:left w:val="single" w:sz="4" w:space="0" w:color="auto"/>
+              <w:bottom w:val="single" w:sz="4" w:space="0" w:color="auto"/>
+              <w:right w:val="single" w:sz="4" w:space="0" w:color="auto"/>
+            </w:tcBorders>
+          </w:tcPr>
+          <w:p>
+            <w:pPr>
+              <w:pStyle w:val="instrucaodepreenchimento"/>
+              <w:ind w:left="108"/>
+              <w:jc w:val="left"/>
+              <w:rPr>
+                <w:i w:val="0"/>
+                <w:iCs/>
+                <w:color w:val="auto"/>
+              </w:rPr>
+            </w:pPr>
+            <w:r>
+              <w:rPr>
+                <w:i w:val="0"/>
+                <w:iCs/>
+                <w:color w:val="auto"/>
+              </w:rPr>
+              <w:t>Estudo de Viabilidade</w:t>
+            </w:r>
+          </w:p>
+        </w:tc>
+      </w:tr>
+      <w:tr>
+        <w:tc>
+          <w:tcPr>
+            <w:tcW w:w="3396" w:type="dxa"/>
+            <w:tcBorders>
+              <w:top w:val="single" w:sz="4" w:space="0" w:color="auto"/>
+              <w:left w:val="single" w:sz="4" w:space="0" w:color="auto"/>
+              <w:bottom w:val="single" w:sz="4" w:space="0" w:color="auto"/>
+              <w:right w:val="single" w:sz="4" w:space="0" w:color="auto"/>
+            </w:tcBorders>
+          </w:tcPr>
+          <w:p>
+            <w:pPr>
+              <w:pStyle w:val="instrucaodepreenchimento"/>
+              <w:jc w:val="left"/>
+              <w:rPr>
+                <w:i w:val="0"/>
+                <w:iCs/>
+                <w:color w:val="auto"/>
+              </w:rPr>
+            </w:pPr>
+            <w:r>
+              <w:rPr>
+                <w:i w:val="0"/>
+                <w:iCs/>
+                <w:color w:val="auto"/>
+              </w:rPr>
+              <w:t>MED</w:t>
+            </w:r>
+          </w:p>
+        </w:tc>
+        <w:tc>
+          <w:tcPr>
+            <w:tcW w:w="6241" w:type="dxa"/>
+            <w:tcBorders>
+              <w:top w:val="single" w:sz="4" w:space="0" w:color="auto"/>
+              <w:left w:val="single" w:sz="4" w:space="0" w:color="auto"/>
+              <w:bottom w:val="single" w:sz="4" w:space="0" w:color="auto"/>
+              <w:right w:val="single" w:sz="4" w:space="0" w:color="auto"/>
+            </w:tcBorders>
+          </w:tcPr>
+          <w:p>
+            <w:pPr>
+              <w:pStyle w:val="instrucaodepreenchimento"/>
+              <w:ind w:left="108"/>
+              <w:jc w:val="left"/>
+              <w:rPr>
+                <w:i w:val="0"/>
+                <w:iCs/>
+                <w:color w:val="auto"/>
+              </w:rPr>
+            </w:pPr>
+            <w:r>
+              <w:rPr>
+                <w:i w:val="0"/>
+                <w:iCs/>
+                <w:color w:val="auto"/>
+              </w:rPr>
+              <w:t>Medição</w:t>
+            </w:r>
+          </w:p>
+        </w:tc>
+      </w:tr>
+      <w:tr>
+        <w:tc>
+          <w:tcPr>
+            <w:tcW w:w="3396" w:type="dxa"/>
+            <w:tcBorders>
+              <w:top w:val="single" w:sz="4" w:space="0" w:color="auto"/>
+              <w:left w:val="single" w:sz="4" w:space="0" w:color="auto"/>
+              <w:bottom w:val="single" w:sz="4" w:space="0" w:color="auto"/>
+              <w:right w:val="single" w:sz="4" w:space="0" w:color="auto"/>
+            </w:tcBorders>
+          </w:tcPr>
+          <w:p>
+            <w:pPr>
+              <w:pStyle w:val="instrucaodepreenchimento"/>
+              <w:jc w:val="left"/>
+              <w:rPr>
+                <w:i w:val="0"/>
+                <w:iCs/>
+                <w:color w:val="auto"/>
+              </w:rPr>
+            </w:pPr>
+            <w:r>
+              <w:rPr>
+                <w:i w:val="0"/>
+                <w:iCs/>
+                <w:color w:val="auto"/>
+              </w:rPr>
+              <w:t>PGC</w:t>
+            </w:r>
+          </w:p>
+        </w:tc>
+        <w:tc>
+          <w:tcPr>
+            <w:tcW w:w="6241" w:type="dxa"/>
+            <w:tcBorders>
+              <w:top w:val="single" w:sz="4" w:space="0" w:color="auto"/>
+              <w:left w:val="single" w:sz="4" w:space="0" w:color="auto"/>
+              <w:bottom w:val="single" w:sz="4" w:space="0" w:color="auto"/>
+              <w:right w:val="single" w:sz="4" w:space="0" w:color="auto"/>
+            </w:tcBorders>
+          </w:tcPr>
+          <w:p>
+            <w:pPr>
+              <w:pStyle w:val="instrucaodepreenchimento"/>
+              <w:ind w:left="108"/>
+              <w:jc w:val="left"/>
+              <w:rPr>
+                <w:i w:val="0"/>
+                <w:iCs/>
+                <w:color w:val="auto"/>
+              </w:rPr>
+            </w:pPr>
+            <w:r>
+              <w:rPr>
+                <w:i w:val="0"/>
+                <w:iCs/>
+                <w:color w:val="auto"/>
+              </w:rPr>
+              <w:t>Plano de Gerência de Configuração</w:t>
+            </w:r>
+          </w:p>
+        </w:tc>
+      </w:tr>
+      <w:tr>
+        <w:tc>
+          <w:tcPr>
+            <w:tcW w:w="3396" w:type="dxa"/>
+            <w:tcBorders>
+              <w:top w:val="single" w:sz="4" w:space="0" w:color="auto"/>
+              <w:left w:val="single" w:sz="4" w:space="0" w:color="auto"/>
+              <w:bottom w:val="single" w:sz="4" w:space="0" w:color="auto"/>
+              <w:right w:val="single" w:sz="4" w:space="0" w:color="auto"/>
+            </w:tcBorders>
+          </w:tcPr>
+          <w:p>
+            <w:pPr>
+              <w:pStyle w:val="instrucaodepreenchimento"/>
+              <w:jc w:val="left"/>
+              <w:rPr>
+                <w:i w:val="0"/>
+                <w:iCs/>
+                <w:color w:val="auto"/>
+              </w:rPr>
+            </w:pPr>
+            <w:r>
+              <w:rPr>
+                <w:i w:val="0"/>
+                <w:iCs/>
+                <w:color w:val="auto"/>
+              </w:rPr>
+              <w:t>PMR</w:t>
+            </w:r>
+          </w:p>
+        </w:tc>
+        <w:tc>
+          <w:tcPr>
+            <w:tcW w:w="6241" w:type="dxa"/>
+            <w:tcBorders>
+              <w:top w:val="single" w:sz="4" w:space="0" w:color="auto"/>
+              <w:left w:val="single" w:sz="4" w:space="0" w:color="auto"/>
+              <w:bottom w:val="single" w:sz="4" w:space="0" w:color="auto"/>
+              <w:right w:val="single" w:sz="4" w:space="0" w:color="auto"/>
+            </w:tcBorders>
+          </w:tcPr>
+          <w:p>
+            <w:pPr>
+              <w:pStyle w:val="instrucaodepreenchimento"/>
+              <w:ind w:left="108"/>
+              <w:jc w:val="left"/>
+              <w:rPr>
+                <w:i w:val="0"/>
+                <w:iCs/>
+                <w:color w:val="auto"/>
+              </w:rPr>
+            </w:pPr>
+            <w:r>
+              <w:rPr>
+                <w:i w:val="0"/>
+                <w:iCs/>
+                <w:color w:val="auto"/>
+              </w:rPr>
+              <w:t>Planilha de Monitoramento de Riscos</w:t>
+            </w:r>
+          </w:p>
+        </w:tc>
+      </w:tr>
     </w:tbl>
     <w:p>
       <w:pPr>
@@ -8577,8 +9018,6 @@
       <w:r>
         <w:br w:type="page"/>
       </w:r>
-      <w:bookmarkStart w:id="5" w:name="_GoBack"/>
-      <w:bookmarkEnd w:id="5"/>
     </w:p>
     <w:p>
       <w:pPr>
@@ -8587,12 +9026,12 @@
           <w:top w:val="single" w:sz="4" w:space="2" w:color="auto" w:shadow="1"/>
         </w:pBdr>
       </w:pPr>
-      <w:bookmarkStart w:id="6" w:name="_Toc456732630"/>
+      <w:bookmarkStart w:id="5" w:name="_Toc456732630"/>
       <w:r>
         <w:lastRenderedPageBreak/>
         <w:t>Plano de Ambiente</w:t>
       </w:r>
-      <w:bookmarkEnd w:id="6"/>
+      <w:bookmarkEnd w:id="5"/>
     </w:p>
     <w:p>
       <w:pPr>
@@ -8858,11 +9297,11 @@
       <w:pPr>
         <w:pStyle w:val="Ttulo1"/>
       </w:pPr>
-      <w:bookmarkStart w:id="7" w:name="_Toc456732631"/>
+      <w:bookmarkStart w:id="6" w:name="_Toc456732631"/>
       <w:r>
         <w:t>Ciclo de vida</w:t>
       </w:r>
-      <w:bookmarkEnd w:id="7"/>
+      <w:bookmarkEnd w:id="6"/>
     </w:p>
     <w:p>
       <w:r>
@@ -8926,11 +9365,11 @@
           <w:top w:val="single" w:sz="4" w:space="0" w:color="auto" w:shadow="1"/>
         </w:pBdr>
       </w:pPr>
-      <w:bookmarkStart w:id="8" w:name="_Toc456732632"/>
+      <w:bookmarkStart w:id="7" w:name="_Toc456732632"/>
       <w:r>
         <w:t>Cronograma Geral</w:t>
       </w:r>
-      <w:bookmarkEnd w:id="8"/>
+      <w:bookmarkEnd w:id="7"/>
     </w:p>
     <w:p>
       <w:pPr>
@@ -8969,7 +9408,7 @@
           <w:top w:val="single" w:sz="4" w:space="2" w:color="auto" w:shadow="1"/>
         </w:pBdr>
       </w:pPr>
-      <w:bookmarkStart w:id="9" w:name="_Toc456732633"/>
+      <w:bookmarkStart w:id="8" w:name="_Toc456732633"/>
       <w:r>
         <w:lastRenderedPageBreak/>
         <w:t>Plano de Gerência de Risco</w:t>
@@ -8977,7 +9416,7 @@
       <w:r>
         <w:t>s</w:t>
       </w:r>
-      <w:bookmarkEnd w:id="9"/>
+      <w:bookmarkEnd w:id="8"/>
     </w:p>
     <w:p>
       <w:pPr>
@@ -9001,63 +9440,82 @@
       <w:pPr>
         <w:pStyle w:val="Ttulo2"/>
       </w:pPr>
-      <w:bookmarkStart w:id="10" w:name="_Toc456732634"/>
+      <w:bookmarkStart w:id="9" w:name="_Toc456732634"/>
       <w:r>
         <w:t>Identificação de Riscos</w:t>
+      </w:r>
+      <w:bookmarkEnd w:id="9"/>
+    </w:p>
+    <w:p>
+      <w:r>
+        <w:t>O processo de identificação dos riscos será feito continuamente durante toda a execução do projeto por toda a equipe. Tais riscos devem ser reportados diretamente para o gerente d</w:t>
+      </w:r>
+      <w:r>
+        <w:t>e</w:t>
+      </w:r>
+      <w:r>
+        <w:t xml:space="preserve"> projeto que deverá discuti-los </w:t>
+      </w:r>
+      <w:r>
+        <w:t xml:space="preserve">durante a Sprint </w:t>
+      </w:r>
+      <w:proofErr w:type="spellStart"/>
+      <w:r>
+        <w:t>Retrospective</w:t>
+      </w:r>
+      <w:proofErr w:type="spellEnd"/>
+      <w:r>
+        <w:t>.</w:t>
+      </w:r>
+    </w:p>
+    <w:p>
+      <w:pPr>
+        <w:pStyle w:val="Ttulo2"/>
+      </w:pPr>
+      <w:bookmarkStart w:id="10" w:name="_Toc456732635"/>
+      <w:r>
+        <w:t>Análise de Riscos</w:t>
       </w:r>
       <w:bookmarkEnd w:id="10"/>
     </w:p>
     <w:p>
       <w:r>
-        <w:t>O processo de identificação dos riscos será feito continuamente durante toda a execução do projeto por toda a equipe. Tais riscos devem ser reportados diretamente para o gerente d</w:t>
-      </w:r>
-      <w:r>
-        <w:t>e</w:t>
-      </w:r>
-      <w:r>
-        <w:t xml:space="preserve"> projeto que deverá discuti-los </w:t>
-      </w:r>
-      <w:r>
-        <w:t xml:space="preserve">durante a Sprint </w:t>
-      </w:r>
-      <w:proofErr w:type="spellStart"/>
-      <w:r>
-        <w:t>Retrospective</w:t>
-      </w:r>
-      <w:proofErr w:type="spellEnd"/>
-      <w:r>
-        <w:t>.</w:t>
+        <w:t>Os riscos identificados devem ser analisados pelo gerente de projeto de forma a definir a probabilidade e o impacto dos mesmos e assim definir a prioridade de cada um, além de definir a ação a ser tomada caso esses riscos ocorram.</w:t>
+      </w:r>
+      <w:r>
+        <w:t xml:space="preserve"> Esses riscos deveram ser registrados na Planilha de Monitoramento de Riscos.</w:t>
       </w:r>
     </w:p>
     <w:p>
       <w:pPr>
         <w:pStyle w:val="Ttulo2"/>
       </w:pPr>
-      <w:bookmarkStart w:id="11" w:name="_Toc456732635"/>
-      <w:r>
-        <w:t>Análise de Riscos</w:t>
+      <w:bookmarkStart w:id="11" w:name="_Toc456732636"/>
+      <w:r>
+        <w:t>Monitoramento</w:t>
       </w:r>
       <w:bookmarkEnd w:id="11"/>
     </w:p>
     <w:p>
       <w:r>
-        <w:t>Os riscos identificados devem ser analisados pelo gerente de projeto de forma a definir a probabilidade e o impacto dos mesmos e assim definir a prioridade de cada um, além de definir a ação a ser tomada caso esses riscos ocorram.</w:t>
+        <w:t xml:space="preserve">Os riscos devem ser monitorados no final de cada Sprint pelo gerente de projetos gerando atualização na </w:t>
+      </w:r>
+      <w:r>
+        <w:t>Planilha de Monitoramento de Riscos que pode ser encontrada no link a seguir:</w:t>
       </w:r>
     </w:p>
     <w:p>
       <w:pPr>
-        <w:pStyle w:val="Ttulo2"/>
-      </w:pPr>
-      <w:bookmarkStart w:id="12" w:name="_Toc456732636"/>
-      <w:r>
-        <w:t>Monitoramento</w:t>
-      </w:r>
-      <w:bookmarkEnd w:id="12"/>
-    </w:p>
-    <w:p>
-      <w:r>
-        <w:t>Os riscos devem ser monitorados no final de cada Sprint pelo gerente de projetos gerando atualização na tabela de Monitoramento de Riscos.</w:t>
-      </w:r>
+        <w:jc w:val="center"/>
+      </w:pPr>
+      <w:hyperlink r:id="rId12" w:history="1">
+        <w:r>
+          <w:rPr>
+            <w:rStyle w:val="Hyperlink"/>
+          </w:rPr>
+          <w:t>Planilha de Monitoramento de Riscos</w:t>
+        </w:r>
+      </w:hyperlink>
     </w:p>
     <w:p>
       <w:pPr>
@@ -9066,11 +9524,11 @@
           <w:top w:val="single" w:sz="4" w:space="2" w:color="auto" w:shadow="1"/>
         </w:pBdr>
       </w:pPr>
-      <w:bookmarkStart w:id="13" w:name="_Toc456732637"/>
+      <w:bookmarkStart w:id="12" w:name="_Toc456732637"/>
       <w:r>
         <w:t>Plano de Qualidade</w:t>
       </w:r>
-      <w:bookmarkEnd w:id="13"/>
+      <w:bookmarkEnd w:id="12"/>
     </w:p>
     <w:p>
       <w:r>
@@ -9084,11 +9542,11 @@
       <w:pPr>
         <w:pStyle w:val="Ttulo2"/>
       </w:pPr>
-      <w:bookmarkStart w:id="14" w:name="_Toc456732638"/>
+      <w:bookmarkStart w:id="13" w:name="_Toc456732638"/>
       <w:r>
         <w:t>Atividades e Cronograma Macro</w:t>
       </w:r>
-      <w:bookmarkEnd w:id="14"/>
+      <w:bookmarkEnd w:id="13"/>
     </w:p>
     <w:tbl>
       <w:tblPr>
@@ -9537,6 +9995,67 @@
     </w:tbl>
     <w:p/>
     <w:p>
+      <w:r>
+        <w:t>A</w:t>
+      </w:r>
+      <w:r>
+        <w:t>s</w:t>
+      </w:r>
+      <w:r>
+        <w:t xml:space="preserve"> </w:t>
+      </w:r>
+      <w:proofErr w:type="spellStart"/>
+      <w:r>
+        <w:t>Checklist</w:t>
+      </w:r>
+      <w:r>
+        <w:t>s</w:t>
+      </w:r>
+      <w:proofErr w:type="spellEnd"/>
+      <w:r>
+        <w:t xml:space="preserve"> de </w:t>
+      </w:r>
+      <w:r>
+        <w:t xml:space="preserve">Avaliação da </w:t>
+      </w:r>
+      <w:r>
+        <w:t>Gerência de Qualidade pode</w:t>
+      </w:r>
+      <w:r>
+        <w:t>m</w:t>
+      </w:r>
+      <w:r>
+        <w:t xml:space="preserve"> ser encontrada</w:t>
+      </w:r>
+      <w:r>
+        <w:t>s</w:t>
+      </w:r>
+      <w:r>
+        <w:t xml:space="preserve"> no link abaixo:</w:t>
+      </w:r>
+    </w:p>
+    <w:p>
+      <w:pPr>
+        <w:jc w:val="center"/>
+      </w:pPr>
+      <w:hyperlink r:id="rId13" w:history="1">
+        <w:proofErr w:type="spellStart"/>
+        <w:r>
+          <w:rPr>
+            <w:rStyle w:val="Hyperlink"/>
+          </w:rPr>
+          <w:t>Checklist</w:t>
+        </w:r>
+        <w:proofErr w:type="spellEnd"/>
+        <w:r>
+          <w:rPr>
+            <w:rStyle w:val="Hyperlink"/>
+          </w:rPr>
+          <w:t xml:space="preserve"> de Avaliação</w:t>
+        </w:r>
+      </w:hyperlink>
+    </w:p>
+    <w:p>
       <w:pPr>
         <w:spacing w:before="0" w:after="0"/>
         <w:jc w:val="left"/>
@@ -9552,12 +10071,12 @@
           <w:top w:val="single" w:sz="4" w:space="2" w:color="auto" w:shadow="1"/>
         </w:pBdr>
       </w:pPr>
-      <w:bookmarkStart w:id="15" w:name="_Toc456732639"/>
+      <w:bookmarkStart w:id="14" w:name="_Toc456732639"/>
       <w:r>
         <w:lastRenderedPageBreak/>
         <w:t>Controle de Mudanças</w:t>
       </w:r>
-      <w:bookmarkEnd w:id="15"/>
+      <w:bookmarkEnd w:id="14"/>
     </w:p>
     <w:p>
       <w:pPr>
@@ -9581,21 +10100,21 @@
       <w:pPr>
         <w:pStyle w:val="Ttulo2"/>
       </w:pPr>
-      <w:bookmarkStart w:id="16" w:name="_Toc456732640"/>
+      <w:bookmarkStart w:id="15" w:name="_Toc456732640"/>
       <w:r>
         <w:t>Atividades e Cronograma Macro</w:t>
       </w:r>
-      <w:bookmarkEnd w:id="16"/>
+      <w:bookmarkEnd w:id="15"/>
     </w:p>
     <w:p>
       <w:pPr>
         <w:pStyle w:val="Ttulo3"/>
       </w:pPr>
-      <w:bookmarkStart w:id="17" w:name="_Toc456732641"/>
+      <w:bookmarkStart w:id="16" w:name="_Toc456732641"/>
       <w:r>
         <w:t>Atividades</w:t>
       </w:r>
-      <w:bookmarkEnd w:id="17"/>
+      <w:bookmarkEnd w:id="16"/>
     </w:p>
     <w:p>
       <w:pPr>
@@ -9698,7 +10217,7 @@
         </w:rPr>
         <w:t xml:space="preserve">” que compõem o quadro </w:t>
       </w:r>
-      <w:hyperlink r:id="rId12" w:history="1">
+      <w:hyperlink r:id="rId14" w:history="1">
         <w:proofErr w:type="spellStart"/>
         <w:r>
           <w:rPr>
@@ -9873,11 +10392,11 @@
       <w:pPr>
         <w:pStyle w:val="Ttulo3"/>
       </w:pPr>
-      <w:bookmarkStart w:id="18" w:name="_Toc456732642"/>
+      <w:bookmarkStart w:id="17" w:name="_Toc456732642"/>
       <w:r>
         <w:t>Cronograma Macro</w:t>
       </w:r>
-      <w:bookmarkEnd w:id="18"/>
+      <w:bookmarkEnd w:id="17"/>
     </w:p>
     <w:p>
       <w:r>
@@ -9905,12 +10424,12 @@
           <w:top w:val="single" w:sz="4" w:space="2" w:color="auto" w:shadow="1"/>
         </w:pBdr>
       </w:pPr>
+      <w:bookmarkStart w:id="18" w:name="_Toc456732643"/>
       <w:bookmarkStart w:id="19" w:name="_Toc484496342"/>
-      <w:bookmarkStart w:id="20" w:name="_Toc456732643"/>
       <w:r>
         <w:t>Plano de Comunicação</w:t>
       </w:r>
-      <w:bookmarkEnd w:id="20"/>
+      <w:bookmarkEnd w:id="18"/>
     </w:p>
     <w:p>
       <w:pPr>
@@ -10032,7 +10551,7 @@
         <w:spacing w:after="120"/>
         <w:jc w:val="center"/>
       </w:pPr>
-      <w:hyperlink r:id="rId13" w:history="1">
+      <w:hyperlink r:id="rId15" w:history="1">
         <w:r>
           <w:rPr>
             <w:rStyle w:val="Hyperlink"/>
@@ -10049,6 +10568,20 @@
       <w:r>
         <w:t>No início de cada Sprint os membros devem assinar um termo de compromisso com as tarefas da Sprint que pode ser encontrado no link abaixo:</w:t>
       </w:r>
+    </w:p>
+    <w:p>
+      <w:pPr>
+        <w:spacing w:before="0" w:after="0"/>
+        <w:jc w:val="center"/>
+      </w:pPr>
+      <w:hyperlink r:id="rId16" w:history="1">
+        <w:r>
+          <w:rPr>
+            <w:rStyle w:val="Hyperlink"/>
+          </w:rPr>
+          <w:t>Termos de Compromisso</w:t>
+        </w:r>
+      </w:hyperlink>
     </w:p>
     <w:p>
       <w:pPr>
@@ -10066,7 +10599,7 @@
           <w:top w:val="single" w:sz="4" w:space="2" w:color="auto" w:shadow="1"/>
         </w:pBdr>
       </w:pPr>
-      <w:bookmarkStart w:id="21" w:name="_Toc456732644"/>
+      <w:bookmarkStart w:id="20" w:name="_Toc456732644"/>
       <w:r>
         <w:lastRenderedPageBreak/>
         <w:t xml:space="preserve">Plano de </w:t>
@@ -10074,7 +10607,7 @@
       <w:r>
         <w:t>Desenvolvimento</w:t>
       </w:r>
-      <w:bookmarkEnd w:id="21"/>
+      <w:bookmarkEnd w:id="20"/>
     </w:p>
     <w:p>
       <w:pPr>
@@ -10130,11 +10663,11 @@
       <w:pPr>
         <w:pStyle w:val="Ttulo2"/>
       </w:pPr>
-      <w:bookmarkStart w:id="22" w:name="_Toc456732645"/>
+      <w:bookmarkStart w:id="21" w:name="_Toc456732645"/>
       <w:r>
         <w:t>Organização e Responsabilidades</w:t>
       </w:r>
-      <w:bookmarkEnd w:id="22"/>
+      <w:bookmarkEnd w:id="21"/>
       <w:r>
         <w:t xml:space="preserve"> </w:t>
       </w:r>
@@ -10342,15 +10875,26 @@
       <w:pPr>
         <w:pStyle w:val="Ttulo2"/>
       </w:pPr>
-      <w:bookmarkStart w:id="23" w:name="_Toc456732646"/>
+      <w:bookmarkStart w:id="22" w:name="_Toc456732646"/>
       <w:r>
         <w:t>Estratégia e Cronograma Macro</w:t>
       </w:r>
-      <w:bookmarkEnd w:id="23"/>
+      <w:bookmarkEnd w:id="22"/>
     </w:p>
     <w:p>
       <w:r>
-        <w:t xml:space="preserve">A estratégia de desenvolvimento dividas por Sprint pode ser visualizada na ferramenta </w:t>
+        <w:t>A estra</w:t>
+      </w:r>
+      <w:r>
+        <w:t xml:space="preserve">tégia de desenvolvimento </w:t>
+      </w:r>
+      <w:proofErr w:type="spellStart"/>
+      <w:r>
+        <w:t>divida</w:t>
+      </w:r>
+      <w:proofErr w:type="spellEnd"/>
+      <w:r>
+        <w:t xml:space="preserve"> por Sprint pode ser visualizada na ferramenta </w:t>
       </w:r>
       <w:proofErr w:type="spellStart"/>
       <w:r>
@@ -10376,7 +10920,7 @@
       <w:pPr>
         <w:jc w:val="center"/>
       </w:pPr>
-      <w:hyperlink r:id="rId14" w:history="1">
+      <w:hyperlink r:id="rId17" w:history="1">
         <w:r>
           <w:rPr>
             <w:rStyle w:val="Hyperlink"/>
@@ -10418,11 +10962,11 @@
       <w:pPr>
         <w:pStyle w:val="Ttulo2"/>
       </w:pPr>
-      <w:bookmarkStart w:id="24" w:name="_Toc456732647"/>
+      <w:bookmarkStart w:id="23" w:name="_Toc456732647"/>
       <w:r>
         <w:t>Atividades</w:t>
       </w:r>
-      <w:bookmarkEnd w:id="24"/>
+      <w:bookmarkEnd w:id="23"/>
     </w:p>
     <w:p>
       <w:r>
@@ -10452,7 +10996,7 @@
           <w:rStyle w:val="Hyperlink"/>
         </w:rPr>
       </w:pPr>
-      <w:hyperlink r:id="rId15" w:history="1">
+      <w:hyperlink r:id="rId18" w:history="1">
         <w:r>
           <w:rPr>
             <w:rStyle w:val="Hyperlink"/>
@@ -10487,102 +11031,107 @@
       <w:pPr>
         <w:pStyle w:val="Ttulo1"/>
       </w:pPr>
-      <w:bookmarkStart w:id="25" w:name="_Toc456732648"/>
+      <w:bookmarkStart w:id="24" w:name="_Toc456732648"/>
       <w:r>
         <w:t>Plano de Medição</w:t>
+      </w:r>
+      <w:bookmarkEnd w:id="24"/>
+    </w:p>
+    <w:p>
+      <w:r>
+        <w:t xml:space="preserve">Essa seção define um Plano de Medição para o projeto, </w:t>
+      </w:r>
+      <w:r>
+        <w:t xml:space="preserve">que tem como </w:t>
+      </w:r>
+      <w:r>
+        <w:t>objetivo</w:t>
+      </w:r>
+      <w:r>
+        <w:t xml:space="preserve"> definir como será o processo</w:t>
+      </w:r>
+      <w:r>
+        <w:t xml:space="preserve"> de identificar, priorizar, documentar, revisar e atualizar as medidas pertinentes ao projeto.</w:t>
+      </w:r>
+    </w:p>
+    <w:p>
+      <w:pPr>
+        <w:pStyle w:val="Ttulo2"/>
+      </w:pPr>
+      <w:bookmarkStart w:id="25" w:name="_Toc456732649"/>
+      <w:r>
+        <w:t>Identificação</w:t>
       </w:r>
       <w:bookmarkEnd w:id="25"/>
     </w:p>
     <w:p>
       <w:r>
-        <w:t xml:space="preserve">Essa seção define um Plano de Medição para o projeto, </w:t>
-      </w:r>
-      <w:r>
-        <w:t xml:space="preserve">que tem como </w:t>
-      </w:r>
-      <w:r>
-        <w:t>objetivo</w:t>
-      </w:r>
-      <w:r>
-        <w:t xml:space="preserve"> definir como será o processo</w:t>
-      </w:r>
-      <w:r>
-        <w:t xml:space="preserve"> de identificar, priorizar, documentar, revisar e atualizar as medidas pertinentes ao projeto.</w:t>
+        <w:t xml:space="preserve">O processo de identificação das medidas será realizado </w:t>
+      </w:r>
+      <w:r>
+        <w:t xml:space="preserve">pelo Gerente de Qualidade </w:t>
+      </w:r>
+      <w:r>
+        <w:t>no final de cada Sprint</w:t>
+      </w:r>
+      <w:r>
+        <w:t xml:space="preserve">. As medidas serão </w:t>
+      </w:r>
+      <w:r>
+        <w:t xml:space="preserve">a soma de todas as não conformidades encontradas na </w:t>
+      </w:r>
+      <w:proofErr w:type="spellStart"/>
+      <w:r>
+        <w:t>C</w:t>
+      </w:r>
+      <w:r>
+        <w:t>hecklist</w:t>
+      </w:r>
+      <w:proofErr w:type="spellEnd"/>
+      <w:r>
+        <w:t xml:space="preserve"> </w:t>
+      </w:r>
+      <w:r>
+        <w:t xml:space="preserve">de Avaliação </w:t>
+      </w:r>
+      <w:r>
+        <w:t xml:space="preserve">e serão </w:t>
+      </w:r>
+      <w:r>
+        <w:t>classificadas por área de processo</w:t>
+      </w:r>
+      <w:r>
+        <w:t xml:space="preserve">. Todas as medidas deverão ser armazenadas no </w:t>
+      </w:r>
+      <w:r>
+        <w:t>Registro de M</w:t>
+      </w:r>
+      <w:r>
+        <w:t>edição que pode ser encontrado no link abaixo:</w:t>
       </w:r>
     </w:p>
     <w:p>
       <w:pPr>
-        <w:pStyle w:val="Ttulo2"/>
-      </w:pPr>
-      <w:bookmarkStart w:id="26" w:name="_Toc456732649"/>
-      <w:r>
-        <w:t>Identificação</w:t>
-      </w:r>
-      <w:bookmarkEnd w:id="26"/>
+        <w:jc w:val="center"/>
+      </w:pPr>
+      <w:hyperlink r:id="rId19" w:history="1">
+        <w:r>
+          <w:rPr>
+            <w:rStyle w:val="Hyperlink"/>
+          </w:rPr>
+          <w:t>Registro de Medição</w:t>
+        </w:r>
+      </w:hyperlink>
     </w:p>
     <w:p>
-      <w:r>
-        <w:t xml:space="preserve">O processo de identificação das medidas será realizado </w:t>
-      </w:r>
-      <w:r>
-        <w:t xml:space="preserve">pelo Gerente de Qualidade </w:t>
-      </w:r>
-      <w:r>
-        <w:t>no final de cada Sprint</w:t>
-      </w:r>
-      <w:r>
-        <w:t xml:space="preserve">. As medidas serão </w:t>
-      </w:r>
-      <w:r>
-        <w:t xml:space="preserve">a soma de todas as não conformidades encontradas na </w:t>
-      </w:r>
-      <w:proofErr w:type="spellStart"/>
-      <w:r>
-        <w:t>C</w:t>
-      </w:r>
-      <w:r>
-        <w:t>hecklist</w:t>
-      </w:r>
-      <w:proofErr w:type="spellEnd"/>
-      <w:r>
-        <w:t xml:space="preserve"> </w:t>
-      </w:r>
-      <w:r>
-        <w:t xml:space="preserve">de Avaliação </w:t>
-      </w:r>
-      <w:r>
-        <w:t xml:space="preserve">e serão </w:t>
-      </w:r>
-      <w:r>
-        <w:t>classificadas por área de processo</w:t>
-      </w:r>
-      <w:r>
-        <w:t xml:space="preserve">. Todas as medidas deverão ser armazenadas no </w:t>
-      </w:r>
-      <w:r>
-        <w:t>Registro de M</w:t>
-      </w:r>
-      <w:r>
-        <w:t>edição que pode ser encontrado no link abaixo:</w:t>
-      </w:r>
-    </w:p>
-    <w:p>
-      <w:pPr>
-        <w:jc w:val="center"/>
-      </w:pPr>
-      <w:r>
-        <w:t>LINK DO REGISTRO DE MEDIÇÃO</w:t>
-      </w:r>
-    </w:p>
-    <w:p>
       <w:pPr>
         <w:pStyle w:val="Ttulo2"/>
       </w:pPr>
-      <w:bookmarkStart w:id="27" w:name="_Toc456732650"/>
+      <w:bookmarkStart w:id="26" w:name="_Toc456732650"/>
       <w:r>
         <w:t>Revisão e atualização</w:t>
       </w:r>
-      <w:bookmarkEnd w:id="27"/>
+      <w:bookmarkEnd w:id="26"/>
     </w:p>
     <w:p>
       <w:r>
@@ -10596,7 +11145,7 @@
           <w:top w:val="single" w:sz="4" w:space="2" w:color="auto" w:shadow="1"/>
         </w:pBdr>
       </w:pPr>
-      <w:bookmarkStart w:id="28" w:name="_Toc456732651"/>
+      <w:bookmarkStart w:id="27" w:name="_Toc456732651"/>
       <w:r>
         <w:lastRenderedPageBreak/>
         <w:t>Plano de Teste</w:t>
@@ -10604,7 +11153,7 @@
       <w:r>
         <w:t>s</w:t>
       </w:r>
-      <w:bookmarkEnd w:id="28"/>
+      <w:bookmarkEnd w:id="27"/>
     </w:p>
     <w:p>
       <w:r>
@@ -10615,11 +11164,11 @@
       <w:pPr>
         <w:pStyle w:val="Ttulo2"/>
       </w:pPr>
-      <w:bookmarkStart w:id="29" w:name="_Toc456732652"/>
+      <w:bookmarkStart w:id="28" w:name="_Toc456732652"/>
       <w:r>
         <w:t>Organização e Responsabilidade</w:t>
       </w:r>
-      <w:bookmarkEnd w:id="29"/>
+      <w:bookmarkEnd w:id="28"/>
       <w:r>
         <w:t xml:space="preserve"> </w:t>
       </w:r>
@@ -10791,14 +11340,14 @@
       <w:pPr>
         <w:pStyle w:val="Ttulo2"/>
       </w:pPr>
-      <w:bookmarkStart w:id="30" w:name="_Toc456732653"/>
+      <w:bookmarkStart w:id="29" w:name="_Toc456732653"/>
       <w:r>
         <w:t>Atividades</w:t>
       </w:r>
       <w:r>
         <w:t xml:space="preserve"> e Cronograma Macro</w:t>
       </w:r>
-      <w:bookmarkEnd w:id="30"/>
+      <w:bookmarkEnd w:id="29"/>
     </w:p>
     <w:p>
       <w:pPr>
@@ -10840,35 +11389,72 @@
       <w:pPr>
         <w:pStyle w:val="Ttulo3"/>
       </w:pPr>
-      <w:bookmarkStart w:id="31" w:name="_Toc456732654"/>
+      <w:bookmarkStart w:id="30" w:name="_Toc456732654"/>
       <w:r>
         <w:t>Alvo dos testes</w:t>
+      </w:r>
+      <w:bookmarkEnd w:id="30"/>
+    </w:p>
+    <w:p>
+      <w:r>
+        <w:t>Os testes serão feitos com base nas histórias de usuário, para isso serão definidos casos de uso do sistema e casos de teste baseados em cada história de usuário.</w:t>
+      </w:r>
+    </w:p>
+    <w:p>
+      <w:pPr>
+        <w:pStyle w:val="Ttulo3"/>
+      </w:pPr>
+      <w:bookmarkStart w:id="31" w:name="_Toc456732655"/>
+      <w:r>
+        <w:t>Tipos de testes</w:t>
       </w:r>
       <w:bookmarkEnd w:id="31"/>
     </w:p>
     <w:p>
       <w:r>
-        <w:t>Os testes serão feitos com base nas histórias de usuário, para isso serão definidos casos de uso do sistema e casos de teste baseados em cada história de usuário.</w:t>
+        <w:t>Primeiramente será realizado o teste de unidade de cada funcionalidade desenvolvida, essa etapa é de responsabilidade do próprio desenvolvedor da funcionalidade durante o seu desenvolvimento.</w:t>
       </w:r>
     </w:p>
     <w:p>
-      <w:pPr>
-        <w:pStyle w:val="Ttulo3"/>
-      </w:pPr>
-      <w:bookmarkStart w:id="32" w:name="_Toc456732655"/>
-      <w:r>
-        <w:t>Tipos de testes</w:t>
-      </w:r>
-      <w:bookmarkEnd w:id="32"/>
+      <w:r>
+        <w:t xml:space="preserve">Ao final do </w:t>
+      </w:r>
+      <w:proofErr w:type="spellStart"/>
+      <w:r>
+        <w:t>sprint</w:t>
+      </w:r>
+      <w:proofErr w:type="spellEnd"/>
+      <w:r>
+        <w:t xml:space="preserve">, testes de aceitação serão realizados pelo gerente do projeto juntamente com a equipe de desenvolvimento com base nos casos de uso das histórias selecionadas para aquele </w:t>
+      </w:r>
+      <w:proofErr w:type="spellStart"/>
+      <w:r>
+        <w:t>sprint</w:t>
+      </w:r>
+      <w:proofErr w:type="spellEnd"/>
+      <w:r>
+        <w:t>.</w:t>
+      </w:r>
     </w:p>
     <w:p>
-      <w:r>
-        <w:t>Primeiramente será realizado o teste de unidade de cada funcionalidade desenvolvida, essa etapa é de responsabilidade do próprio desenvolvedor da funcionalidade durante o seu desenvolvimento.</w:t>
+      <w:pPr>
+        <w:pStyle w:val="Ttulo3"/>
+      </w:pPr>
+      <w:bookmarkStart w:id="32" w:name="_Toc456732656"/>
+      <w:r>
+        <w:t>Registro dos Resultados</w:t>
+      </w:r>
+      <w:bookmarkEnd w:id="32"/>
+      <w:r>
+        <w:t xml:space="preserve"> </w:t>
       </w:r>
     </w:p>
     <w:p>
       <w:r>
-        <w:t xml:space="preserve">Ao final do </w:t>
+        <w:t xml:space="preserve">Os resultados dos testes deverão ser registrados </w:t>
+      </w:r>
+      <w:r>
+        <w:t xml:space="preserve">no Documento de Monitoramento de Testes, na seção referente aos testes do </w:t>
       </w:r>
       <w:proofErr w:type="spellStart"/>
       <w:r>
@@ -10876,36 +11462,25 @@
       </w:r>
       <w:proofErr w:type="spellEnd"/>
       <w:r>
-        <w:t xml:space="preserve">, testes de aceitação serão realizados pelo gerente do projeto juntamente com a equipe de desenvolvimento com base nos casos de uso das histórias selecionadas para aquele </w:t>
-      </w:r>
-      <w:proofErr w:type="spellStart"/>
-      <w:r>
-        <w:t>sprint</w:t>
-      </w:r>
-      <w:proofErr w:type="spellEnd"/>
-      <w:r>
-        <w:t>.</w:t>
+        <w:t xml:space="preserve"> em questão.</w:t>
       </w:r>
     </w:p>
     <w:p>
       <w:pPr>
         <w:pStyle w:val="Ttulo3"/>
       </w:pPr>
-      <w:bookmarkStart w:id="33" w:name="_Toc456732656"/>
-      <w:r>
-        <w:t>Registro dos Resultados</w:t>
+      <w:bookmarkStart w:id="33" w:name="_Toc456732657"/>
+      <w:r>
+        <w:t>Correções</w:t>
       </w:r>
       <w:bookmarkEnd w:id="33"/>
-      <w:r>
-        <w:t xml:space="preserve"> </w:t>
-      </w:r>
     </w:p>
     <w:p>
       <w:r>
-        <w:t xml:space="preserve">Os resultados dos testes deverão ser registrados </w:t>
-      </w:r>
-      <w:r>
-        <w:t xml:space="preserve">no Documento de Monitoramento de Testes, na seção referente aos testes do </w:t>
+        <w:t xml:space="preserve">Problemas encontrados nos testes de unidade devem ser corrigidos o mais breve possível pelo desenvolvedor da funcionalidade, já os problemas encontrados nos testes funcionais devem </w:t>
+      </w:r>
+      <w:r>
+        <w:t xml:space="preserve">gerar uma solicitação de mudança de caráter urgente para que sejam corrigidos no próximo </w:t>
       </w:r>
       <w:proofErr w:type="spellStart"/>
       <w:r>
@@ -10913,72 +11488,46 @@
       </w:r>
       <w:proofErr w:type="spellEnd"/>
       <w:r>
-        <w:t xml:space="preserve"> em questão.</w:t>
+        <w:t>.</w:t>
       </w:r>
     </w:p>
     <w:p>
       <w:pPr>
-        <w:pStyle w:val="Ttulo3"/>
-      </w:pPr>
-      <w:bookmarkStart w:id="34" w:name="_Toc456732657"/>
-      <w:r>
-        <w:t>Correções</w:t>
+        <w:spacing w:before="0" w:after="0"/>
+        <w:jc w:val="left"/>
+      </w:pPr>
+      <w:r>
+        <w:br w:type="page"/>
+      </w:r>
+    </w:p>
+    <w:p>
+      <w:pPr>
+        <w:pStyle w:val="Ttulo1"/>
+      </w:pPr>
+      <w:bookmarkStart w:id="34" w:name="_Toc456732658"/>
+      <w:r>
+        <w:lastRenderedPageBreak/>
+        <w:t>Plano de Recursos Humanos</w:t>
       </w:r>
       <w:bookmarkEnd w:id="34"/>
     </w:p>
     <w:p>
       <w:r>
-        <w:t xml:space="preserve">Problemas encontrados nos testes de unidade devem ser corrigidos o mais breve possível pelo desenvolvedor da funcionalidade, já os problemas encontrados nos testes funcionais devem </w:t>
-      </w:r>
-      <w:r>
-        <w:t xml:space="preserve">gerar uma solicitação de mudança de caráter urgente para que sejam corrigidos no próximo </w:t>
-      </w:r>
-      <w:proofErr w:type="spellStart"/>
-      <w:r>
-        <w:t>sprint</w:t>
-      </w:r>
-      <w:proofErr w:type="spellEnd"/>
-      <w:r>
-        <w:t>.</w:t>
+        <w:t>Esta seção def</w:t>
+      </w:r>
+      <w:r>
+        <w:t>ine o plano de recursos humanos para o projeto. São especificados os colaboradores, os papéis, as autoridades, as responsabilidades e as competências.</w:t>
       </w:r>
     </w:p>
     <w:p>
       <w:pPr>
-        <w:spacing w:before="0" w:after="0"/>
-        <w:jc w:val="left"/>
-      </w:pPr>
-      <w:r>
-        <w:br w:type="page"/>
-      </w:r>
-    </w:p>
-    <w:p>
-      <w:pPr>
-        <w:pStyle w:val="Ttulo1"/>
-      </w:pPr>
-      <w:bookmarkStart w:id="35" w:name="_Toc456732658"/>
-      <w:r>
-        <w:lastRenderedPageBreak/>
-        <w:t>Plano de Recursos Humanos</w:t>
+        <w:pStyle w:val="Ttulo2"/>
+      </w:pPr>
+      <w:bookmarkStart w:id="35" w:name="_Toc456732659"/>
+      <w:r>
+        <w:t>Descrição dos recursos humanos</w:t>
       </w:r>
       <w:bookmarkEnd w:id="35"/>
-    </w:p>
-    <w:p>
-      <w:r>
-        <w:t>Esta seção def</w:t>
-      </w:r>
-      <w:r>
-        <w:t>ine o plano de recursos humanos para o projeto. São especificados os colaboradores, os papéis, as autoridades, as responsabilidades e as competências.</w:t>
-      </w:r>
-    </w:p>
-    <w:p>
-      <w:pPr>
-        <w:pStyle w:val="Ttulo2"/>
-      </w:pPr>
-      <w:bookmarkStart w:id="36" w:name="_Toc456732659"/>
-      <w:r>
-        <w:t>Descrição dos recursos humanos</w:t>
-      </w:r>
-      <w:bookmarkEnd w:id="36"/>
     </w:p>
     <w:tbl>
       <w:tblPr>
@@ -12204,7 +12753,7 @@
           <w:rStyle w:val="Hyperlink"/>
         </w:rPr>
       </w:pPr>
-      <w:hyperlink r:id="rId16" w:history="1">
+      <w:hyperlink r:id="rId20" w:history="1">
         <w:r>
           <w:rPr>
             <w:rStyle w:val="Hyperlink"/>
@@ -12235,12 +12784,12 @@
           <w:top w:val="single" w:sz="4" w:space="2" w:color="auto" w:shadow="1"/>
         </w:pBdr>
       </w:pPr>
-      <w:bookmarkStart w:id="37" w:name="_Toc456732660"/>
+      <w:bookmarkStart w:id="36" w:name="_Toc456732660"/>
       <w:r>
         <w:lastRenderedPageBreak/>
         <w:t>Marcos</w:t>
       </w:r>
-      <w:bookmarkEnd w:id="37"/>
+      <w:bookmarkEnd w:id="36"/>
     </w:p>
     <w:p>
       <w:pPr>
@@ -12264,11 +12813,11 @@
       <w:pPr>
         <w:pStyle w:val="Ttulo2"/>
       </w:pPr>
-      <w:bookmarkStart w:id="38" w:name="_Toc456732661"/>
+      <w:bookmarkStart w:id="37" w:name="_Toc456732661"/>
       <w:r>
         <w:t>Definição dos marcos do projeto</w:t>
       </w:r>
-      <w:bookmarkEnd w:id="38"/>
+      <w:bookmarkEnd w:id="37"/>
     </w:p>
     <w:p>
       <w:pPr>
@@ -12319,7 +12868,7 @@
           <w:u w:val="single"/>
         </w:rPr>
       </w:pPr>
-      <w:hyperlink r:id="rId17" w:history="1">
+      <w:hyperlink r:id="rId21" w:history="1">
         <w:r>
           <w:rPr>
             <w:rStyle w:val="Hyperlink"/>
@@ -12340,18 +12889,26 @@
       <w:pPr>
         <w:pStyle w:val="Ttulo1"/>
       </w:pPr>
-      <w:bookmarkStart w:id="39" w:name="_Toc456732662"/>
+      <w:bookmarkStart w:id="38" w:name="_Toc456732662"/>
       <w:r>
         <w:t>O</w:t>
       </w:r>
       <w:r>
         <w:t>rçamento</w:t>
       </w:r>
-      <w:bookmarkEnd w:id="39"/>
+      <w:bookmarkEnd w:id="38"/>
     </w:p>
     <w:p>
-      <w:r>
-        <w:t>Nosso projeto n</w:t>
+      <w:pPr>
+        <w:rPr>
+          <w:u w:val="single"/>
+        </w:rPr>
+      </w:pPr>
+      <w:r>
+        <w:t>Esse</w:t>
+      </w:r>
+      <w:r>
+        <w:t xml:space="preserve"> projeto n</w:t>
       </w:r>
       <w:r>
         <w:t>ão possui um orçamento em dinheiro, sendo assim o mesmo será definido pelo esforço ou horas de desenvolvimento</w:t>
@@ -12363,9 +12920,17 @@
         <w:t>.</w:t>
       </w:r>
       <w:r>
-        <w:t xml:space="preserve"> Cada integrante da equipe tem 5 horas semanais disponíveis para o projeto, parte do time trabalhando durante os dias úteis da semana e parte durante o fim de semana.</w:t>
-      </w:r>
+        <w:t xml:space="preserve"> Cada integrante da equipe tem 5 horas semanais disponíveis para o projeto, parte do time trabalhando durante os dias úteis da semana e parte durante o</w:t>
+      </w:r>
+      <w:r>
+        <w:t>s fins</w:t>
+      </w:r>
+      <w:r>
+        <w:t xml:space="preserve"> de semana.</w:t>
+      </w:r>
+      <w:bookmarkStart w:id="39" w:name="_GoBack"/>
       <w:bookmarkEnd w:id="19"/>
+      <w:bookmarkEnd w:id="39"/>
     </w:p>
     <w:sectPr>
       <w:pgSz w:w="11906" w:h="16838" w:code="9"/>
@@ -12609,14 +13174,27 @@
           <w:r>
             <w:t xml:space="preserve">Última Atualização: </w:t>
           </w:r>
-          <w:fldSimple w:instr=" SAVEDATE  \* MERGEFORMAT ">
-            <w:r>
-              <w:rPr>
-                <w:noProof/>
-              </w:rPr>
-              <w:t>12/07/2016 20:08:00</w:t>
-            </w:r>
-          </w:fldSimple>
+          <w:r>
+            <w:fldChar w:fldCharType="begin"/>
+          </w:r>
+          <w:r>
+            <w:instrText xml:space="preserve"> SAVEDATE  \* MERGEFORMAT </w:instrText>
+          </w:r>
+          <w:r>
+            <w:fldChar w:fldCharType="separate"/>
+          </w:r>
+          <w:r>
+            <w:rPr>
+              <w:noProof/>
+            </w:rPr>
+            <w:t>19/07/2016 23:03:00</w:t>
+          </w:r>
+          <w:r>
+            <w:rPr>
+              <w:noProof/>
+            </w:rPr>
+            <w:fldChar w:fldCharType="end"/>
+          </w:r>
           <w:r>
             <w:t>h</w:t>
           </w:r>
@@ -15267,7 +15845,7 @@
 </file>
 
 <file path=customXml/itemProps1.xml><?xml version="1.0" encoding="utf-8"?>
-<ds:datastoreItem xmlns:ds="http://schemas.openxmlformats.org/officeDocument/2006/customXml" ds:itemID="{CB65599A-13B6-4449-BA45-26368619B188}">
+<ds:datastoreItem xmlns:ds="http://schemas.openxmlformats.org/officeDocument/2006/customXml" ds:itemID="{D34AE8CA-37A9-484A-8302-2082F01F825B}">
   <ds:schemaRefs>
     <ds:schemaRef ds:uri="http://schemas.openxmlformats.org/officeDocument/2006/bibliography"/>
   </ds:schemaRefs>

</xml_diff>

<commit_message>
PROCESS Alteração no Plano de Projeto
</commit_message>
<xml_diff>
--- a/docs/Project Docs/STE_PP_PlanoDoProjeto.docx
+++ b/docs/Project Docs/STE_PP_PlanoDoProjeto.docx
@@ -3582,7 +3582,6 @@
           <w:lang w:val="en-GB"/>
         </w:rPr>
       </w:pPr>
-      <w:proofErr w:type="spellStart"/>
       <w:r>
         <w:rPr>
           <w:rFonts w:asciiTheme="majorHAnsi" w:eastAsiaTheme="majorEastAsia" w:hAnsiTheme="majorHAnsi" w:cstheme="majorBidi"/>
@@ -3594,7 +3593,6 @@
         </w:rPr>
         <w:t>StudyEach</w:t>
       </w:r>
-      <w:proofErr w:type="spellEnd"/>
     </w:p>
     <w:p>
       <w:pPr>
@@ -3616,20 +3614,8 @@
           <w:szCs w:val="32"/>
           <w:lang w:val="en-GB" w:eastAsia="en-US"/>
         </w:rPr>
-        <w:t xml:space="preserve">Plano do </w:t>
-      </w:r>
-      <w:proofErr w:type="spellStart"/>
-      <w:r>
-        <w:rPr>
-          <w:rFonts w:asciiTheme="minorHAnsi" w:eastAsiaTheme="minorHAnsi" w:hAnsiTheme="minorHAnsi" w:cstheme="minorBidi"/>
-          <w:color w:val="404040" w:themeColor="text1" w:themeTint="BF"/>
-          <w:sz w:val="32"/>
-          <w:szCs w:val="32"/>
-          <w:lang w:val="en-GB" w:eastAsia="en-US"/>
-        </w:rPr>
-        <w:t>Projeto</w:t>
-      </w:r>
-      <w:proofErr w:type="spellEnd"/>
+        <w:t>Plano do Projeto</w:t>
+      </w:r>
     </w:p>
     <w:p>
       <w:pPr>
@@ -7778,7 +7764,6 @@
       <w:r>
         <w:t xml:space="preserve">Este documento define o Plano de Projeto para o projeto </w:t>
       </w:r>
-      <w:proofErr w:type="spellStart"/>
       <w:r>
         <w:rPr>
           <w:b/>
@@ -7786,7 +7771,6 @@
         </w:rPr>
         <w:t>StudyEach</w:t>
       </w:r>
-      <w:proofErr w:type="spellEnd"/>
       <w:r>
         <w:rPr>
           <w:b/>
@@ -8227,23 +8211,13 @@
                 <w:color w:val="auto"/>
               </w:rPr>
             </w:pPr>
-            <w:proofErr w:type="spellStart"/>
             <w:r>
               <w:rPr>
                 <w:i w:val="0"/>
                 <w:iCs/>
                 <w:color w:val="auto"/>
               </w:rPr>
-              <w:t>Checklist</w:t>
-            </w:r>
-            <w:proofErr w:type="spellEnd"/>
-            <w:r>
-              <w:rPr>
-                <w:i w:val="0"/>
-                <w:iCs/>
-                <w:color w:val="auto"/>
-              </w:rPr>
-              <w:t xml:space="preserve"> de Avaliação de Qualidade</w:t>
+              <w:t>Checklist de Avaliação de Qualidade</w:t>
             </w:r>
           </w:p>
         </w:tc>
@@ -9192,13 +9166,8 @@
             <w:tcW w:w="9072" w:type="dxa"/>
           </w:tcPr>
           <w:p>
-            <w:proofErr w:type="spellStart"/>
-            <w:r>
-              <w:t>PhpStorm</w:t>
-            </w:r>
-            <w:proofErr w:type="spellEnd"/>
-            <w:r>
-              <w:t xml:space="preserve"> 9 ou superior</w:t>
+            <w:r>
+              <w:t>PhpStorm 9 ou superior</w:t>
             </w:r>
           </w:p>
         </w:tc>
@@ -9212,11 +9181,9 @@
             <w:tcW w:w="9072" w:type="dxa"/>
           </w:tcPr>
           <w:p>
-            <w:proofErr w:type="spellStart"/>
             <w:r>
               <w:t>SourceTree</w:t>
             </w:r>
-            <w:proofErr w:type="spellEnd"/>
           </w:p>
         </w:tc>
       </w:tr>
@@ -9457,15 +9424,7 @@
         <w:t xml:space="preserve"> projeto que deverá discuti-los </w:t>
       </w:r>
       <w:r>
-        <w:t xml:space="preserve">durante a Sprint </w:t>
-      </w:r>
-      <w:proofErr w:type="spellStart"/>
-      <w:r>
-        <w:t>Retrospective</w:t>
-      </w:r>
-      <w:proofErr w:type="spellEnd"/>
-      <w:r>
-        <w:t>.</w:t>
+        <w:t>durante a Sprint Retrospective.</w:t>
       </w:r>
     </w:p>
     <w:p>
@@ -9745,16 +9704,8 @@
               <w:rPr>
                 <w:szCs w:val="24"/>
               </w:rPr>
-              <w:t xml:space="preserve">Final de cada </w:t>
-            </w:r>
-            <w:proofErr w:type="spellStart"/>
-            <w:r>
-              <w:rPr>
-                <w:szCs w:val="24"/>
-              </w:rPr>
-              <w:t>sprint</w:t>
-            </w:r>
-            <w:proofErr w:type="spellEnd"/>
+              <w:t>Final de cada sprint</w:t>
+            </w:r>
             <w:r>
               <w:rPr>
                 <w:szCs w:val="24"/>
@@ -9865,16 +9816,8 @@
               <w:rPr>
                 <w:szCs w:val="24"/>
               </w:rPr>
-              <w:t xml:space="preserve">Final de cada </w:t>
-            </w:r>
-            <w:proofErr w:type="spellStart"/>
-            <w:r>
-              <w:rPr>
-                <w:szCs w:val="24"/>
-              </w:rPr>
-              <w:t>sprint</w:t>
-            </w:r>
-            <w:proofErr w:type="spellEnd"/>
+              <w:t>Final de cada sprint</w:t>
+            </w:r>
             <w:r>
               <w:rPr>
                 <w:szCs w:val="24"/>
@@ -9907,14 +9850,12 @@
                 <w:szCs w:val="24"/>
               </w:rPr>
             </w:pPr>
-            <w:proofErr w:type="spellStart"/>
             <w:r>
               <w:rPr>
                 <w:szCs w:val="24"/>
               </w:rPr>
               <w:t>Checklist</w:t>
             </w:r>
-            <w:proofErr w:type="spellEnd"/>
           </w:p>
         </w:tc>
         <w:tc>
@@ -9979,16 +9920,8 @@
               <w:rPr>
                 <w:szCs w:val="24"/>
               </w:rPr>
-              <w:t xml:space="preserve">Final de cada </w:t>
-            </w:r>
-            <w:proofErr w:type="spellStart"/>
-            <w:r>
-              <w:rPr>
-                <w:szCs w:val="24"/>
-              </w:rPr>
-              <w:t>sprint</w:t>
-            </w:r>
-            <w:proofErr w:type="spellEnd"/>
+              <w:t>Final de cada sprint</w:t>
+            </w:r>
           </w:p>
         </w:tc>
       </w:tr>
@@ -10002,16 +9935,11 @@
         <w:t>s</w:t>
       </w:r>
       <w:r>
-        <w:t xml:space="preserve"> </w:t>
-      </w:r>
-      <w:proofErr w:type="spellStart"/>
-      <w:r>
-        <w:t>Checklist</w:t>
+        <w:t xml:space="preserve"> Checklist</w:t>
       </w:r>
       <w:r>
         <w:t>s</w:t>
       </w:r>
-      <w:proofErr w:type="spellEnd"/>
       <w:r>
         <w:t xml:space="preserve"> de </w:t>
       </w:r>
@@ -10039,19 +9967,11 @@
         <w:jc w:val="center"/>
       </w:pPr>
       <w:hyperlink r:id="rId13" w:history="1">
-        <w:proofErr w:type="spellStart"/>
         <w:r>
           <w:rPr>
             <w:rStyle w:val="Hyperlink"/>
           </w:rPr>
-          <w:t>Checklist</w:t>
-        </w:r>
-        <w:proofErr w:type="spellEnd"/>
-        <w:r>
-          <w:rPr>
-            <w:rStyle w:val="Hyperlink"/>
-          </w:rPr>
-          <w:t xml:space="preserve"> de Avaliação</w:t>
+          <w:t>Checklist de Avaliação</w:t>
         </w:r>
       </w:hyperlink>
     </w:p>
@@ -10143,72 +10063,16 @@
           <w:iCs/>
           <w:color w:val="auto"/>
         </w:rPr>
-        <w:t xml:space="preserve">na ferramenta </w:t>
-      </w:r>
-      <w:proofErr w:type="spellStart"/>
+        <w:t>na ferramenta Trello na lista “</w:t>
+      </w:r>
       <w:r>
         <w:rPr>
           <w:i w:val="0"/>
           <w:iCs/>
           <w:color w:val="auto"/>
         </w:rPr>
-        <w:t>Trello</w:t>
-      </w:r>
-      <w:proofErr w:type="spellEnd"/>
-      <w:r>
-        <w:rPr>
-          <w:i w:val="0"/>
-          <w:iCs/>
-          <w:color w:val="auto"/>
-        </w:rPr>
-        <w:t xml:space="preserve"> na lista “</w:t>
-      </w:r>
-      <w:proofErr w:type="spellStart"/>
-      <w:r>
-        <w:rPr>
-          <w:i w:val="0"/>
-          <w:iCs/>
-          <w:color w:val="auto"/>
-        </w:rPr>
-        <w:t>Request</w:t>
-      </w:r>
-      <w:proofErr w:type="spellEnd"/>
-      <w:r>
-        <w:rPr>
-          <w:i w:val="0"/>
-          <w:iCs/>
-          <w:color w:val="auto"/>
-        </w:rPr>
-        <w:t xml:space="preserve"> </w:t>
-      </w:r>
-      <w:proofErr w:type="spellStart"/>
-      <w:r>
-        <w:rPr>
-          <w:i w:val="0"/>
-          <w:iCs/>
-          <w:color w:val="auto"/>
-        </w:rPr>
-        <w:t>change</w:t>
-      </w:r>
-      <w:proofErr w:type="spellEnd"/>
-      <w:r>
-        <w:rPr>
-          <w:i w:val="0"/>
-          <w:iCs/>
-          <w:color w:val="auto"/>
-        </w:rPr>
-        <w:t xml:space="preserve"> in </w:t>
-      </w:r>
-      <w:proofErr w:type="spellStart"/>
-      <w:r>
-        <w:rPr>
-          <w:i w:val="0"/>
-          <w:iCs/>
-          <w:color w:val="auto"/>
-        </w:rPr>
-        <w:t>Backlog</w:t>
-      </w:r>
-      <w:proofErr w:type="spellEnd"/>
+        <w:t>Request change in Backlog</w:t>
+      </w:r>
       <w:r>
         <w:rPr>
           <w:i w:val="0"/>
@@ -10218,7 +10082,6 @@
         <w:t xml:space="preserve">” que compõem o quadro </w:t>
       </w:r>
       <w:hyperlink r:id="rId14" w:history="1">
-        <w:proofErr w:type="spellStart"/>
         <w:r>
           <w:rPr>
             <w:rStyle w:val="Hyperlink"/>
@@ -10227,7 +10090,6 @@
           </w:rPr>
           <w:t>Backlog</w:t>
         </w:r>
-        <w:proofErr w:type="spellEnd"/>
       </w:hyperlink>
       <w:r>
         <w:rPr>
@@ -10295,25 +10157,7 @@
           <w:iCs/>
           <w:color w:val="auto"/>
         </w:rPr>
-        <w:t xml:space="preserve">A decisão é comunicada pelo Gerente de Projeto na forma de comentário no </w:t>
-      </w:r>
-      <w:proofErr w:type="spellStart"/>
-      <w:r>
-        <w:rPr>
-          <w:i w:val="0"/>
-          <w:iCs/>
-          <w:color w:val="auto"/>
-        </w:rPr>
-        <w:t>card</w:t>
-      </w:r>
-      <w:proofErr w:type="spellEnd"/>
-      <w:r>
-        <w:rPr>
-          <w:i w:val="0"/>
-          <w:iCs/>
-          <w:color w:val="auto"/>
-        </w:rPr>
-        <w:t xml:space="preserve"> correspondente</w:t>
+        <w:t>A decisão é comunicada pelo Gerente de Projeto na forma de comentário no card correspondente</w:t>
       </w:r>
       <w:r>
         <w:rPr>
@@ -10367,25 +10211,7 @@
           <w:iCs/>
           <w:color w:val="auto"/>
         </w:rPr>
-        <w:t xml:space="preserve">As alterações necessárias caso a mudança seja aprovada serão alocadas nos próximos </w:t>
-      </w:r>
-      <w:proofErr w:type="spellStart"/>
-      <w:r>
-        <w:rPr>
-          <w:i w:val="0"/>
-          <w:iCs/>
-          <w:color w:val="auto"/>
-        </w:rPr>
-        <w:t>Sprints</w:t>
-      </w:r>
-      <w:proofErr w:type="spellEnd"/>
-      <w:r>
-        <w:rPr>
-          <w:i w:val="0"/>
-          <w:iCs/>
-          <w:color w:val="auto"/>
-        </w:rPr>
-        <w:t xml:space="preserve"> de acordo com o nível de prioridade. Caso a mudança surta efeito em funcionalidades já implementadas, a prioridade é máxima.</w:t>
+        <w:t>As alterações necessárias caso a mudança seja aprovada serão alocadas nos próximos Sprints de acordo com o nível de prioridade. Caso a mudança surta efeito em funcionalidades já implementadas, a prioridade é máxima.</w:t>
       </w:r>
     </w:p>
     <w:p>
@@ -10406,15 +10232,7 @@
         <w:t>nos testes</w:t>
       </w:r>
       <w:r>
-        <w:t xml:space="preserve"> de aceitação no final de cada </w:t>
-      </w:r>
-      <w:proofErr w:type="spellStart"/>
-      <w:r>
-        <w:t>sprint</w:t>
-      </w:r>
-      <w:proofErr w:type="spellEnd"/>
-      <w:r>
-        <w:t>.</w:t>
+        <w:t xml:space="preserve"> de aceitação no final de cada sprint.</w:t>
       </w:r>
     </w:p>
     <w:p>
@@ -10451,29 +10269,17 @@
       <w:r>
         <w:t xml:space="preserve">Reuniões </w:t>
       </w:r>
-      <w:proofErr w:type="spellStart"/>
       <w:r>
         <w:t>planning</w:t>
       </w:r>
-      <w:proofErr w:type="spellEnd"/>
       <w:r>
         <w:t xml:space="preserve">, </w:t>
       </w:r>
-      <w:proofErr w:type="spellStart"/>
       <w:r>
         <w:t>retrospective</w:t>
       </w:r>
-      <w:proofErr w:type="spellEnd"/>
-      <w:r>
-        <w:t xml:space="preserve"> e </w:t>
-      </w:r>
-      <w:proofErr w:type="spellStart"/>
-      <w:r>
-        <w:t>review</w:t>
-      </w:r>
-      <w:proofErr w:type="spellEnd"/>
-      <w:r>
-        <w:t xml:space="preserve"> do SCRUM</w:t>
+      <w:r>
+        <w:t xml:space="preserve"> e review do SCRUM</w:t>
       </w:r>
     </w:p>
     <w:p>
@@ -10491,11 +10297,9 @@
       <w:r>
         <w:t xml:space="preserve">o </w:t>
       </w:r>
-      <w:proofErr w:type="spellStart"/>
       <w:r>
         <w:t>Trello</w:t>
       </w:r>
-      <w:proofErr w:type="spellEnd"/>
     </w:p>
     <w:p>
       <w:pPr>
@@ -10504,38 +10308,20 @@
       <w:r>
         <w:t xml:space="preserve">As reuniões </w:t>
       </w:r>
-      <w:proofErr w:type="spellStart"/>
       <w:r>
         <w:t>planning</w:t>
       </w:r>
-      <w:proofErr w:type="spellEnd"/>
       <w:r>
         <w:t xml:space="preserve"> </w:t>
       </w:r>
       <w:r>
-        <w:t xml:space="preserve">e </w:t>
-      </w:r>
-      <w:proofErr w:type="spellStart"/>
-      <w:r>
-        <w:t>retrospective</w:t>
-      </w:r>
-      <w:proofErr w:type="spellEnd"/>
-      <w:r>
-        <w:t xml:space="preserve"> </w:t>
+        <w:t xml:space="preserve">e retrospective </w:t>
       </w:r>
       <w:r>
         <w:t>do SCRUM serão realizadas online</w:t>
       </w:r>
       <w:r>
-        <w:t xml:space="preserve">, sendo planejadas e mediadas pelo Gerente de Projeto. Todavia as reuniões </w:t>
-      </w:r>
-      <w:proofErr w:type="spellStart"/>
-      <w:r>
-        <w:t>review</w:t>
-      </w:r>
-      <w:proofErr w:type="spellEnd"/>
-      <w:r>
-        <w:t xml:space="preserve"> do SCRUM serão realizadas online e geram os documentos de avaliação 360º.</w:t>
+        <w:t>, sendo planejadas e mediadas pelo Gerente de Projeto. Todavia as reuniões review do SCRUM serão realizadas online e geram os documentos de avaliação 360º.</w:t>
       </w:r>
     </w:p>
     <w:p>
@@ -10786,16 +10572,8 @@
               <w:rPr>
                 <w:szCs w:val="24"/>
               </w:rPr>
-              <w:t xml:space="preserve">Definir histórias de usuários para cada </w:t>
-            </w:r>
-            <w:proofErr w:type="spellStart"/>
-            <w:r>
-              <w:rPr>
-                <w:szCs w:val="24"/>
-              </w:rPr>
-              <w:t>sprint</w:t>
-            </w:r>
-            <w:proofErr w:type="spellEnd"/>
+              <w:t>Definir histórias de usuários para cada sprint</w:t>
+            </w:r>
           </w:p>
           <w:p>
             <w:pPr>
@@ -10886,34 +10664,13 @@
         <w:t>A estra</w:t>
       </w:r>
       <w:r>
-        <w:t xml:space="preserve">tégia de desenvolvimento </w:t>
-      </w:r>
-      <w:proofErr w:type="spellStart"/>
-      <w:r>
-        <w:t>divida</w:t>
-      </w:r>
-      <w:proofErr w:type="spellEnd"/>
-      <w:r>
-        <w:t xml:space="preserve"> por Sprint pode ser visualizada na ferramenta </w:t>
-      </w:r>
-      <w:proofErr w:type="spellStart"/>
-      <w:r>
-        <w:t>Trello</w:t>
-      </w:r>
-      <w:proofErr w:type="spellEnd"/>
-      <w:r>
-        <w:t xml:space="preserve"> no quadro</w:t>
-      </w:r>
-      <w:r>
-        <w:t xml:space="preserve"> </w:t>
-      </w:r>
-      <w:proofErr w:type="spellStart"/>
-      <w:r>
-        <w:t>Backlog</w:t>
-      </w:r>
-      <w:proofErr w:type="spellEnd"/>
-      <w:r>
-        <w:t xml:space="preserve"> que pode ser acessado no link abaixo:</w:t>
+        <w:t>tégia de desenvolvimento divida</w:t>
+      </w:r>
+      <w:r>
+        <w:t xml:space="preserve"> por Sprint pode ser visualizada na ferramenta Trello no quadro</w:t>
+      </w:r>
+      <w:r>
+        <w:t xml:space="preserve"> Backlog que pode ser acessado no link abaixo:</w:t>
       </w:r>
     </w:p>
     <w:p>
@@ -10926,33 +10683,8 @@
             <w:rStyle w:val="Hyperlink"/>
             <w:iCs/>
           </w:rPr>
-          <w:t xml:space="preserve">Quadro </w:t>
-        </w:r>
-        <w:proofErr w:type="spellStart"/>
-        <w:r>
-          <w:rPr>
-            <w:rStyle w:val="Hyperlink"/>
-            <w:iCs/>
-          </w:rPr>
-          <w:t>Backlog</w:t>
-        </w:r>
-        <w:proofErr w:type="spellEnd"/>
-        <w:r>
-          <w:rPr>
-            <w:rStyle w:val="Hyperlink"/>
-            <w:iCs/>
-          </w:rPr>
-          <w:t xml:space="preserve"> no </w:t>
-        </w:r>
-        <w:proofErr w:type="spellStart"/>
-        <w:r>
-          <w:rPr>
-            <w:rStyle w:val="Hyperlink"/>
-            <w:iCs/>
-          </w:rPr>
-          <w:t>Trello</w:t>
-        </w:r>
-        <w:proofErr w:type="spellEnd"/>
+          <w:t>Quadro Backlog no Trello</w:t>
+        </w:r>
       </w:hyperlink>
       <w:r>
         <w:t>.</w:t>
@@ -10970,23 +10702,7 @@
     </w:p>
     <w:p>
       <w:r>
-        <w:t xml:space="preserve">As atividades de Desenvolvimento serão definidas no Quadro Sprint </w:t>
-      </w:r>
-      <w:proofErr w:type="spellStart"/>
-      <w:r>
-        <w:t>Task’s</w:t>
-      </w:r>
-      <w:proofErr w:type="spellEnd"/>
-      <w:r>
-        <w:t xml:space="preserve"> do </w:t>
-      </w:r>
-      <w:proofErr w:type="spellStart"/>
-      <w:r>
-        <w:t>Trello</w:t>
-      </w:r>
-      <w:proofErr w:type="spellEnd"/>
-      <w:r>
-        <w:t>, onde estará definido para cada atividade o que deve ser feito, quando e por quem. Esse quadro deverá ser gerenciado pelo Gerente de Projeto e acompanhado e atualizado diariamente, sendo de responsabilidade do Gerente a entrega das atividades no prazo. Esse quadro pode ser encontrado no link abaixo:</w:t>
+        <w:t>As atividades de Desenvolvimento serão definidas no Quadro Sprint Task’s do Trello, onde estará definido para cada atividade o que deve ser feito, quando e por quem. Esse quadro deverá ser gerenciado pelo Gerente de Projeto e acompanhado e atualizado diariamente, sendo de responsabilidade do Gerente a entrega das atividades no prazo. Esse quadro pode ser encontrado no link abaixo:</w:t>
       </w:r>
     </w:p>
     <w:p>
@@ -11001,30 +10717,8 @@
           <w:rPr>
             <w:rStyle w:val="Hyperlink"/>
           </w:rPr>
-          <w:t xml:space="preserve">Quadro Sprint </w:t>
-        </w:r>
-        <w:proofErr w:type="spellStart"/>
-        <w:r>
-          <w:rPr>
-            <w:rStyle w:val="Hyperlink"/>
-          </w:rPr>
-          <w:t>Task's</w:t>
-        </w:r>
-        <w:proofErr w:type="spellEnd"/>
-        <w:r>
-          <w:rPr>
-            <w:rStyle w:val="Hyperlink"/>
-          </w:rPr>
-          <w:t xml:space="preserve"> </w:t>
-        </w:r>
-        <w:proofErr w:type="spellStart"/>
-        <w:r>
-          <w:rPr>
-            <w:rStyle w:val="Hyperlink"/>
-          </w:rPr>
-          <w:t>Trello</w:t>
-        </w:r>
-        <w:proofErr w:type="spellEnd"/>
+          <w:t>Quadro Sprint Task's Trello</w:t>
+        </w:r>
       </w:hyperlink>
     </w:p>
     <w:p>
@@ -11080,16 +10774,11 @@
       <w:r>
         <w:t xml:space="preserve">a soma de todas as não conformidades encontradas na </w:t>
       </w:r>
-      <w:proofErr w:type="spellStart"/>
       <w:r>
         <w:t>C</w:t>
       </w:r>
       <w:r>
-        <w:t>hecklist</w:t>
-      </w:r>
-      <w:proofErr w:type="spellEnd"/>
-      <w:r>
-        <w:t xml:space="preserve"> </w:t>
+        <w:t xml:space="preserve">hecklist </w:t>
       </w:r>
       <w:r>
         <w:t xml:space="preserve">de Avaliação </w:t>
@@ -11366,23 +11055,13 @@
         </w:rPr>
         <w:t xml:space="preserve">Nessa seção serão definidas as necessidades para a realização dos testes dos requisitos estabelecidos para o projeto. A aplicação será testada por </w:t>
       </w:r>
-      <w:proofErr w:type="spellStart"/>
       <w:r>
         <w:rPr>
           <w:i w:val="0"/>
           <w:iCs/>
           <w:color w:val="auto"/>
         </w:rPr>
-        <w:t>sprints</w:t>
-      </w:r>
-      <w:proofErr w:type="spellEnd"/>
-      <w:r>
-        <w:rPr>
-          <w:i w:val="0"/>
-          <w:iCs/>
-          <w:color w:val="auto"/>
-        </w:rPr>
-        <w:t>.</w:t>
+        <w:t>sprints.</w:t>
       </w:r>
     </w:p>
     <w:p>
@@ -11417,23 +11096,7 @@
     </w:p>
     <w:p>
       <w:r>
-        <w:t xml:space="preserve">Ao final do </w:t>
-      </w:r>
-      <w:proofErr w:type="spellStart"/>
-      <w:r>
-        <w:t>sprint</w:t>
-      </w:r>
-      <w:proofErr w:type="spellEnd"/>
-      <w:r>
-        <w:t xml:space="preserve">, testes de aceitação serão realizados pelo gerente do projeto juntamente com a equipe de desenvolvimento com base nos casos de uso das histórias selecionadas para aquele </w:t>
-      </w:r>
-      <w:proofErr w:type="spellStart"/>
-      <w:r>
-        <w:t>sprint</w:t>
-      </w:r>
-      <w:proofErr w:type="spellEnd"/>
-      <w:r>
-        <w:t>.</w:t>
+        <w:t>Ao final do sprint, testes de aceitação serão realizados pelo gerente do projeto juntamente com a equipe de desenvolvimento com base nos casos de uso das histórias selecionadas para aquele sprint.</w:t>
       </w:r>
     </w:p>
     <w:p>
@@ -11454,15 +11117,7 @@
         <w:t xml:space="preserve">Os resultados dos testes deverão ser registrados </w:t>
       </w:r>
       <w:r>
-        <w:t xml:space="preserve">no Documento de Monitoramento de Testes, na seção referente aos testes do </w:t>
-      </w:r>
-      <w:proofErr w:type="spellStart"/>
-      <w:r>
-        <w:t>sprint</w:t>
-      </w:r>
-      <w:proofErr w:type="spellEnd"/>
-      <w:r>
-        <w:t xml:space="preserve"> em questão.</w:t>
+        <w:t>no Documento de Monitoramento de Testes, na seção referente aos testes do sprint em questão.</w:t>
       </w:r>
     </w:p>
     <w:p>
@@ -11480,15 +11135,7 @@
         <w:t xml:space="preserve">Problemas encontrados nos testes de unidade devem ser corrigidos o mais breve possível pelo desenvolvedor da funcionalidade, já os problemas encontrados nos testes funcionais devem </w:t>
       </w:r>
       <w:r>
-        <w:t xml:space="preserve">gerar uma solicitação de mudança de caráter urgente para que sejam corrigidos no próximo </w:t>
-      </w:r>
-      <w:proofErr w:type="spellStart"/>
-      <w:r>
-        <w:t>sprint</w:t>
-      </w:r>
-      <w:proofErr w:type="spellEnd"/>
-      <w:r>
-        <w:t>.</w:t>
+        <w:t>gerar uma solicitação de mudança de caráter urgente para que sejam corrigidos no próximo sprint.</w:t>
       </w:r>
     </w:p>
     <w:p>
@@ -11966,21 +11613,12 @@
                 <w:sz w:val="20"/>
               </w:rPr>
             </w:pPr>
-            <w:proofErr w:type="spellStart"/>
-            <w:r>
-              <w:rPr>
-                <w:rFonts w:ascii="Arial" w:hAnsi="Arial" w:cs="Arial"/>
-                <w:sz w:val="20"/>
-              </w:rPr>
-              <w:t>Scrum</w:t>
-            </w:r>
-            <w:proofErr w:type="spellEnd"/>
-            <w:r>
-              <w:rPr>
-                <w:rFonts w:ascii="Arial" w:hAnsi="Arial" w:cs="Arial"/>
-                <w:sz w:val="20"/>
-              </w:rPr>
-              <w:t xml:space="preserve"> Master</w:t>
+            <w:r>
+              <w:rPr>
+                <w:rFonts w:ascii="Arial" w:hAnsi="Arial" w:cs="Arial"/>
+                <w:sz w:val="20"/>
+              </w:rPr>
+              <w:t>Scrum Master</w:t>
             </w:r>
           </w:p>
         </w:tc>
@@ -12657,23 +12295,7 @@
                 <w:rFonts w:ascii="Arial" w:hAnsi="Arial" w:cs="Arial"/>
                 <w:sz w:val="20"/>
               </w:rPr>
-              <w:t xml:space="preserve">Monitorar </w:t>
-            </w:r>
-            <w:proofErr w:type="spellStart"/>
-            <w:r>
-              <w:rPr>
-                <w:rFonts w:ascii="Arial" w:hAnsi="Arial" w:cs="Arial"/>
-                <w:sz w:val="20"/>
-              </w:rPr>
-              <w:t>correçãnão</w:t>
-            </w:r>
-            <w:proofErr w:type="spellEnd"/>
-            <w:r>
-              <w:rPr>
-                <w:rFonts w:ascii="Arial" w:hAnsi="Arial" w:cs="Arial"/>
-                <w:sz w:val="20"/>
-              </w:rPr>
-              <w:t xml:space="preserve"> conformidades.</w:t>
+              <w:t>Monitorar correçãnão conformidades.</w:t>
             </w:r>
           </w:p>
         </w:tc>
@@ -12834,25 +12456,7 @@
           <w:iCs/>
           <w:color w:val="auto"/>
         </w:rPr>
-        <w:t xml:space="preserve">Cada final de </w:t>
-      </w:r>
-      <w:proofErr w:type="spellStart"/>
-      <w:r>
-        <w:rPr>
-          <w:i w:val="0"/>
-          <w:iCs/>
-          <w:color w:val="auto"/>
-        </w:rPr>
-        <w:t>sprint</w:t>
-      </w:r>
-      <w:proofErr w:type="spellEnd"/>
-      <w:r>
-        <w:rPr>
-          <w:i w:val="0"/>
-          <w:iCs/>
-          <w:color w:val="auto"/>
-        </w:rPr>
-        <w:t xml:space="preserve"> representa um marco no projeto, assim como a entrega de uma versão para o usuário final e as avaliações MPS.BR.</w:t>
+        <w:t>Cada final de sprint representa um marco no projeto, assim como a entrega de uma versão para o usuário final e as avaliações MPS.BR.</w:t>
       </w:r>
     </w:p>
     <w:p>
@@ -12879,27 +12483,44 @@
     </w:p>
     <w:p>
       <w:pPr>
-        <w:jc w:val="center"/>
+        <w:pStyle w:val="Ttulo2"/>
         <w:rPr>
           <w:rStyle w:val="Hyperlink"/>
+          <w:color w:val="auto"/>
+          <w:u w:val="none"/>
         </w:rPr>
       </w:pPr>
+      <w:r>
+        <w:rPr>
+          <w:rStyle w:val="Hyperlink"/>
+          <w:color w:val="auto"/>
+          <w:u w:val="none"/>
+        </w:rPr>
+        <w:t>Revisão de marcos</w:t>
+      </w:r>
     </w:p>
     <w:p>
-      <w:pPr>
-        <w:pStyle w:val="Ttulo1"/>
-      </w:pPr>
-      <w:bookmarkStart w:id="38" w:name="_Toc456732662"/>
-      <w:r>
-        <w:t>O</w:t>
-      </w:r>
-      <w:r>
-        <w:t>rçamento</w:t>
-      </w:r>
+      <w:r>
+        <w:t>Os marcos devem ser revisados e atualizados pelo Gerente de Projeto juntamente com o cronograma durante todo o ciclo de vida do software.</w:t>
+      </w:r>
+      <w:bookmarkStart w:id="38" w:name="_GoBack"/>
       <w:bookmarkEnd w:id="38"/>
     </w:p>
     <w:p>
       <w:pPr>
+        <w:pStyle w:val="Ttulo1"/>
+      </w:pPr>
+      <w:bookmarkStart w:id="39" w:name="_Toc456732662"/>
+      <w:r>
+        <w:t>O</w:t>
+      </w:r>
+      <w:r>
+        <w:t>rçamento</w:t>
+      </w:r>
+      <w:bookmarkEnd w:id="39"/>
+    </w:p>
+    <w:p>
+      <w:pPr>
         <w:rPr>
           <w:u w:val="single"/>
         </w:rPr>
@@ -12928,9 +12549,7 @@
       <w:r>
         <w:t xml:space="preserve"> de semana.</w:t>
       </w:r>
-      <w:bookmarkStart w:id="39" w:name="_GoBack"/>
       <w:bookmarkEnd w:id="19"/>
-      <w:bookmarkEnd w:id="39"/>
     </w:p>
     <w:sectPr>
       <w:pgSz w:w="11906" w:h="16838" w:code="9"/>
@@ -13174,27 +12793,14 @@
           <w:r>
             <w:t xml:space="preserve">Última Atualização: </w:t>
           </w:r>
-          <w:r>
-            <w:fldChar w:fldCharType="begin"/>
-          </w:r>
-          <w:r>
-            <w:instrText xml:space="preserve"> SAVEDATE  \* MERGEFORMAT </w:instrText>
-          </w:r>
-          <w:r>
-            <w:fldChar w:fldCharType="separate"/>
-          </w:r>
-          <w:r>
-            <w:rPr>
-              <w:noProof/>
-            </w:rPr>
-            <w:t>19/07/2016 23:03:00</w:t>
-          </w:r>
-          <w:r>
-            <w:rPr>
-              <w:noProof/>
-            </w:rPr>
-            <w:fldChar w:fldCharType="end"/>
-          </w:r>
+          <w:fldSimple w:instr=" SAVEDATE  \* MERGEFORMAT ">
+            <w:r>
+              <w:rPr>
+                <w:noProof/>
+              </w:rPr>
+              <w:t>19/07/2016 23:54:00</w:t>
+            </w:r>
+          </w:fldSimple>
           <w:r>
             <w:t>h</w:t>
           </w:r>
@@ -15845,7 +15451,7 @@
 </file>
 
 <file path=customXml/itemProps1.xml><?xml version="1.0" encoding="utf-8"?>
-<ds:datastoreItem xmlns:ds="http://schemas.openxmlformats.org/officeDocument/2006/customXml" ds:itemID="{D34AE8CA-37A9-484A-8302-2082F01F825B}">
+<ds:datastoreItem xmlns:ds="http://schemas.openxmlformats.org/officeDocument/2006/customXml" ds:itemID="{CFDEE65C-B475-4F0F-A2B5-BE1A159710A9}">
   <ds:schemaRefs>
     <ds:schemaRef ds:uri="http://schemas.openxmlformats.org/officeDocument/2006/bibliography"/>
   </ds:schemaRefs>

</xml_diff>

<commit_message>
Processo - Atualização no Plano
</commit_message>
<xml_diff>
--- a/docs/Project Docs/STE_PP_PlanoDoProjeto.docx
+++ b/docs/Project Docs/STE_PP_PlanoDoProjeto.docx
@@ -8651,13 +8651,238 @@
     </w:p>
     <w:p>
       <w:pPr>
+        <w:pStyle w:val="Ttulo2"/>
+      </w:pPr>
+      <w:r>
+        <w:t>Estimativa de Atividades</w:t>
+      </w:r>
+    </w:p>
+    <w:p>
+      <w:r>
+        <w:t xml:space="preserve">O esforço necessário para a realização de uma atividade, será estimado através da técnica “Planning </w:t>
+      </w:r>
+      <w:proofErr w:type="spellStart"/>
+      <w:r>
+        <w:t>Poker</w:t>
+      </w:r>
+      <w:proofErr w:type="spellEnd"/>
+      <w:r>
+        <w:t>”, que é feito por todos os integrantes do time levando em consideração a complexidade de cada tarefa, e cujo o resultado é registrado nas Atas de Reunião. O esforço será determinado pelo Gerente de Projeto baseando-se nos dados coletados.</w:t>
+      </w:r>
+    </w:p>
+    <w:tbl>
+      <w:tblPr>
+        <w:tblStyle w:val="Tabelacomgrade"/>
+        <w:tblW w:w="0" w:type="auto"/>
+        <w:tblLook w:val="04A0" w:firstRow="1" w:lastRow="0" w:firstColumn="1" w:lastColumn="0" w:noHBand="0" w:noVBand="1"/>
+      </w:tblPr>
+      <w:tblGrid>
+        <w:gridCol w:w="4530"/>
+        <w:gridCol w:w="4530"/>
+      </w:tblGrid>
+      <w:tr>
+        <w:tc>
+          <w:tcPr>
+            <w:tcW w:w="9060" w:type="dxa"/>
+            <w:gridSpan w:val="2"/>
+          </w:tcPr>
+          <w:p>
+            <w:pPr>
+              <w:jc w:val="center"/>
+              <w:rPr>
+                <w:rFonts w:ascii="Times New Roman" w:hAnsi="Times New Roman" w:cs="Times New Roman"/>
+                <w:b/>
+              </w:rPr>
+            </w:pPr>
+            <w:r>
+              <w:rPr>
+                <w:rFonts w:ascii="Times New Roman" w:hAnsi="Times New Roman" w:cs="Times New Roman"/>
+                <w:b/>
+              </w:rPr>
+              <w:t>Níveis</w:t>
+            </w:r>
+            <w:r>
+              <w:rPr>
+                <w:rFonts w:ascii="Times New Roman" w:hAnsi="Times New Roman" w:cs="Times New Roman"/>
+                <w:b/>
+              </w:rPr>
+              <w:t xml:space="preserve"> de Complexidade</w:t>
+            </w:r>
+          </w:p>
+        </w:tc>
+      </w:tr>
+      <w:tr>
+        <w:tc>
+          <w:tcPr>
+            <w:tcW w:w="4530" w:type="dxa"/>
+          </w:tcPr>
+          <w:p>
+            <w:pPr>
+              <w:jc w:val="center"/>
+              <w:rPr>
+                <w:u w:val="single"/>
+              </w:rPr>
+            </w:pPr>
+            <w:proofErr w:type="spellStart"/>
+            <w:r>
+              <w:rPr>
+                <w:u w:val="single"/>
+              </w:rPr>
+              <w:t>Altissimo</w:t>
+            </w:r>
+            <w:proofErr w:type="spellEnd"/>
+          </w:p>
+        </w:tc>
+        <w:tc>
+          <w:tcPr>
+            <w:tcW w:w="4530" w:type="dxa"/>
+          </w:tcPr>
+          <w:p>
+            <w:r>
+              <w:t>Não tem conhecimento e usa API</w:t>
+            </w:r>
+          </w:p>
+        </w:tc>
+      </w:tr>
+      <w:tr>
+        <w:tc>
+          <w:tcPr>
+            <w:tcW w:w="4530" w:type="dxa"/>
+          </w:tcPr>
+          <w:p>
+            <w:pPr>
+              <w:jc w:val="center"/>
+              <w:rPr>
+                <w:u w:val="single"/>
+              </w:rPr>
+            </w:pPr>
+            <w:r>
+              <w:rPr>
+                <w:u w:val="single"/>
+              </w:rPr>
+              <w:t>Alto</w:t>
+            </w:r>
+          </w:p>
+        </w:tc>
+        <w:tc>
+          <w:tcPr>
+            <w:tcW w:w="4530" w:type="dxa"/>
+          </w:tcPr>
+          <w:p>
+            <w:r>
+              <w:t>Usa API e tem conhecimento</w:t>
+            </w:r>
+          </w:p>
+        </w:tc>
+      </w:tr>
+      <w:tr>
+        <w:tc>
+          <w:tcPr>
+            <w:tcW w:w="4530" w:type="dxa"/>
+          </w:tcPr>
+          <w:p>
+            <w:pPr>
+              <w:jc w:val="center"/>
+              <w:rPr>
+                <w:u w:val="single"/>
+              </w:rPr>
+            </w:pPr>
+            <w:r>
+              <w:rPr>
+                <w:u w:val="single"/>
+              </w:rPr>
+              <w:t>Regular</w:t>
+            </w:r>
+          </w:p>
+        </w:tc>
+        <w:tc>
+          <w:tcPr>
+            <w:tcW w:w="4530" w:type="dxa"/>
+          </w:tcPr>
+          <w:p>
+            <w:r>
+              <w:t>Tem conhecimento e não usa API</w:t>
+            </w:r>
+          </w:p>
+        </w:tc>
+      </w:tr>
+      <w:tr>
+        <w:tc>
+          <w:tcPr>
+            <w:tcW w:w="4530" w:type="dxa"/>
+          </w:tcPr>
+          <w:p>
+            <w:pPr>
+              <w:jc w:val="center"/>
+              <w:rPr>
+                <w:u w:val="single"/>
+              </w:rPr>
+            </w:pPr>
+            <w:r>
+              <w:rPr>
+                <w:u w:val="single"/>
+              </w:rPr>
+              <w:t>Baixo</w:t>
+            </w:r>
+          </w:p>
+        </w:tc>
+        <w:tc>
+          <w:tcPr>
+            <w:tcW w:w="4530" w:type="dxa"/>
+          </w:tcPr>
+          <w:p>
+            <w:r>
+              <w:t>Já implementado similar</w:t>
+            </w:r>
+          </w:p>
+        </w:tc>
+      </w:tr>
+      <w:tr>
+        <w:tc>
+          <w:tcPr>
+            <w:tcW w:w="4530" w:type="dxa"/>
+          </w:tcPr>
+          <w:p>
+            <w:pPr>
+              <w:jc w:val="center"/>
+              <w:rPr>
+                <w:u w:val="single"/>
+              </w:rPr>
+            </w:pPr>
+            <w:proofErr w:type="spellStart"/>
+            <w:r>
+              <w:rPr>
+                <w:u w:val="single"/>
+              </w:rPr>
+              <w:t>Baixissimo</w:t>
+            </w:r>
+            <w:proofErr w:type="spellEnd"/>
+          </w:p>
+        </w:tc>
+        <w:tc>
+          <w:tcPr>
+            <w:tcW w:w="4530" w:type="dxa"/>
+          </w:tcPr>
+          <w:p>
+            <w:r>
+              <w:t>Já implementado</w:t>
+            </w:r>
+            <w:bookmarkStart w:id="15" w:name="_GoBack"/>
+            <w:bookmarkEnd w:id="15"/>
+          </w:p>
+        </w:tc>
+      </w:tr>
+    </w:tbl>
+    <w:p/>
+    <w:p>
+      <w:pPr>
         <w:pStyle w:val="Ttulo1"/>
       </w:pPr>
-      <w:bookmarkStart w:id="15" w:name="_Toc457407856"/>
+      <w:bookmarkStart w:id="16" w:name="_Toc457407856"/>
       <w:r>
         <w:t>Medição</w:t>
       </w:r>
-      <w:bookmarkEnd w:id="15"/>
+      <w:bookmarkEnd w:id="16"/>
     </w:p>
     <w:p>
       <w:r>
@@ -8687,11 +8912,11 @@
       <w:pPr>
         <w:pStyle w:val="Ttulo1"/>
       </w:pPr>
-      <w:bookmarkStart w:id="16" w:name="_Toc457407857"/>
+      <w:bookmarkStart w:id="17" w:name="_Toc457407857"/>
       <w:r>
         <w:t>Recursos humanos</w:t>
       </w:r>
-      <w:bookmarkEnd w:id="16"/>
+      <w:bookmarkEnd w:id="17"/>
     </w:p>
     <w:tbl>
       <w:tblPr>
@@ -9017,6 +9242,7 @@
                 <w:color w:val="auto"/>
                 <w:u w:val="none"/>
               </w:rPr>
+              <w:lastRenderedPageBreak/>
               <w:t>Nikolas</w:t>
             </w:r>
             <w:proofErr w:type="spellEnd"/>
@@ -9141,11 +9367,11 @@
           <w:top w:val="single" w:sz="4" w:space="2" w:color="auto" w:shadow="1"/>
         </w:pBdr>
       </w:pPr>
-      <w:bookmarkStart w:id="17" w:name="_Toc457407858"/>
+      <w:bookmarkStart w:id="18" w:name="_Toc457407858"/>
       <w:r>
         <w:t>Marcos</w:t>
       </w:r>
-      <w:bookmarkEnd w:id="17"/>
+      <w:bookmarkEnd w:id="18"/>
     </w:p>
     <w:p>
       <w:pPr>
@@ -9209,14 +9435,14 @@
       <w:pPr>
         <w:pStyle w:val="Ttulo1"/>
       </w:pPr>
-      <w:bookmarkStart w:id="18" w:name="_Toc457407859"/>
+      <w:bookmarkStart w:id="19" w:name="_Toc457407859"/>
       <w:r>
         <w:t>O</w:t>
       </w:r>
       <w:r>
         <w:t>rçamento</w:t>
       </w:r>
-      <w:bookmarkEnd w:id="18"/>
+      <w:bookmarkEnd w:id="19"/>
     </w:p>
     <w:p>
       <w:pPr>
@@ -9252,8 +9478,6 @@
       <w:r>
         <w:t>.</w:t>
       </w:r>
-      <w:bookmarkStart w:id="19" w:name="_GoBack"/>
-      <w:bookmarkEnd w:id="19"/>
     </w:p>
     <w:sectPr>
       <w:pgSz w:w="11906" w:h="16838" w:code="9"/>
@@ -9457,7 +9681,7 @@
               <w:rStyle w:val="Nmerodepgina"/>
               <w:noProof/>
             </w:rPr>
-            <w:t>7</w:t>
+            <w:t>8</w:t>
           </w:r>
           <w:r>
             <w:rPr>
@@ -9497,14 +9721,27 @@
           <w:r>
             <w:t xml:space="preserve">Última Atualização: </w:t>
           </w:r>
-          <w:fldSimple w:instr=" SAVEDATE  \* MERGEFORMAT ">
-            <w:r>
-              <w:rPr>
-                <w:noProof/>
-              </w:rPr>
-              <w:t>27/07/2016 18:37:00</w:t>
-            </w:r>
-          </w:fldSimple>
+          <w:r>
+            <w:fldChar w:fldCharType="begin"/>
+          </w:r>
+          <w:r>
+            <w:instrText xml:space="preserve"> SAVEDATE  \* MERGEFORMAT </w:instrText>
+          </w:r>
+          <w:r>
+            <w:fldChar w:fldCharType="separate"/>
+          </w:r>
+          <w:r>
+            <w:rPr>
+              <w:noProof/>
+            </w:rPr>
+            <w:t>27/07/2016 19:01:00</w:t>
+          </w:r>
+          <w:r>
+            <w:rPr>
+              <w:noProof/>
+            </w:rPr>
+            <w:fldChar w:fldCharType="end"/>
+          </w:r>
           <w:r>
             <w:t>h</w:t>
           </w:r>
@@ -9832,7 +10069,7 @@
   <w:abstractNum w:abstractNumId="4" w15:restartNumberingAfterBreak="0">
     <w:nsid w:val="1C6E62DE"/>
     <w:multiLevelType w:val="multilevel"/>
-    <w:tmpl w:val="335CCE90"/>
+    <w:tmpl w:val="CA023538"/>
     <w:lvl w:ilvl="0">
       <w:start w:val="1"/>
       <w:numFmt w:val="decimal"/>
@@ -9858,6 +10095,9 @@
         </w:tabs>
         <w:ind w:left="576" w:hanging="576"/>
       </w:pPr>
+      <w:rPr>
+        <w:color w:val="auto"/>
+      </w:rPr>
     </w:lvl>
     <w:lvl w:ilvl="2">
       <w:start w:val="1"/>
@@ -10637,6 +10877,9 @@
   </w:num>
   <w:num w:numId="11">
     <w:abstractNumId w:val="7"/>
+  </w:num>
+  <w:num w:numId="12">
+    <w:abstractNumId w:val="4"/>
   </w:num>
   <w:numIdMacAtCleanup w:val="10"/>
 </w:numbering>
@@ -12156,7 +12399,7 @@
 </file>
 
 <file path=customXml/itemProps1.xml><?xml version="1.0" encoding="utf-8"?>
-<ds:datastoreItem xmlns:ds="http://schemas.openxmlformats.org/officeDocument/2006/customXml" ds:itemID="{2C775896-9F0F-4D34-B982-7C4A10CFEB07}">
+<ds:datastoreItem xmlns:ds="http://schemas.openxmlformats.org/officeDocument/2006/customXml" ds:itemID="{873014B3-C9B1-4E4B-9C83-F6E0C9D3F37D}">
   <ds:schemaRefs>
     <ds:schemaRef ds:uri="http://schemas.openxmlformats.org/officeDocument/2006/bibliography"/>
   </ds:schemaRefs>

</xml_diff>

<commit_message>
PROCESS Plano do Projeto atualizado para retomar o mesmo
</commit_message>
<xml_diff>
--- a/docs/Project Docs/STE_PP_PlanoDoProjeto.docx
+++ b/docs/Project Docs/STE_PP_PlanoDoProjeto.docx
@@ -2,8 +2,8 @@
 <file path=word/document.xml><?xml version="1.0" encoding="utf-8"?>
 <w:document xmlns:wpc="http://schemas.microsoft.com/office/word/2010/wordprocessingCanvas" xmlns:cx="http://schemas.microsoft.com/office/drawing/2014/chartex" xmlns:cx1="http://schemas.microsoft.com/office/drawing/2015/9/8/chartex" xmlns:cx2="http://schemas.microsoft.com/office/drawing/2015/10/21/chartex" xmlns:mc="http://schemas.openxmlformats.org/markup-compatibility/2006" xmlns:o="urn:schemas-microsoft-com:office:office" xmlns:r="http://schemas.openxmlformats.org/officeDocument/2006/relationships" xmlns:m="http://schemas.openxmlformats.org/officeDocument/2006/math" xmlns:v="urn:schemas-microsoft-com:vml" xmlns:wp14="http://schemas.microsoft.com/office/word/2010/wordprocessingDrawing" xmlns:wp="http://schemas.openxmlformats.org/drawingml/2006/wordprocessingDrawing" xmlns:w10="urn:schemas-microsoft-com:office:word" xmlns:w="http://schemas.openxmlformats.org/wordprocessingml/2006/main" xmlns:w14="http://schemas.microsoft.com/office/word/2010/wordml" xmlns:w15="http://schemas.microsoft.com/office/word/2012/wordml" xmlns:w16se="http://schemas.microsoft.com/office/word/2015/wordml/symex" xmlns:wpg="http://schemas.microsoft.com/office/word/2010/wordprocessingGroup" xmlns:wpi="http://schemas.microsoft.com/office/word/2010/wordprocessingInk" xmlns:wne="http://schemas.microsoft.com/office/word/2006/wordml" xmlns:wps="http://schemas.microsoft.com/office/word/2010/wordprocessingShape" mc:Ignorable="w14 w15 w16se wp14">
   <w:body>
+    <w:bookmarkStart w:id="0" w:name="_Ref471361557"/>
     <w:p>
-      <w:bookmarkStart w:id="0" w:name="_Ref471361557"/>
       <w:r>
         <w:rPr>
           <w:noProof/>
@@ -3579,10 +3579,8 @@
           <w:color w:val="262626" w:themeColor="text1" w:themeTint="D9"/>
           <w:sz w:val="96"/>
           <w:szCs w:val="96"/>
-          <w:lang w:val="en-GB"/>
         </w:rPr>
       </w:pPr>
-      <w:proofErr w:type="spellStart"/>
       <w:r>
         <w:rPr>
           <w:rFonts w:asciiTheme="majorHAnsi" w:eastAsiaTheme="majorEastAsia" w:hAnsiTheme="majorHAnsi" w:cstheme="majorBidi"/>
@@ -3590,11 +3588,9 @@
           <w:color w:val="262626" w:themeColor="text1" w:themeTint="D9"/>
           <w:sz w:val="96"/>
           <w:szCs w:val="96"/>
-          <w:lang w:val="en-GB"/>
         </w:rPr>
         <w:t>StudyEach</w:t>
       </w:r>
-      <w:proofErr w:type="spellEnd"/>
     </w:p>
     <w:p>
       <w:pPr>
@@ -3605,7 +3601,7 @@
           <w:color w:val="404040" w:themeColor="text1" w:themeTint="BF"/>
           <w:sz w:val="32"/>
           <w:szCs w:val="32"/>
-          <w:lang w:val="en-GB" w:eastAsia="en-US"/>
+          <w:lang w:eastAsia="en-US"/>
         </w:rPr>
       </w:pPr>
       <w:r>
@@ -3614,22 +3610,10 @@
           <w:color w:val="404040" w:themeColor="text1" w:themeTint="BF"/>
           <w:sz w:val="32"/>
           <w:szCs w:val="32"/>
-          <w:lang w:val="en-GB" w:eastAsia="en-US"/>
+          <w:lang w:eastAsia="en-US"/>
         </w:rPr>
-        <w:t xml:space="preserve">Plano do </w:t>
-      </w:r>
-      <w:proofErr w:type="spellStart"/>
-      <w:r>
-        <w:rPr>
-          <w:rFonts w:asciiTheme="minorHAnsi" w:eastAsiaTheme="minorHAnsi" w:hAnsiTheme="minorHAnsi" w:cstheme="minorBidi"/>
-          <w:color w:val="404040" w:themeColor="text1" w:themeTint="BF"/>
-          <w:sz w:val="32"/>
-          <w:szCs w:val="32"/>
-          <w:lang w:val="en-GB" w:eastAsia="en-US"/>
-        </w:rPr>
-        <w:t>Projeto</w:t>
-      </w:r>
-      <w:proofErr w:type="spellEnd"/>
+        <w:t>Plano do Projeto</w:t>
+      </w:r>
     </w:p>
     <w:p>
       <w:pPr>
@@ -4436,6 +4420,92 @@
           </w:p>
         </w:tc>
       </w:tr>
+      <w:tr>
+        <w:tc>
+          <w:tcPr>
+            <w:tcW w:w="1418" w:type="dxa"/>
+          </w:tcPr>
+          <w:p>
+            <w:pPr>
+              <w:jc w:val="center"/>
+              <w:rPr>
+                <w:rFonts w:ascii="Arial" w:hAnsi="Arial" w:cs="Arial"/>
+                <w:sz w:val="20"/>
+              </w:rPr>
+            </w:pPr>
+            <w:r>
+              <w:rPr>
+                <w:rFonts w:ascii="Arial" w:hAnsi="Arial" w:cs="Arial"/>
+                <w:sz w:val="20"/>
+              </w:rPr>
+              <w:t>21/09/2016</w:t>
+            </w:r>
+          </w:p>
+        </w:tc>
+        <w:tc>
+          <w:tcPr>
+            <w:tcW w:w="992" w:type="dxa"/>
+          </w:tcPr>
+          <w:p>
+            <w:pPr>
+              <w:jc w:val="center"/>
+              <w:rPr>
+                <w:rFonts w:ascii="Arial" w:hAnsi="Arial" w:cs="Arial"/>
+                <w:sz w:val="20"/>
+              </w:rPr>
+            </w:pPr>
+            <w:r>
+              <w:rPr>
+                <w:rFonts w:ascii="Arial" w:hAnsi="Arial" w:cs="Arial"/>
+                <w:sz w:val="20"/>
+              </w:rPr>
+              <w:t>1.7</w:t>
+            </w:r>
+          </w:p>
+        </w:tc>
+        <w:tc>
+          <w:tcPr>
+            <w:tcW w:w="3969" w:type="dxa"/>
+          </w:tcPr>
+          <w:p>
+            <w:pPr>
+              <w:jc w:val="center"/>
+              <w:rPr>
+                <w:rFonts w:ascii="Arial" w:hAnsi="Arial" w:cs="Arial"/>
+                <w:sz w:val="20"/>
+              </w:rPr>
+            </w:pPr>
+            <w:r>
+              <w:rPr>
+                <w:rFonts w:ascii="Arial" w:hAnsi="Arial" w:cs="Arial"/>
+                <w:sz w:val="20"/>
+              </w:rPr>
+              <w:t>Retomada do Projeto</w:t>
+            </w:r>
+          </w:p>
+        </w:tc>
+        <w:tc>
+          <w:tcPr>
+            <w:tcW w:w="2410" w:type="dxa"/>
+          </w:tcPr>
+          <w:p>
+            <w:pPr>
+              <w:jc w:val="center"/>
+              <w:rPr>
+                <w:rFonts w:ascii="Arial" w:hAnsi="Arial" w:cs="Arial"/>
+                <w:sz w:val="20"/>
+              </w:rPr>
+            </w:pPr>
+            <w:r>
+              <w:rPr>
+                <w:rFonts w:ascii="Arial" w:hAnsi="Arial" w:cs="Arial"/>
+                <w:sz w:val="20"/>
+              </w:rPr>
+              <w:t>Tiago Damascena</w:t>
+            </w:r>
+          </w:p>
+        </w:tc>
+      </w:tr>
     </w:tbl>
     <w:p/>
     <w:p/>
@@ -6049,7 +6119,6 @@
       <w:r>
         <w:t xml:space="preserve">Este documento define o Plano de Projeto para o projeto </w:t>
       </w:r>
-      <w:proofErr w:type="spellStart"/>
       <w:r>
         <w:rPr>
           <w:b/>
@@ -6057,7 +6126,6 @@
         </w:rPr>
         <w:t>StudyEach</w:t>
       </w:r>
-      <w:proofErr w:type="spellEnd"/>
       <w:r>
         <w:rPr>
           <w:b/>
@@ -6498,23 +6566,13 @@
                 <w:color w:val="auto"/>
               </w:rPr>
             </w:pPr>
-            <w:proofErr w:type="spellStart"/>
             <w:r>
               <w:rPr>
                 <w:i w:val="0"/>
                 <w:iCs/>
                 <w:color w:val="auto"/>
               </w:rPr>
-              <w:t>Checklist</w:t>
-            </w:r>
-            <w:proofErr w:type="spellEnd"/>
-            <w:r>
-              <w:rPr>
-                <w:i w:val="0"/>
-                <w:iCs/>
-                <w:color w:val="auto"/>
-              </w:rPr>
-              <w:t xml:space="preserve"> de Avaliação de Qualidade</w:t>
+              <w:t>Checklist de Avaliação de Qualidade</w:t>
             </w:r>
           </w:p>
         </w:tc>
@@ -7452,7 +7510,7 @@
           </w:tcPr>
           <w:p>
             <w:r>
-              <w:t>Windows 7 ou superior</w:t>
+              <w:t>PhpStorm 9 ou superior</w:t>
             </w:r>
           </w:p>
         </w:tc>
@@ -7463,42 +7521,8 @@
             <w:tcW w:w="9072" w:type="dxa"/>
           </w:tcPr>
           <w:p>
-            <w:proofErr w:type="spellStart"/>
-            <w:r>
-              <w:t>PhpStorm</w:t>
-            </w:r>
-            <w:proofErr w:type="spellEnd"/>
-            <w:r>
-              <w:t xml:space="preserve"> 9 ou superior</w:t>
-            </w:r>
-          </w:p>
-        </w:tc>
-      </w:tr>
-      <w:tr>
-        <w:trPr>
-          <w:cnfStyle w:val="000000100000" w:firstRow="0" w:lastRow="0" w:firstColumn="0" w:lastColumn="0" w:oddVBand="0" w:evenVBand="0" w:oddHBand="1" w:evenHBand="0" w:firstRowFirstColumn="0" w:firstRowLastColumn="0" w:lastRowFirstColumn="0" w:lastRowLastColumn="0"/>
-        </w:trPr>
-        <w:tc>
-          <w:tcPr>
-            <w:tcW w:w="9072" w:type="dxa"/>
-          </w:tcPr>
-          <w:p>
-            <w:proofErr w:type="spellStart"/>
             <w:r>
               <w:t>SourceTree</w:t>
-            </w:r>
-            <w:proofErr w:type="spellEnd"/>
-          </w:p>
-        </w:tc>
-      </w:tr>
-      <w:tr>
-        <w:tc>
-          <w:tcPr>
-            <w:tcW w:w="9072" w:type="dxa"/>
-          </w:tcPr>
-          <w:p>
-            <w:r>
-              <w:t>PHP 5.6</w:t>
             </w:r>
           </w:p>
         </w:tc>
@@ -7513,34 +7537,7 @@
           </w:tcPr>
           <w:p>
             <w:r>
-              <w:t>Composer 1.1.0 ou superior</w:t>
-            </w:r>
-          </w:p>
-        </w:tc>
-      </w:tr>
-      <w:tr>
-        <w:tc>
-          <w:tcPr>
-            <w:tcW w:w="9072" w:type="dxa"/>
-          </w:tcPr>
-          <w:p>
-            <w:r>
               <w:t>Microsoft Office ou Libre Office</w:t>
-            </w:r>
-          </w:p>
-        </w:tc>
-      </w:tr>
-      <w:tr>
-        <w:trPr>
-          <w:cnfStyle w:val="000000100000" w:firstRow="0" w:lastRow="0" w:firstColumn="0" w:lastColumn="0" w:oddVBand="0" w:evenVBand="0" w:oddHBand="1" w:evenHBand="0" w:firstRowFirstColumn="0" w:firstRowLastColumn="0" w:lastRowFirstColumn="0" w:lastRowLastColumn="0"/>
-        </w:trPr>
-        <w:tc>
-          <w:tcPr>
-            <w:tcW w:w="9072" w:type="dxa"/>
-          </w:tcPr>
-          <w:p>
-            <w:r>
-              <w:t>XAMPP com PHP 5.6</w:t>
             </w:r>
           </w:p>
         </w:tc>
@@ -7557,6 +7554,21 @@
           </w:p>
         </w:tc>
       </w:tr>
+      <w:tr>
+        <w:trPr>
+          <w:cnfStyle w:val="000000100000" w:firstRow="0" w:lastRow="0" w:firstColumn="0" w:lastColumn="0" w:oddVBand="0" w:evenVBand="0" w:oddHBand="1" w:evenHBand="0" w:firstRowFirstColumn="0" w:firstRowLastColumn="0" w:lastRowFirstColumn="0" w:lastRowLastColumn="0"/>
+        </w:trPr>
+        <w:tc>
+          <w:tcPr>
+            <w:tcW w:w="9072" w:type="dxa"/>
+          </w:tcPr>
+          <w:p>
+            <w:r>
+              <w:t>Docker</w:t>
+            </w:r>
+          </w:p>
+        </w:tc>
+      </w:tr>
     </w:tbl>
     <w:p>
       <w:pPr>
@@ -7594,7 +7606,21 @@
             <w:rStyle w:val="Hyperlink"/>
             <w:iCs/>
           </w:rPr>
-          <w:t>Documento de Cronograma do Projeto</w:t>
+          <w:t>Documento de Cronog</w:t>
+        </w:r>
+        <w:r>
+          <w:rPr>
+            <w:rStyle w:val="Hyperlink"/>
+            <w:iCs/>
+          </w:rPr>
+          <w:t>r</w:t>
+        </w:r>
+        <w:r>
+          <w:rPr>
+            <w:rStyle w:val="Hyperlink"/>
+            <w:iCs/>
+          </w:rPr>
+          <w:t>ama do Projeto</w:t>
         </w:r>
       </w:hyperlink>
       <w:r>
@@ -7876,7 +7902,6 @@
         <w:pStyle w:val="Ttulo2"/>
       </w:pPr>
       <w:r>
-        <w:lastRenderedPageBreak/>
         <w:t>Repositórios</w:t>
       </w:r>
     </w:p>
@@ -7979,87 +8004,8 @@
                 <w:rPr>
                   <w:rStyle w:val="Hyperlink"/>
                 </w:rPr>
-                <w:t xml:space="preserve">GitHub - </w:t>
+                <w:t>GitHub - StudyEach</w:t>
               </w:r>
-              <w:proofErr w:type="spellStart"/>
-              <w:r>
-                <w:rPr>
-                  <w:rStyle w:val="Hyperlink"/>
-                </w:rPr>
-                <w:t>StudyEach</w:t>
-              </w:r>
-              <w:proofErr w:type="spellEnd"/>
-            </w:hyperlink>
-          </w:p>
-        </w:tc>
-      </w:tr>
-      <w:tr>
-        <w:trPr>
-          <w:jc w:val="center"/>
-        </w:trPr>
-        <w:tc>
-          <w:tcPr>
-            <w:tcW w:w="3114" w:type="dxa"/>
-          </w:tcPr>
-          <w:p>
-            <w:pPr>
-              <w:jc w:val="center"/>
-              <w:rPr>
-                <w:rFonts w:ascii="Arial" w:hAnsi="Arial"/>
-                <w:sz w:val="20"/>
-              </w:rPr>
-            </w:pPr>
-            <w:proofErr w:type="spellStart"/>
-            <w:r>
-              <w:rPr>
-                <w:rFonts w:ascii="Arial" w:hAnsi="Arial"/>
-                <w:sz w:val="20"/>
-              </w:rPr>
-              <w:t>Dropbox</w:t>
-            </w:r>
-            <w:proofErr w:type="spellEnd"/>
-            <w:r>
-              <w:rPr>
-                <w:rFonts w:ascii="Arial" w:hAnsi="Arial"/>
-                <w:sz w:val="20"/>
-              </w:rPr>
-              <w:t xml:space="preserve"> da Disciplina</w:t>
-            </w:r>
-          </w:p>
-        </w:tc>
-        <w:tc>
-          <w:tcPr>
-            <w:tcW w:w="5397" w:type="dxa"/>
-          </w:tcPr>
-          <w:p>
-            <w:pPr>
-              <w:rPr>
-                <w:sz w:val="20"/>
-              </w:rPr>
-            </w:pPr>
-            <w:hyperlink r:id="rId12" w:history="1">
-              <w:proofErr w:type="spellStart"/>
-              <w:r>
-                <w:rPr>
-                  <w:rStyle w:val="Hyperlink"/>
-                </w:rPr>
-                <w:t>Dropbox</w:t>
-              </w:r>
-              <w:proofErr w:type="spellEnd"/>
-              <w:r>
-                <w:rPr>
-                  <w:rStyle w:val="Hyperlink"/>
-                </w:rPr>
-                <w:t xml:space="preserve"> - </w:t>
-              </w:r>
-              <w:proofErr w:type="spellStart"/>
-              <w:r>
-                <w:rPr>
-                  <w:rStyle w:val="Hyperlink"/>
-                </w:rPr>
-                <w:t>StudyEach</w:t>
-              </w:r>
-              <w:proofErr w:type="spellEnd"/>
             </w:hyperlink>
           </w:p>
         </w:tc>
@@ -8070,57 +8016,26 @@
         <w:pStyle w:val="Ttulo2"/>
       </w:pPr>
       <w:r>
+        <w:lastRenderedPageBreak/>
         <w:t>Auditoria</w:t>
       </w:r>
     </w:p>
     <w:p>
       <w:r>
-        <w:t xml:space="preserve">A auditoria será realizada pelo Gerente de Qualidade através de um </w:t>
-      </w:r>
-      <w:proofErr w:type="spellStart"/>
-      <w:r>
-        <w:t>checklist</w:t>
-      </w:r>
-      <w:proofErr w:type="spellEnd"/>
-      <w:r>
-        <w:t xml:space="preserve"> com itens pré-definidos. Essa </w:t>
-      </w:r>
-      <w:proofErr w:type="spellStart"/>
-      <w:r>
-        <w:t>checklist</w:t>
-      </w:r>
-      <w:proofErr w:type="spellEnd"/>
-      <w:r>
-        <w:t xml:space="preserve"> pode ser acessada no link abaixo:</w:t>
+        <w:t>A auditoria será realizada pelo Gerente de Qualidade através de um checklist com itens pré-definidos. Essa checklist pode ser acessada no link abaixo:</w:t>
       </w:r>
     </w:p>
     <w:p>
       <w:pPr>
         <w:jc w:val="center"/>
       </w:pPr>
-      <w:hyperlink r:id="rId13" w:history="1">
-        <w:proofErr w:type="spellStart"/>
+      <w:hyperlink r:id="rId12" w:history="1">
         <w:r>
           <w:rPr>
             <w:rStyle w:val="Hyperlink"/>
           </w:rPr>
-          <w:t>Checklist</w:t>
-        </w:r>
-        <w:proofErr w:type="spellEnd"/>
-        <w:r>
-          <w:rPr>
-            <w:rStyle w:val="Hyperlink"/>
-          </w:rPr>
-          <w:t xml:space="preserve"> de </w:t>
-        </w:r>
-        <w:proofErr w:type="spellStart"/>
-        <w:r>
-          <w:rPr>
-            <w:rStyle w:val="Hyperlink"/>
-          </w:rPr>
-          <w:t>Avaliacao</w:t>
-        </w:r>
-        <w:proofErr w:type="spellEnd"/>
+          <w:t>Checklist de Avaliacao</w:t>
+        </w:r>
       </w:hyperlink>
     </w:p>
     <w:p>
@@ -8187,99 +8102,57 @@
           <w:iCs/>
           <w:color w:val="auto"/>
         </w:rPr>
-        <w:t xml:space="preserve">na ferramenta </w:t>
-      </w:r>
-      <w:proofErr w:type="spellStart"/>
+        <w:t xml:space="preserve">no Projeto </w:t>
+      </w:r>
+      <w:hyperlink r:id="rId13" w:history="1">
+        <w:r>
+          <w:rPr>
+            <w:rStyle w:val="Hyperlink"/>
+            <w:i w:val="0"/>
+            <w:iCs/>
+          </w:rPr>
+          <w:t>Backlog</w:t>
+        </w:r>
+      </w:hyperlink>
+      <w:r>
+        <w:rPr>
+          <w:rStyle w:val="Hyperlink"/>
+          <w:i w:val="0"/>
+          <w:iCs/>
+        </w:rPr>
+        <w:t xml:space="preserve"> </w:t>
+      </w:r>
       <w:r>
         <w:rPr>
           <w:i w:val="0"/>
           <w:iCs/>
           <w:color w:val="auto"/>
         </w:rPr>
-        <w:t>Trello</w:t>
-      </w:r>
-      <w:proofErr w:type="spellEnd"/>
+        <w:t xml:space="preserve">do GitHub </w:t>
+      </w:r>
       <w:r>
         <w:rPr>
           <w:i w:val="0"/>
           <w:iCs/>
           <w:color w:val="auto"/>
         </w:rPr>
-        <w:t xml:space="preserve"> na lista “</w:t>
-      </w:r>
-      <w:proofErr w:type="spellStart"/>
+        <w:t>na lista “</w:t>
+      </w:r>
       <w:r>
         <w:rPr>
           <w:i w:val="0"/>
           <w:iCs/>
           <w:color w:val="auto"/>
         </w:rPr>
-        <w:t>Request</w:t>
-      </w:r>
-      <w:proofErr w:type="spellEnd"/>
+        <w:t>Request change in Backlog</w:t>
+      </w:r>
       <w:r>
         <w:rPr>
           <w:i w:val="0"/>
           <w:iCs/>
           <w:color w:val="auto"/>
         </w:rPr>
-        <w:t xml:space="preserve"> </w:t>
-      </w:r>
-      <w:proofErr w:type="spellStart"/>
-      <w:r>
-        <w:rPr>
-          <w:i w:val="0"/>
-          <w:iCs/>
-          <w:color w:val="auto"/>
-        </w:rPr>
-        <w:t>change</w:t>
-      </w:r>
-      <w:proofErr w:type="spellEnd"/>
-      <w:r>
-        <w:rPr>
-          <w:i w:val="0"/>
-          <w:iCs/>
-          <w:color w:val="auto"/>
-        </w:rPr>
-        <w:t xml:space="preserve"> in </w:t>
-      </w:r>
-      <w:proofErr w:type="spellStart"/>
-      <w:r>
-        <w:rPr>
-          <w:i w:val="0"/>
-          <w:iCs/>
-          <w:color w:val="auto"/>
-        </w:rPr>
-        <w:t>Backlog</w:t>
-      </w:r>
-      <w:proofErr w:type="spellEnd"/>
-      <w:r>
-        <w:rPr>
-          <w:i w:val="0"/>
-          <w:iCs/>
-          <w:color w:val="auto"/>
-        </w:rPr>
-        <w:t xml:space="preserve">” que compõem o quadro </w:t>
-      </w:r>
-      <w:hyperlink r:id="rId14" w:history="1">
-        <w:proofErr w:type="spellStart"/>
-        <w:r>
-          <w:rPr>
-            <w:rStyle w:val="Hyperlink"/>
-            <w:i w:val="0"/>
-            <w:iCs/>
-          </w:rPr>
-          <w:t>Backlog</w:t>
-        </w:r>
-        <w:proofErr w:type="spellEnd"/>
-      </w:hyperlink>
-      <w:r>
-        <w:rPr>
-          <w:i w:val="0"/>
-          <w:iCs/>
-          <w:color w:val="auto"/>
-        </w:rPr>
-        <w:t>.</w:t>
+        <w:t>”.</w:t>
       </w:r>
     </w:p>
     <w:p>
@@ -8289,22 +8162,28 @@
           <w:top w:val="single" w:sz="4" w:space="2" w:color="auto" w:shadow="1"/>
         </w:pBdr>
       </w:pPr>
-      <w:bookmarkStart w:id="10" w:name="_Toc457407852"/>
-      <w:bookmarkStart w:id="11" w:name="_Toc484496342"/>
+      <w:bookmarkStart w:id="10" w:name="_Toc484496342"/>
+      <w:bookmarkStart w:id="11" w:name="_Toc457407852"/>
       <w:r>
         <w:t>Gerenciamento</w:t>
       </w:r>
       <w:r>
         <w:t xml:space="preserve"> de Comunicação</w:t>
       </w:r>
-      <w:bookmarkEnd w:id="10"/>
+      <w:bookmarkEnd w:id="11"/>
     </w:p>
     <w:p>
       <w:pPr>
         <w:spacing w:after="120"/>
       </w:pPr>
       <w:r>
-        <w:t>O de Gerenciamento de Comunicações será realizado através das seguintes técnicas e ferramentas:</w:t>
+        <w:t xml:space="preserve">O de Gerenciamento de </w:t>
+      </w:r>
+      <w:r>
+        <w:t xml:space="preserve">comunicações </w:t>
+      </w:r>
+      <w:r>
+        <w:t>será realizado através das seguintes técnicas e ferramentas:</w:t>
       </w:r>
     </w:p>
     <w:p>
@@ -8319,29 +8198,17 @@
       <w:r>
         <w:t xml:space="preserve">Reuniões </w:t>
       </w:r>
-      <w:proofErr w:type="spellStart"/>
       <w:r>
         <w:t>planning</w:t>
       </w:r>
-      <w:proofErr w:type="spellEnd"/>
       <w:r>
         <w:t xml:space="preserve">, </w:t>
       </w:r>
-      <w:proofErr w:type="spellStart"/>
       <w:r>
         <w:t>retrospective</w:t>
       </w:r>
-      <w:proofErr w:type="spellEnd"/>
-      <w:r>
-        <w:t xml:space="preserve"> e </w:t>
-      </w:r>
-      <w:proofErr w:type="spellStart"/>
-      <w:r>
-        <w:t>review</w:t>
-      </w:r>
-      <w:proofErr w:type="spellEnd"/>
-      <w:r>
-        <w:t xml:space="preserve"> do SCRUM</w:t>
+      <w:r>
+        <w:t xml:space="preserve"> e review do SCRUM</w:t>
       </w:r>
     </w:p>
     <w:p>
@@ -8359,11 +8226,9 @@
       <w:r>
         <w:t xml:space="preserve">o </w:t>
       </w:r>
-      <w:proofErr w:type="spellStart"/>
-      <w:r>
-        <w:t>Trello</w:t>
-      </w:r>
-      <w:proofErr w:type="spellEnd"/>
+      <w:r>
+        <w:t>GitHub</w:t>
+      </w:r>
     </w:p>
     <w:p>
       <w:pPr>
@@ -8372,38 +8237,20 @@
       <w:r>
         <w:t xml:space="preserve">As reuniões </w:t>
       </w:r>
-      <w:proofErr w:type="spellStart"/>
       <w:r>
         <w:t>planning</w:t>
       </w:r>
-      <w:proofErr w:type="spellEnd"/>
       <w:r>
         <w:t xml:space="preserve"> </w:t>
       </w:r>
       <w:r>
-        <w:t xml:space="preserve">e </w:t>
-      </w:r>
-      <w:proofErr w:type="spellStart"/>
-      <w:r>
-        <w:t>retrospective</w:t>
-      </w:r>
-      <w:proofErr w:type="spellEnd"/>
-      <w:r>
-        <w:t xml:space="preserve"> </w:t>
+        <w:t xml:space="preserve">e retrospective </w:t>
       </w:r>
       <w:r>
         <w:t>do SCRUM serão realizadas online</w:t>
       </w:r>
       <w:r>
-        <w:t xml:space="preserve">, sendo planejadas e mediadas pelo Gerente de Projeto. Todavia as reuniões </w:t>
-      </w:r>
-      <w:proofErr w:type="spellStart"/>
-      <w:r>
-        <w:t>review</w:t>
-      </w:r>
-      <w:proofErr w:type="spellEnd"/>
-      <w:r>
-        <w:t xml:space="preserve"> do SCRUM serão realizadas online e geram os documentos de avaliação 360º.</w:t>
+        <w:t>, sendo planejadas e mediadas pelo Gerente de Projeto. Todavia as reuniões review do SCRUM serão realizadas online e geram os documentos de avaliação 360º.</w:t>
       </w:r>
     </w:p>
     <w:p>
@@ -8419,7 +8266,7 @@
         <w:spacing w:after="120"/>
         <w:jc w:val="center"/>
       </w:pPr>
-      <w:hyperlink r:id="rId15" w:history="1">
+      <w:hyperlink r:id="rId14" w:history="1">
         <w:r>
           <w:rPr>
             <w:rStyle w:val="Hyperlink"/>
@@ -8442,7 +8289,7 @@
         <w:spacing w:before="0" w:after="0"/>
         <w:jc w:val="center"/>
       </w:pPr>
-      <w:hyperlink r:id="rId16" w:history="1">
+      <w:hyperlink r:id="rId15" w:history="1">
         <w:r>
           <w:rPr>
             <w:rStyle w:val="Hyperlink"/>
@@ -8513,24 +8360,20 @@
         <w:t xml:space="preserve"> e</w:t>
       </w:r>
       <w:r>
-        <w:t xml:space="preserve"> pode ser visualizada na ferramenta </w:t>
-      </w:r>
-      <w:proofErr w:type="spellStart"/>
-      <w:r>
-        <w:t>Trello</w:t>
-      </w:r>
-      <w:proofErr w:type="spellEnd"/>
-      <w:r>
-        <w:t xml:space="preserve"> no quadro</w:t>
+        <w:t xml:space="preserve"> pode ser visualizada no quadro</w:t>
       </w:r>
       <w:r>
         <w:t xml:space="preserve"> </w:t>
       </w:r>
-      <w:proofErr w:type="spellStart"/>
+      <w:r>
+        <w:t xml:space="preserve">de Projeto </w:t>
+      </w:r>
       <w:r>
         <w:t>Backlog</w:t>
       </w:r>
-      <w:proofErr w:type="spellEnd"/>
+      <w:r>
+        <w:t xml:space="preserve"> do GitHub</w:t>
+      </w:r>
       <w:r>
         <w:t xml:space="preserve"> o qual</w:t>
       </w:r>
@@ -8542,39 +8385,14 @@
       <w:pPr>
         <w:jc w:val="center"/>
       </w:pPr>
-      <w:hyperlink r:id="rId17" w:history="1">
+      <w:hyperlink r:id="rId16" w:history="1">
         <w:r>
           <w:rPr>
             <w:rStyle w:val="Hyperlink"/>
             <w:iCs/>
           </w:rPr>
-          <w:t xml:space="preserve">Quadro </w:t>
-        </w:r>
-        <w:proofErr w:type="spellStart"/>
-        <w:r>
-          <w:rPr>
-            <w:rStyle w:val="Hyperlink"/>
-            <w:iCs/>
-          </w:rPr>
-          <w:t>Backlog</w:t>
-        </w:r>
-        <w:proofErr w:type="spellEnd"/>
-        <w:r>
-          <w:rPr>
-            <w:rStyle w:val="Hyperlink"/>
-            <w:iCs/>
-          </w:rPr>
-          <w:t xml:space="preserve"> no </w:t>
-        </w:r>
-        <w:proofErr w:type="spellStart"/>
-        <w:r>
-          <w:rPr>
-            <w:rStyle w:val="Hyperlink"/>
-            <w:iCs/>
-          </w:rPr>
-          <w:t>Trello</w:t>
-        </w:r>
-        <w:proofErr w:type="spellEnd"/>
+          <w:t>Quadro Backlog</w:t>
+        </w:r>
       </w:hyperlink>
       <w:r>
         <w:t>.</w:t>
@@ -8592,21 +8410,17 @@
     </w:p>
     <w:p>
       <w:r>
-        <w:t xml:space="preserve">As atividades de Desenvolvimento serão definidas no Quadro Sprint </w:t>
-      </w:r>
-      <w:proofErr w:type="spellStart"/>
-      <w:r>
-        <w:t>Task’s</w:t>
-      </w:r>
-      <w:proofErr w:type="spellEnd"/>
-      <w:r>
-        <w:t xml:space="preserve"> do </w:t>
-      </w:r>
-      <w:proofErr w:type="spellStart"/>
-      <w:r>
-        <w:t>Trello</w:t>
-      </w:r>
-      <w:proofErr w:type="spellEnd"/>
+        <w:t>As atividades de Desenvolvimento serão definidas no Quadro</w:t>
+      </w:r>
+      <w:r>
+        <w:t xml:space="preserve"> de Projeto</w:t>
+      </w:r>
+      <w:r>
+        <w:t xml:space="preserve"> Sprint Task’s do </w:t>
+      </w:r>
+      <w:r>
+        <w:t>GitHub</w:t>
+      </w:r>
       <w:r>
         <w:t>, onde estará definido para cada atividade o que deve ser feito, quando e por quem. Esse quadro deverá ser gerenciado pelo Gerente de Projeto e acompanhado e atualizado diariamente, sendo de responsabilidade do Gerente a entrega das atividades no prazo. Esse quadro pode ser encontrado no link abaixo:</w:t>
       </w:r>
@@ -8618,35 +8432,13 @@
           <w:rStyle w:val="Hyperlink"/>
         </w:rPr>
       </w:pPr>
-      <w:hyperlink r:id="rId18" w:history="1">
+      <w:hyperlink r:id="rId17" w:history="1">
         <w:r>
           <w:rPr>
             <w:rStyle w:val="Hyperlink"/>
           </w:rPr>
-          <w:t xml:space="preserve">Quadro Sprint </w:t>
-        </w:r>
-        <w:proofErr w:type="spellStart"/>
-        <w:r>
-          <w:rPr>
-            <w:rStyle w:val="Hyperlink"/>
-          </w:rPr>
-          <w:t>Task's</w:t>
-        </w:r>
-        <w:proofErr w:type="spellEnd"/>
-        <w:r>
-          <w:rPr>
-            <w:rStyle w:val="Hyperlink"/>
-          </w:rPr>
-          <w:t xml:space="preserve"> </w:t>
-        </w:r>
-        <w:proofErr w:type="spellStart"/>
-        <w:r>
-          <w:rPr>
-            <w:rStyle w:val="Hyperlink"/>
-          </w:rPr>
-          <w:t>Trello</w:t>
-        </w:r>
-        <w:proofErr w:type="spellEnd"/>
+          <w:t>Quadro Sprint Task's</w:t>
+        </w:r>
       </w:hyperlink>
     </w:p>
     <w:p>
@@ -8659,15 +8451,7 @@
     </w:p>
     <w:p>
       <w:r>
-        <w:t xml:space="preserve">O esforço necessário para a realização de uma atividade, será estimado através da técnica “Planning </w:t>
-      </w:r>
-      <w:proofErr w:type="spellStart"/>
-      <w:r>
-        <w:t>Poker</w:t>
-      </w:r>
-      <w:proofErr w:type="spellEnd"/>
-      <w:r>
-        <w:t>”, que é feito por todos os integrantes do time levando em consideração a complexidade de cada tarefa, e cujo o resultado é registrado nas Atas de Reunião. O esforço será determinado pelo Gerente de Projeto baseando-se nos dados coletados.</w:t>
+        <w:t>O esforço necessário para a realização de uma atividade, será estimado através da técnica “Planning Poker”, que é feito por todos os integrantes do time levando em consideração a complexidade de cada tarefa, e cujo o resultado é registrado nas Atas de Reunião. O esforço será determinado pelo Gerente de Projeto baseando-se nos dados coletados.</w:t>
       </w:r>
     </w:p>
     <w:tbl>
@@ -8723,14 +8507,12 @@
                 <w:u w:val="single"/>
               </w:rPr>
             </w:pPr>
-            <w:proofErr w:type="spellStart"/>
             <w:r>
               <w:rPr>
                 <w:u w:val="single"/>
               </w:rPr>
               <w:t>Altissimo</w:t>
             </w:r>
-            <w:proofErr w:type="spellEnd"/>
           </w:p>
         </w:tc>
         <w:tc>
@@ -8849,14 +8631,12 @@
                 <w:u w:val="single"/>
               </w:rPr>
             </w:pPr>
-            <w:proofErr w:type="spellStart"/>
             <w:r>
               <w:rPr>
                 <w:u w:val="single"/>
               </w:rPr>
               <w:t>Baixissimo</w:t>
             </w:r>
-            <w:proofErr w:type="spellEnd"/>
           </w:p>
         </w:tc>
         <w:tc>
@@ -8867,8 +8647,6 @@
             <w:r>
               <w:t>Já implementado</w:t>
             </w:r>
-            <w:bookmarkStart w:id="15" w:name="_GoBack"/>
-            <w:bookmarkEnd w:id="15"/>
           </w:p>
         </w:tc>
       </w:tr>
@@ -8878,11 +8656,11 @@
       <w:pPr>
         <w:pStyle w:val="Ttulo1"/>
       </w:pPr>
-      <w:bookmarkStart w:id="16" w:name="_Toc457407856"/>
+      <w:bookmarkStart w:id="15" w:name="_Toc457407856"/>
       <w:r>
         <w:t>Medição</w:t>
       </w:r>
-      <w:bookmarkEnd w:id="16"/>
+      <w:bookmarkEnd w:id="15"/>
     </w:p>
     <w:p>
       <w:r>
@@ -8899,7 +8677,7 @@
       <w:pPr>
         <w:jc w:val="center"/>
       </w:pPr>
-      <w:hyperlink r:id="rId19" w:history="1">
+      <w:hyperlink r:id="rId18" w:history="1">
         <w:r>
           <w:rPr>
             <w:rStyle w:val="Hyperlink"/>
@@ -8912,11 +8690,11 @@
       <w:pPr>
         <w:pStyle w:val="Ttulo1"/>
       </w:pPr>
-      <w:bookmarkStart w:id="17" w:name="_Toc457407857"/>
+      <w:bookmarkStart w:id="16" w:name="_Toc457407857"/>
       <w:r>
         <w:t>Recursos humanos</w:t>
       </w:r>
-      <w:bookmarkEnd w:id="17"/>
+      <w:bookmarkEnd w:id="16"/>
     </w:p>
     <w:tbl>
       <w:tblPr>
@@ -9037,7 +8815,61 @@
                 <w:color w:val="auto"/>
                 <w:u w:val="none"/>
               </w:rPr>
-              <w:t>Jean Marcos</w:t>
+              <w:t>Guilherme Caixeta</w:t>
+            </w:r>
+          </w:p>
+        </w:tc>
+        <w:tc>
+          <w:tcPr>
+            <w:tcW w:w="4530" w:type="dxa"/>
+          </w:tcPr>
+          <w:p>
+            <w:pPr>
+              <w:spacing w:before="0" w:after="0"/>
+              <w:jc w:val="center"/>
+              <w:rPr>
+                <w:rStyle w:val="Hyperlink"/>
+                <w:rFonts w:ascii="Times New Roman" w:hAnsi="Times New Roman" w:cs="Times New Roman"/>
+                <w:color w:val="auto"/>
+                <w:u w:val="none"/>
+              </w:rPr>
+            </w:pPr>
+            <w:r>
+              <w:rPr>
+                <w:rStyle w:val="Hyperlink"/>
+                <w:rFonts w:ascii="Times New Roman" w:hAnsi="Times New Roman" w:cs="Times New Roman"/>
+                <w:color w:val="auto"/>
+                <w:u w:val="none"/>
+              </w:rPr>
+              <w:t>Gerente de Qualidade/Product Owner</w:t>
+            </w:r>
+          </w:p>
+        </w:tc>
+      </w:tr>
+      <w:tr>
+        <w:tc>
+          <w:tcPr>
+            <w:tcW w:w="4530" w:type="dxa"/>
+          </w:tcPr>
+          <w:p>
+            <w:pPr>
+              <w:spacing w:before="0" w:after="0"/>
+              <w:jc w:val="center"/>
+              <w:rPr>
+                <w:rStyle w:val="Hyperlink"/>
+                <w:rFonts w:ascii="Times New Roman" w:hAnsi="Times New Roman" w:cs="Times New Roman"/>
+                <w:color w:val="auto"/>
+                <w:u w:val="none"/>
+              </w:rPr>
+            </w:pPr>
+            <w:r>
+              <w:rPr>
+                <w:rStyle w:val="Hyperlink"/>
+                <w:rFonts w:ascii="Times New Roman" w:hAnsi="Times New Roman" w:cs="Times New Roman"/>
+                <w:color w:val="auto"/>
+                <w:u w:val="none"/>
+              </w:rPr>
+              <w:t>Nikolas Matias</w:t>
             </w:r>
           </w:p>
         </w:tc>
@@ -9091,222 +8923,6 @@
                 <w:color w:val="auto"/>
                 <w:u w:val="none"/>
               </w:rPr>
-              <w:t>João Gabriel</w:t>
-            </w:r>
-          </w:p>
-        </w:tc>
-        <w:tc>
-          <w:tcPr>
-            <w:tcW w:w="4530" w:type="dxa"/>
-          </w:tcPr>
-          <w:p>
-            <w:pPr>
-              <w:spacing w:before="0" w:after="0"/>
-              <w:jc w:val="center"/>
-              <w:rPr>
-                <w:rStyle w:val="Hyperlink"/>
-                <w:rFonts w:ascii="Times New Roman" w:hAnsi="Times New Roman" w:cs="Times New Roman"/>
-                <w:color w:val="auto"/>
-                <w:u w:val="none"/>
-              </w:rPr>
-            </w:pPr>
-            <w:r>
-              <w:rPr>
-                <w:rStyle w:val="Hyperlink"/>
-                <w:rFonts w:ascii="Times New Roman" w:hAnsi="Times New Roman" w:cs="Times New Roman"/>
-                <w:color w:val="auto"/>
-                <w:u w:val="none"/>
-              </w:rPr>
-              <w:t>Gerente de Qualidade/</w:t>
-            </w:r>
-            <w:proofErr w:type="spellStart"/>
-            <w:r>
-              <w:rPr>
-                <w:rStyle w:val="Hyperlink"/>
-                <w:rFonts w:ascii="Times New Roman" w:hAnsi="Times New Roman" w:cs="Times New Roman"/>
-                <w:color w:val="auto"/>
-                <w:u w:val="none"/>
-              </w:rPr>
-              <w:t>Product</w:t>
-            </w:r>
-            <w:proofErr w:type="spellEnd"/>
-            <w:r>
-              <w:rPr>
-                <w:rStyle w:val="Hyperlink"/>
-                <w:rFonts w:ascii="Times New Roman" w:hAnsi="Times New Roman" w:cs="Times New Roman"/>
-                <w:color w:val="auto"/>
-                <w:u w:val="none"/>
-              </w:rPr>
-              <w:t xml:space="preserve"> </w:t>
-            </w:r>
-            <w:proofErr w:type="spellStart"/>
-            <w:r>
-              <w:rPr>
-                <w:rStyle w:val="Hyperlink"/>
-                <w:rFonts w:ascii="Times New Roman" w:hAnsi="Times New Roman" w:cs="Times New Roman"/>
-                <w:color w:val="auto"/>
-                <w:u w:val="none"/>
-              </w:rPr>
-              <w:t>Owner</w:t>
-            </w:r>
-            <w:proofErr w:type="spellEnd"/>
-          </w:p>
-        </w:tc>
-      </w:tr>
-      <w:tr>
-        <w:tc>
-          <w:tcPr>
-            <w:tcW w:w="4530" w:type="dxa"/>
-          </w:tcPr>
-          <w:p>
-            <w:pPr>
-              <w:spacing w:before="0" w:after="0"/>
-              <w:jc w:val="center"/>
-              <w:rPr>
-                <w:rStyle w:val="Hyperlink"/>
-                <w:rFonts w:ascii="Times New Roman" w:hAnsi="Times New Roman" w:cs="Times New Roman"/>
-                <w:color w:val="auto"/>
-                <w:u w:val="none"/>
-              </w:rPr>
-            </w:pPr>
-            <w:r>
-              <w:rPr>
-                <w:rStyle w:val="Hyperlink"/>
-                <w:rFonts w:ascii="Times New Roman" w:hAnsi="Times New Roman" w:cs="Times New Roman"/>
-                <w:color w:val="auto"/>
-                <w:u w:val="none"/>
-              </w:rPr>
-              <w:t xml:space="preserve">Michel </w:t>
-            </w:r>
-            <w:proofErr w:type="spellStart"/>
-            <w:r>
-              <w:rPr>
-                <w:rStyle w:val="Hyperlink"/>
-                <w:rFonts w:ascii="Times New Roman" w:hAnsi="Times New Roman" w:cs="Times New Roman"/>
-                <w:color w:val="auto"/>
-                <w:u w:val="none"/>
-              </w:rPr>
-              <w:t>Berigo</w:t>
-            </w:r>
-            <w:proofErr w:type="spellEnd"/>
-          </w:p>
-        </w:tc>
-        <w:tc>
-          <w:tcPr>
-            <w:tcW w:w="4530" w:type="dxa"/>
-          </w:tcPr>
-          <w:p>
-            <w:pPr>
-              <w:spacing w:before="0" w:after="0"/>
-              <w:jc w:val="center"/>
-              <w:rPr>
-                <w:rStyle w:val="Hyperlink"/>
-                <w:rFonts w:ascii="Times New Roman" w:hAnsi="Times New Roman" w:cs="Times New Roman"/>
-                <w:color w:val="auto"/>
-                <w:u w:val="none"/>
-              </w:rPr>
-            </w:pPr>
-            <w:r>
-              <w:rPr>
-                <w:rStyle w:val="Hyperlink"/>
-                <w:rFonts w:ascii="Times New Roman" w:hAnsi="Times New Roman" w:cs="Times New Roman"/>
-                <w:color w:val="auto"/>
-                <w:u w:val="none"/>
-              </w:rPr>
-              <w:t>Desenvolvedor</w:t>
-            </w:r>
-          </w:p>
-        </w:tc>
-      </w:tr>
-      <w:tr>
-        <w:tc>
-          <w:tcPr>
-            <w:tcW w:w="4530" w:type="dxa"/>
-          </w:tcPr>
-          <w:p>
-            <w:pPr>
-              <w:spacing w:before="0" w:after="0"/>
-              <w:jc w:val="center"/>
-              <w:rPr>
-                <w:rStyle w:val="Hyperlink"/>
-                <w:rFonts w:ascii="Times New Roman" w:hAnsi="Times New Roman" w:cs="Times New Roman"/>
-                <w:color w:val="auto"/>
-                <w:u w:val="none"/>
-              </w:rPr>
-            </w:pPr>
-            <w:proofErr w:type="spellStart"/>
-            <w:r>
-              <w:rPr>
-                <w:rStyle w:val="Hyperlink"/>
-                <w:rFonts w:ascii="Times New Roman" w:hAnsi="Times New Roman" w:cs="Times New Roman"/>
-                <w:color w:val="auto"/>
-                <w:u w:val="none"/>
-              </w:rPr>
-              <w:lastRenderedPageBreak/>
-              <w:t>Nikolas</w:t>
-            </w:r>
-            <w:proofErr w:type="spellEnd"/>
-            <w:r>
-              <w:rPr>
-                <w:rStyle w:val="Hyperlink"/>
-                <w:rFonts w:ascii="Times New Roman" w:hAnsi="Times New Roman" w:cs="Times New Roman"/>
-                <w:color w:val="auto"/>
-                <w:u w:val="none"/>
-              </w:rPr>
-              <w:t xml:space="preserve"> Matias</w:t>
-            </w:r>
-          </w:p>
-        </w:tc>
-        <w:tc>
-          <w:tcPr>
-            <w:tcW w:w="4530" w:type="dxa"/>
-          </w:tcPr>
-          <w:p>
-            <w:pPr>
-              <w:spacing w:before="0" w:after="0"/>
-              <w:jc w:val="center"/>
-              <w:rPr>
-                <w:rStyle w:val="Hyperlink"/>
-                <w:rFonts w:ascii="Times New Roman" w:hAnsi="Times New Roman" w:cs="Times New Roman"/>
-                <w:color w:val="auto"/>
-                <w:u w:val="none"/>
-              </w:rPr>
-            </w:pPr>
-            <w:r>
-              <w:rPr>
-                <w:rStyle w:val="Hyperlink"/>
-                <w:rFonts w:ascii="Times New Roman" w:hAnsi="Times New Roman" w:cs="Times New Roman"/>
-                <w:color w:val="auto"/>
-                <w:u w:val="none"/>
-              </w:rPr>
-              <w:t>Gerente do Projeto</w:t>
-            </w:r>
-          </w:p>
-        </w:tc>
-      </w:tr>
-      <w:tr>
-        <w:tc>
-          <w:tcPr>
-            <w:tcW w:w="4530" w:type="dxa"/>
-          </w:tcPr>
-          <w:p>
-            <w:pPr>
-              <w:spacing w:before="0" w:after="0"/>
-              <w:jc w:val="center"/>
-              <w:rPr>
-                <w:rStyle w:val="Hyperlink"/>
-                <w:rFonts w:ascii="Times New Roman" w:hAnsi="Times New Roman" w:cs="Times New Roman"/>
-                <w:color w:val="auto"/>
-                <w:u w:val="none"/>
-              </w:rPr>
-            </w:pPr>
-            <w:r>
-              <w:rPr>
-                <w:rStyle w:val="Hyperlink"/>
-                <w:rFonts w:ascii="Times New Roman" w:hAnsi="Times New Roman" w:cs="Times New Roman"/>
-                <w:color w:val="auto"/>
-                <w:u w:val="none"/>
-              </w:rPr>
               <w:t>Tiago Damascena</w:t>
             </w:r>
           </w:p>
@@ -9333,7 +8949,7 @@
                 <w:color w:val="auto"/>
                 <w:u w:val="none"/>
               </w:rPr>
-              <w:t>Desenvolvedor</w:t>
+              <w:t>Gerente de Projeto/Scrum Master</w:t>
             </w:r>
           </w:p>
         </w:tc>
@@ -9367,11 +8983,12 @@
           <w:top w:val="single" w:sz="4" w:space="2" w:color="auto" w:shadow="1"/>
         </w:pBdr>
       </w:pPr>
-      <w:bookmarkStart w:id="18" w:name="_Toc457407858"/>
-      <w:r>
+      <w:bookmarkStart w:id="17" w:name="_Toc457407858"/>
+      <w:r>
+        <w:lastRenderedPageBreak/>
         <w:t>Marcos</w:t>
       </w:r>
-      <w:bookmarkEnd w:id="18"/>
+      <w:bookmarkEnd w:id="17"/>
     </w:p>
     <w:p>
       <w:pPr>
@@ -9388,25 +9005,7 @@
           <w:iCs/>
           <w:color w:val="auto"/>
         </w:rPr>
-        <w:t xml:space="preserve">Cada final de </w:t>
-      </w:r>
-      <w:proofErr w:type="spellStart"/>
-      <w:r>
-        <w:rPr>
-          <w:i w:val="0"/>
-          <w:iCs/>
-          <w:color w:val="auto"/>
-        </w:rPr>
-        <w:t>sprint</w:t>
-      </w:r>
-      <w:proofErr w:type="spellEnd"/>
-      <w:r>
-        <w:rPr>
-          <w:i w:val="0"/>
-          <w:iCs/>
-          <w:color w:val="auto"/>
-        </w:rPr>
-        <w:t xml:space="preserve"> representa um marco no projeto, assim como a entrega de uma versão para o usuário final e as avaliações MPS.BR.</w:t>
+        <w:t>Cada final de sprint representa um marco no projeto, assim como a entrega de uma versão para o usuário final e as avaliações MPS.BR.</w:t>
       </w:r>
     </w:p>
     <w:p>
@@ -9422,7 +9021,7 @@
           <w:u w:val="single"/>
         </w:rPr>
       </w:pPr>
-      <w:hyperlink r:id="rId20" w:history="1">
+      <w:hyperlink r:id="rId19" w:history="1">
         <w:r>
           <w:rPr>
             <w:rStyle w:val="Hyperlink"/>
@@ -9435,14 +9034,14 @@
       <w:pPr>
         <w:pStyle w:val="Ttulo1"/>
       </w:pPr>
-      <w:bookmarkStart w:id="19" w:name="_Toc457407859"/>
+      <w:bookmarkStart w:id="18" w:name="_Toc457407859"/>
       <w:r>
         <w:t>O</w:t>
       </w:r>
       <w:r>
         <w:t>rçamento</w:t>
       </w:r>
-      <w:bookmarkEnd w:id="19"/>
+      <w:bookmarkEnd w:id="18"/>
     </w:p>
     <w:p>
       <w:pPr>
@@ -9469,12 +9068,17 @@
         <w:t xml:space="preserve"> </w:t>
       </w:r>
       <w:r>
-        <w:t>A equipe tem 30</w:t>
+        <w:t>A equipe tem 2</w:t>
+      </w:r>
+      <w:bookmarkStart w:id="19" w:name="_GoBack"/>
+      <w:bookmarkEnd w:id="19"/>
+      <w:r>
+        <w:t>0</w:t>
       </w:r>
       <w:r>
         <w:t xml:space="preserve"> horas semanais disponíveis para o projeto</w:t>
       </w:r>
-      <w:bookmarkEnd w:id="11"/>
+      <w:bookmarkEnd w:id="10"/>
       <w:r>
         <w:t>.</w:t>
       </w:r>
@@ -9644,7 +9248,7 @@
               <w:rStyle w:val="Nmerodepgina"/>
               <w:noProof/>
             </w:rPr>
-            <w:t>7</w:t>
+            <w:t>8</w:t>
           </w:r>
           <w:r>
             <w:rPr>
@@ -9721,27 +9325,14 @@
           <w:r>
             <w:t xml:space="preserve">Última Atualização: </w:t>
           </w:r>
-          <w:r>
-            <w:fldChar w:fldCharType="begin"/>
-          </w:r>
-          <w:r>
-            <w:instrText xml:space="preserve"> SAVEDATE  \* MERGEFORMAT </w:instrText>
-          </w:r>
-          <w:r>
-            <w:fldChar w:fldCharType="separate"/>
-          </w:r>
-          <w:r>
-            <w:rPr>
-              <w:noProof/>
-            </w:rPr>
-            <w:t>27/07/2016 19:01:00</w:t>
-          </w:r>
-          <w:r>
-            <w:rPr>
-              <w:noProof/>
-            </w:rPr>
-            <w:fldChar w:fldCharType="end"/>
-          </w:r>
+          <w:fldSimple w:instr=" SAVEDATE  \* MERGEFORMAT ">
+            <w:r>
+              <w:rPr>
+                <w:noProof/>
+              </w:rPr>
+              <w:t>27/07/2016 20:20:00</w:t>
+            </w:r>
+          </w:fldSimple>
           <w:r>
             <w:t>h</w:t>
           </w:r>
@@ -12399,7 +11990,7 @@
 </file>
 
 <file path=customXml/itemProps1.xml><?xml version="1.0" encoding="utf-8"?>
-<ds:datastoreItem xmlns:ds="http://schemas.openxmlformats.org/officeDocument/2006/customXml" ds:itemID="{873014B3-C9B1-4E4B-9C83-F6E0C9D3F37D}">
+<ds:datastoreItem xmlns:ds="http://schemas.openxmlformats.org/officeDocument/2006/customXml" ds:itemID="{166A01F8-D816-41D7-921C-1DEF4C878511}">
   <ds:schemaRefs>
     <ds:schemaRef ds:uri="http://schemas.openxmlformats.org/officeDocument/2006/bibliography"/>
   </ds:schemaRefs>

</xml_diff>